<commit_message>
Add some template information to project plan doc.
</commit_message>
<xml_diff>
--- a/docs/Projektisuunnitelma_muokkaa_tata.docx
+++ b/docs/Projektisuunnitelma_muokkaa_tata.docx
@@ -3,7 +3,10 @@
 <w:document xmlns:wpc="http://schemas.microsoft.com/office/word/2010/wordprocessingCanvas" xmlns:cx="http://schemas.microsoft.com/office/drawing/2014/chartex" xmlns:cx1="http://schemas.microsoft.com/office/drawing/2015/9/8/chartex" xmlns:cx2="http://schemas.microsoft.com/office/drawing/2015/10/21/chartex" xmlns:cx3="http://schemas.microsoft.com/office/drawing/2016/5/9/chartex" xmlns:cx4="http://schemas.microsoft.com/office/drawing/2016/5/10/chartex" xmlns:cx5="http://schemas.microsoft.com/office/drawing/2016/5/11/chartex" xmlns:cx6="http://schemas.microsoft.com/office/drawing/2016/5/12/chartex" xmlns:cx7="http://schemas.microsoft.com/office/drawing/2016/5/13/chartex" xmlns:cx8="http://schemas.microsoft.com/office/drawing/2016/5/14/chartex" xmlns:mc="http://schemas.openxmlformats.org/markup-compatibility/2006" xmlns:aink="http://schemas.microsoft.com/office/drawing/2016/ink" xmlns:am3d="http://schemas.microsoft.com/office/drawing/2017/model3d" xmlns:o="urn:schemas-microsoft-com:office:office" xmlns:r="http://schemas.openxmlformats.org/officeDocument/2006/relationships" xmlns:m="http://schemas.openxmlformats.org/officeDocument/2006/math" xmlns:v="urn:schemas-microsoft-com:vml" xmlns:wp14="http://schemas.microsoft.com/office/word/2010/wordprocessingDrawing" xmlns:wp="http://schemas.openxmlformats.org/drawingml/2006/wordprocessingDrawing" xmlns:w10="urn:schemas-microsoft-com:office:word" xmlns:w="http://schemas.openxmlformats.org/wordprocessingml/2006/main" xmlns:w14="http://schemas.microsoft.com/office/word/2010/wordml" xmlns:w15="http://schemas.microsoft.com/office/word/2012/wordml" xmlns:w16cid="http://schemas.microsoft.com/office/word/2016/wordml/cid" xmlns:w16se="http://schemas.microsoft.com/office/word/2015/wordml/symex" xmlns:wpg="http://schemas.microsoft.com/office/word/2010/wordprocessingGroup" xmlns:wpi="http://schemas.microsoft.com/office/word/2010/wordprocessingInk" xmlns:wne="http://schemas.microsoft.com/office/word/2006/wordml" xmlns:wps="http://schemas.microsoft.com/office/word/2010/wordprocessingShape" mc:Ignorable="w14 w15 w16se w16cid wp14">
   <w:body>
     <w:p/>
-    <w:p/>
+    <w:p>
+      <w:bookmarkStart w:id="0" w:name="_GoBack"/>
+      <w:bookmarkEnd w:id="0"/>
+    </w:p>
     <w:p/>
     <w:p/>
     <w:p>
@@ -43,7 +46,7 @@
     </w:p>
     <w:p>
       <w:pPr>
-        <w:pStyle w:val="Header"/>
+        <w:pStyle w:val="Yltunniste"/>
       </w:pPr>
     </w:p>
     <w:p>
@@ -481,6 +484,14 @@
                 <w:szCs w:val="20"/>
               </w:rPr>
             </w:pPr>
+            <w:r>
+              <w:rPr>
+                <w:rFonts w:cs="Arial"/>
+                <w:sz w:val="20"/>
+                <w:szCs w:val="20"/>
+              </w:rPr>
+              <w:t>22.3.2020</w:t>
+            </w:r>
           </w:p>
         </w:tc>
         <w:tc>
@@ -500,46 +511,43 @@
             <w:r>
               <w:rPr>
                 <w:rFonts w:cs="Arial"/>
-                <w:color w:val="0070C0"/>
                 <w:sz w:val="20"/>
                 <w:szCs w:val="20"/>
               </w:rPr>
-              <w:t xml:space="preserve">Projektiryhmä </w:t>
-            </w:r>
-            <w:r>
-              <w:rPr>
-                <w:rFonts w:cs="Arial"/>
-                <w:color w:val="0070C0"/>
+              <w:t xml:space="preserve">Projektisuunnitelman </w:t>
+            </w:r>
+            <w:r>
+              <w:rPr>
+                <w:rFonts w:cs="Arial"/>
                 <w:sz w:val="20"/>
                 <w:szCs w:val="20"/>
               </w:rPr>
-              <w:t>aloittaa</w:t>
-            </w:r>
-            <w:r>
-              <w:rPr>
-                <w:rFonts w:cs="Arial"/>
-                <w:color w:val="0070C0"/>
+              <w:t>raakaversio</w:t>
+            </w:r>
+          </w:p>
+        </w:tc>
+        <w:tc>
+          <w:tcPr>
+            <w:tcW w:w="2508" w:type="dxa"/>
+            <w:shd w:val="clear" w:color="auto" w:fill="FFFFFF"/>
+          </w:tcPr>
+          <w:p>
+            <w:pPr>
+              <w:spacing w:after="0" w:line="240" w:lineRule="auto"/>
+              <w:rPr>
+                <w:rFonts w:cs="Arial"/>
                 <w:sz w:val="20"/>
                 <w:szCs w:val="20"/>
               </w:rPr>
-              <w:t xml:space="preserve"> tästä</w:t>
-            </w:r>
-          </w:p>
-        </w:tc>
-        <w:tc>
-          <w:tcPr>
-            <w:tcW w:w="2508" w:type="dxa"/>
-            <w:shd w:val="clear" w:color="auto" w:fill="FFFFFF"/>
-          </w:tcPr>
-          <w:p>
-            <w:pPr>
-              <w:spacing w:after="0" w:line="240" w:lineRule="auto"/>
+            </w:pPr>
+            <w:r>
               <w:rPr>
                 <w:rFonts w:cs="Arial"/>
                 <w:sz w:val="20"/>
                 <w:szCs w:val="20"/>
               </w:rPr>
-            </w:pPr>
+              <w:t>Jaakko Ikäheimo</w:t>
+            </w:r>
           </w:p>
         </w:tc>
       </w:tr>
@@ -1141,18 +1149,18 @@
     </w:p>
     <w:p>
       <w:pPr>
-        <w:pStyle w:val="Title"/>
-      </w:pPr>
-      <w:bookmarkStart w:id="0" w:name="_Toc506817050"/>
+        <w:pStyle w:val="Otsikko"/>
+      </w:pPr>
+      <w:bookmarkStart w:id="1" w:name="_Toc506817050"/>
       <w:r>
         <w:lastRenderedPageBreak/>
         <w:t>Sisällysluettelo</w:t>
       </w:r>
-      <w:bookmarkEnd w:id="0"/>
+      <w:bookmarkEnd w:id="1"/>
     </w:p>
     <w:p>
       <w:pPr>
-        <w:pStyle w:val="TOC1"/>
+        <w:pStyle w:val="Sisluet1"/>
         <w:rPr>
           <w:rFonts w:asciiTheme="minorHAnsi" w:eastAsiaTheme="minorEastAsia" w:hAnsiTheme="minorHAnsi" w:cstheme="minorBidi"/>
           <w:caps w:val="0"/>
@@ -1241,7 +1249,7 @@
     </w:p>
     <w:p>
       <w:pPr>
-        <w:pStyle w:val="TOC1"/>
+        <w:pStyle w:val="Sisluet1"/>
         <w:rPr>
           <w:rFonts w:asciiTheme="minorHAnsi" w:eastAsiaTheme="minorEastAsia" w:hAnsiTheme="minorHAnsi" w:cstheme="minorBidi"/>
           <w:caps w:val="0"/>
@@ -1300,7 +1308,7 @@
     </w:p>
     <w:p>
       <w:pPr>
-        <w:pStyle w:val="TOC1"/>
+        <w:pStyle w:val="Sisluet1"/>
         <w:rPr>
           <w:rFonts w:asciiTheme="minorHAnsi" w:eastAsiaTheme="minorEastAsia" w:hAnsiTheme="minorHAnsi" w:cstheme="minorBidi"/>
           <w:caps w:val="0"/>
@@ -1359,7 +1367,7 @@
     </w:p>
     <w:p>
       <w:pPr>
-        <w:pStyle w:val="TOC2"/>
+        <w:pStyle w:val="Sisluet2"/>
         <w:rPr>
           <w:rFonts w:asciiTheme="minorHAnsi" w:eastAsiaTheme="minorEastAsia" w:hAnsiTheme="minorHAnsi" w:cstheme="minorBidi"/>
           <w:sz w:val="22"/>
@@ -1390,7 +1398,7 @@
     </w:p>
     <w:p>
       <w:pPr>
-        <w:pStyle w:val="TOC2"/>
+        <w:pStyle w:val="Sisluet2"/>
         <w:rPr>
           <w:rFonts w:asciiTheme="minorHAnsi" w:eastAsiaTheme="minorEastAsia" w:hAnsiTheme="minorHAnsi" w:cstheme="minorBidi"/>
           <w:sz w:val="22"/>
@@ -1421,7 +1429,7 @@
     </w:p>
     <w:p>
       <w:pPr>
-        <w:pStyle w:val="TOC1"/>
+        <w:pStyle w:val="Sisluet1"/>
         <w:rPr>
           <w:rFonts w:asciiTheme="minorHAnsi" w:eastAsiaTheme="minorEastAsia" w:hAnsiTheme="minorHAnsi" w:cstheme="minorBidi"/>
           <w:caps w:val="0"/>
@@ -1480,7 +1488,7 @@
     </w:p>
     <w:p>
       <w:pPr>
-        <w:pStyle w:val="TOC2"/>
+        <w:pStyle w:val="Sisluet2"/>
         <w:rPr>
           <w:rFonts w:asciiTheme="minorHAnsi" w:eastAsiaTheme="minorEastAsia" w:hAnsiTheme="minorHAnsi" w:cstheme="minorBidi"/>
           <w:sz w:val="22"/>
@@ -1511,7 +1519,7 @@
     </w:p>
     <w:p>
       <w:pPr>
-        <w:pStyle w:val="TOC2"/>
+        <w:pStyle w:val="Sisluet2"/>
         <w:rPr>
           <w:rFonts w:asciiTheme="minorHAnsi" w:eastAsiaTheme="minorEastAsia" w:hAnsiTheme="minorHAnsi" w:cstheme="minorBidi"/>
           <w:sz w:val="22"/>
@@ -1542,7 +1550,7 @@
     </w:p>
     <w:p>
       <w:pPr>
-        <w:pStyle w:val="TOC2"/>
+        <w:pStyle w:val="Sisluet2"/>
         <w:rPr>
           <w:rFonts w:asciiTheme="minorHAnsi" w:eastAsiaTheme="minorEastAsia" w:hAnsiTheme="minorHAnsi" w:cstheme="minorBidi"/>
           <w:sz w:val="22"/>
@@ -1573,7 +1581,7 @@
     </w:p>
     <w:p>
       <w:pPr>
-        <w:pStyle w:val="TOC1"/>
+        <w:pStyle w:val="Sisluet1"/>
         <w:rPr>
           <w:rFonts w:asciiTheme="minorHAnsi" w:eastAsiaTheme="minorEastAsia" w:hAnsiTheme="minorHAnsi" w:cstheme="minorBidi"/>
           <w:caps w:val="0"/>
@@ -1632,7 +1640,7 @@
     </w:p>
     <w:p>
       <w:pPr>
-        <w:pStyle w:val="TOC2"/>
+        <w:pStyle w:val="Sisluet2"/>
         <w:rPr>
           <w:rFonts w:asciiTheme="minorHAnsi" w:eastAsiaTheme="minorEastAsia" w:hAnsiTheme="minorHAnsi" w:cstheme="minorBidi"/>
           <w:sz w:val="22"/>
@@ -1663,7 +1671,7 @@
     </w:p>
     <w:p>
       <w:pPr>
-        <w:pStyle w:val="TOC2"/>
+        <w:pStyle w:val="Sisluet2"/>
         <w:rPr>
           <w:rFonts w:asciiTheme="minorHAnsi" w:eastAsiaTheme="minorEastAsia" w:hAnsiTheme="minorHAnsi" w:cstheme="minorBidi"/>
           <w:sz w:val="22"/>
@@ -1694,7 +1702,7 @@
     </w:p>
     <w:p>
       <w:pPr>
-        <w:pStyle w:val="TOC2"/>
+        <w:pStyle w:val="Sisluet2"/>
         <w:rPr>
           <w:rFonts w:asciiTheme="minorHAnsi" w:eastAsiaTheme="minorEastAsia" w:hAnsiTheme="minorHAnsi" w:cstheme="minorBidi"/>
           <w:sz w:val="22"/>
@@ -1728,7 +1736,7 @@
     </w:p>
     <w:p>
       <w:pPr>
-        <w:pStyle w:val="TOC1"/>
+        <w:pStyle w:val="Sisluet1"/>
         <w:rPr>
           <w:rFonts w:asciiTheme="minorHAnsi" w:eastAsiaTheme="minorEastAsia" w:hAnsiTheme="minorHAnsi" w:cstheme="minorBidi"/>
           <w:caps w:val="0"/>
@@ -1787,7 +1795,7 @@
     </w:p>
     <w:p>
       <w:pPr>
-        <w:pStyle w:val="TOC2"/>
+        <w:pStyle w:val="Sisluet2"/>
         <w:rPr>
           <w:rFonts w:asciiTheme="minorHAnsi" w:eastAsiaTheme="minorEastAsia" w:hAnsiTheme="minorHAnsi" w:cstheme="minorBidi"/>
           <w:sz w:val="22"/>
@@ -1818,7 +1826,7 @@
     </w:p>
     <w:p>
       <w:pPr>
-        <w:pStyle w:val="TOC2"/>
+        <w:pStyle w:val="Sisluet2"/>
         <w:rPr>
           <w:rFonts w:asciiTheme="minorHAnsi" w:eastAsiaTheme="minorEastAsia" w:hAnsiTheme="minorHAnsi" w:cstheme="minorBidi"/>
           <w:sz w:val="22"/>
@@ -1849,7 +1857,7 @@
     </w:p>
     <w:p>
       <w:pPr>
-        <w:pStyle w:val="TOC2"/>
+        <w:pStyle w:val="Sisluet2"/>
         <w:rPr>
           <w:rFonts w:asciiTheme="minorHAnsi" w:eastAsiaTheme="minorEastAsia" w:hAnsiTheme="minorHAnsi" w:cstheme="minorBidi"/>
           <w:sz w:val="22"/>
@@ -1880,7 +1888,7 @@
     </w:p>
     <w:p>
       <w:pPr>
-        <w:pStyle w:val="TOC1"/>
+        <w:pStyle w:val="Sisluet1"/>
         <w:rPr>
           <w:rFonts w:asciiTheme="minorHAnsi" w:eastAsiaTheme="minorEastAsia" w:hAnsiTheme="minorHAnsi" w:cstheme="minorBidi"/>
           <w:caps w:val="0"/>
@@ -1968,114 +1976,84 @@
     </w:p>
     <w:p>
       <w:pPr>
-        <w:pStyle w:val="Heading1"/>
-      </w:pPr>
-      <w:bookmarkStart w:id="1" w:name="_Toc52249910"/>
-      <w:bookmarkStart w:id="2" w:name="_Toc315072053"/>
-      <w:bookmarkStart w:id="3" w:name="_Toc506817051"/>
+        <w:pStyle w:val="Otsikko1"/>
+      </w:pPr>
+      <w:bookmarkStart w:id="2" w:name="_Toc52249910"/>
+      <w:bookmarkStart w:id="3" w:name="_Toc315072053"/>
+      <w:bookmarkStart w:id="4" w:name="_Toc506817051"/>
       <w:r>
         <w:lastRenderedPageBreak/>
         <w:t>Dokumentin tarkoitus</w:t>
       </w:r>
-      <w:bookmarkEnd w:id="1"/>
       <w:bookmarkEnd w:id="2"/>
       <w:bookmarkEnd w:id="3"/>
+      <w:bookmarkEnd w:id="4"/>
     </w:p>
     <w:p>
       <w:r>
         <w:rPr>
           <w:color w:val="548DD4" w:themeColor="text2" w:themeTint="99"/>
         </w:rPr>
-        <w:t>Tässä luvussa kerrotaan tämän dokumentin tarkoitus</w:t>
-      </w:r>
-      <w:r>
-        <w:rPr>
-          <w:color w:val="548DD4" w:themeColor="text2" w:themeTint="99"/>
-        </w:rPr>
-        <w:t xml:space="preserve"> (Mikä dokumentti on kyseessä? </w:t>
-      </w:r>
-      <w:r>
-        <w:rPr>
-          <w:color w:val="548DD4" w:themeColor="text2" w:themeTint="99"/>
-        </w:rPr>
-        <w:t>Mitä tässä dokumentissa kuvataan?</w:t>
-      </w:r>
-      <w:r>
-        <w:rPr>
-          <w:color w:val="548DD4" w:themeColor="text2" w:themeTint="99"/>
-        </w:rPr>
-        <w:t xml:space="preserve"> </w:t>
-      </w:r>
-      <w:r>
-        <w:rPr>
-          <w:color w:val="548DD4" w:themeColor="text2" w:themeTint="99"/>
-        </w:rPr>
-        <w:t xml:space="preserve">Mitä vaihetta projektista se kuvaa? </w:t>
-      </w:r>
-      <w:r>
-        <w:rPr>
-          <w:color w:val="548DD4" w:themeColor="text2" w:themeTint="99"/>
-        </w:rPr>
-        <w:t>Mihin opintojaksoon tai -kokonaisuuteen dokumentti liittyy?</w:t>
-      </w:r>
-      <w:r>
-        <w:rPr>
-          <w:color w:val="548DD4" w:themeColor="text2" w:themeTint="99"/>
-        </w:rPr>
-        <w:t xml:space="preserve"> </w:t>
-      </w:r>
-      <w:r>
-        <w:rPr>
-          <w:color w:val="548DD4" w:themeColor="text2" w:themeTint="99"/>
-        </w:rPr>
-        <w:t>tms</w:t>
+        <w:t>Tässä luvussa kerrotaan tämän dokumentin tarkoitus (Mikä dokumentti on kyseessä? Mitä tässä dokumentissa kuvataan? Mitä vaihetta projektista se kuvaa? Mihin opintojaksoon tai -kokonaisuuteen dokumentti liittyy? tms</w:t>
       </w:r>
       <w:r>
         <w:rPr>
           <w:color w:val="0070C0"/>
         </w:rPr>
-        <w:t>.</w:t>
-      </w:r>
-      <w:r>
-        <w:rPr>
-          <w:color w:val="0070C0"/>
-        </w:rPr>
-        <w:t>).</w:t>
+        <w:t>.).</w:t>
       </w:r>
     </w:p>
     <w:p>
-      <w:pPr>
-        <w:pStyle w:val="Heading1"/>
-      </w:pPr>
-      <w:bookmarkStart w:id="4" w:name="_Toc49062413"/>
-      <w:bookmarkStart w:id="5" w:name="_Toc73859615"/>
-      <w:bookmarkStart w:id="6" w:name="_Toc506817052"/>
+      <w:r>
+        <w:t>Tämän dokumentin tarkoitus on kuvata Sulautetun järjestelmän sovellusprojektin kevään 2020 projektin suunnittelu ja sen organisointi, toimien täten alustavana projektisuunnitelmana. Suunnitelma sisältää koko projektin ja siihen osallistuvien henkilöiden toiminnan suunnittelun, organisoinnin, valvonnan ja johtamisen. Suunnittelu aloitetaan määrittelemällä projektin sisältö sekä ne päämäärät ja rajoitteet, jotka kuvaavat ja sitovat projektia. Suunnittelu</w:t>
+      </w:r>
+      <w:r>
+        <w:t>prosessi sisältää vaiheet, joissa arvioidaan rakennettavan sovelluksen koko ja muut tarvittavat resurssit, projektin aikataulu, riskien huomioonottaminen ja hallinta sekä projektinhallinta. Tuloksena syntyy projektisuunnitelma, joka kertoo, kuinka tavoitteet saavutetaan käytössä olevilla resursseilla.</w:t>
+      </w:r>
+    </w:p>
+    <w:p>
+      <w:r>
+        <w:t xml:space="preserve">Dokumentti toimii myös projektin aikana tehtävien päätösten ja käytettyjen teknologioiden välityskanavana projektijakson vastuuopettajille. </w:t>
+      </w:r>
+    </w:p>
+    <w:p>
+      <w:r>
+        <w:t>Tämä dokumentti on tarkoitettu projektiorganisaation käyttöön ja se liitetään myös osaksi lopullisen projektin dokumentaatiota.</w:t>
+      </w:r>
+    </w:p>
+    <w:p>
+      <w:pPr>
+        <w:pStyle w:val="Otsikko1"/>
+      </w:pPr>
+      <w:bookmarkStart w:id="5" w:name="_Toc49062413"/>
+      <w:bookmarkStart w:id="6" w:name="_Toc73859615"/>
+      <w:bookmarkStart w:id="7" w:name="_Toc506817052"/>
       <w:r>
         <w:t>PROJEKTIN</w:t>
       </w:r>
       <w:r>
         <w:t xml:space="preserve"> SISÄLTÖ</w:t>
       </w:r>
-      <w:bookmarkEnd w:id="4"/>
       <w:bookmarkEnd w:id="5"/>
       <w:bookmarkEnd w:id="6"/>
+      <w:bookmarkEnd w:id="7"/>
     </w:p>
     <w:p>
       <w:pPr>
-        <w:pStyle w:val="Heading2"/>
-      </w:pPr>
-      <w:bookmarkStart w:id="7" w:name="_Toc49062414"/>
-      <w:bookmarkStart w:id="8" w:name="_Toc73859616"/>
-      <w:bookmarkStart w:id="9" w:name="_Toc506817053"/>
+        <w:pStyle w:val="Otsikko2"/>
+      </w:pPr>
+      <w:bookmarkStart w:id="8" w:name="_Toc49062414"/>
+      <w:bookmarkStart w:id="9" w:name="_Toc73859616"/>
+      <w:bookmarkStart w:id="10" w:name="_Toc506817053"/>
       <w:r>
         <w:t>Tausta</w:t>
       </w:r>
-      <w:bookmarkEnd w:id="7"/>
+      <w:bookmarkEnd w:id="8"/>
       <w:r>
         <w:t xml:space="preserve"> ja lähtökohdat</w:t>
       </w:r>
-      <w:bookmarkEnd w:id="8"/>
       <w:bookmarkEnd w:id="9"/>
+      <w:bookmarkEnd w:id="10"/>
     </w:p>
     <w:p>
       <w:pPr>
@@ -2100,361 +2078,238 @@
         <w:rPr>
           <w:color w:val="548DD4" w:themeColor="text2" w:themeTint="99"/>
         </w:rPr>
-        <w:t>Mikäli osapuolilla on kokemusta yhteistyöstä, on syytä lyhyesti selvittää</w:t>
-      </w:r>
-      <w:r>
-        <w:rPr>
-          <w:color w:val="548DD4" w:themeColor="text2" w:themeTint="99"/>
-        </w:rPr>
-        <w:t>,</w:t>
-      </w:r>
-      <w:r>
-        <w:rPr>
-          <w:color w:val="548DD4" w:themeColor="text2" w:themeTint="99"/>
-        </w:rPr>
-        <w:t xml:space="preserve"> millaisia kokemuksia tästä on ollut.  Jos projekti on osaprojektina jossakin suuremmassa kokonaisuudessa, tulee myös näistä muista projekteista antaa lyhyt kuvaus.</w:t>
+        <w:lastRenderedPageBreak/>
+        <w:t>Mikäli osapuolilla on kokemusta yhteistyöstä, on syytä lyhyesti selvittää, millaisia kokemuksia tästä on ollut.  Jos projekti on osaprojektina jossakin suuremmassa kokonaisuudessa, tulee myös näistä muista projekteista antaa lyhyt kuvaus.</w:t>
       </w:r>
     </w:p>
     <w:p>
-      <w:pPr>
-        <w:pStyle w:val="Heading2"/>
-      </w:pPr>
-      <w:bookmarkStart w:id="10" w:name="_Toc49062416"/>
-      <w:bookmarkStart w:id="11" w:name="_Toc73859618"/>
-      <w:bookmarkStart w:id="12" w:name="_Toc506817054"/>
-      <w:r>
-        <w:t>Tehtävä</w:t>
-      </w:r>
-      <w:bookmarkEnd w:id="10"/>
-      <w:r>
-        <w:t xml:space="preserve"> ja tavoitteet</w:t>
-      </w:r>
-      <w:bookmarkEnd w:id="11"/>
-      <w:bookmarkEnd w:id="12"/>
+      <w:r>
+        <w:t>Projekti on osa tieto- ja viestintätekniikan insinöörin koulutusohjelmaan kuuluvaa opintojaksokokonaisuutta, ja on yksi useammasta opintojen aikana toteutettavasta projektista.</w:t>
+      </w:r>
     </w:p>
     <w:p>
-      <w:pPr>
-        <w:rPr>
-          <w:color w:val="548DD4" w:themeColor="text2" w:themeTint="99"/>
-        </w:rPr>
-      </w:pPr>
-      <w:r>
-        <w:rPr>
-          <w:b/>
-          <w:color w:val="548DD4" w:themeColor="text2" w:themeTint="99"/>
-        </w:rPr>
-        <w:t xml:space="preserve">Tämä on tärkein </w:t>
-      </w:r>
-      <w:r>
-        <w:rPr>
-          <w:b/>
-          <w:color w:val="548DD4" w:themeColor="text2" w:themeTint="99"/>
-        </w:rPr>
-        <w:t xml:space="preserve">laadittava </w:t>
-      </w:r>
-      <w:r>
-        <w:rPr>
-          <w:b/>
-          <w:color w:val="548DD4" w:themeColor="text2" w:themeTint="99"/>
-        </w:rPr>
-        <w:t xml:space="preserve">kohta </w:t>
-      </w:r>
-      <w:r>
-        <w:rPr>
-          <w:b/>
-          <w:color w:val="548DD4" w:themeColor="text2" w:themeTint="99"/>
-        </w:rPr>
-        <w:t>koko projektin käynnistämiseksi</w:t>
-      </w:r>
-      <w:r>
-        <w:rPr>
-          <w:b/>
-          <w:color w:val="548DD4" w:themeColor="text2" w:themeTint="99"/>
-        </w:rPr>
-        <w:t>!</w:t>
-      </w:r>
-      <w:r>
-        <w:rPr>
-          <w:color w:val="548DD4" w:themeColor="text2" w:themeTint="99"/>
-        </w:rPr>
-        <w:t xml:space="preserve"> </w:t>
-      </w:r>
-      <w:r>
-        <w:rPr>
-          <w:color w:val="548DD4" w:themeColor="text2" w:themeTint="99"/>
-        </w:rPr>
-        <w:t>T</w:t>
-      </w:r>
-      <w:r>
-        <w:rPr>
-          <w:color w:val="548DD4" w:themeColor="text2" w:themeTint="99"/>
-        </w:rPr>
-        <w:t xml:space="preserve">ähän </w:t>
-      </w:r>
-      <w:r>
-        <w:rPr>
-          <w:color w:val="548DD4" w:themeColor="text2" w:themeTint="99"/>
-        </w:rPr>
-        <w:t xml:space="preserve">laaditaan </w:t>
-      </w:r>
-      <w:r>
-        <w:rPr>
-          <w:color w:val="548DD4" w:themeColor="text2" w:themeTint="99"/>
-        </w:rPr>
-        <w:t>selkokielinen ja kansantajuinen tarina tuotteesta</w:t>
-      </w:r>
-      <w:r>
-        <w:rPr>
-          <w:color w:val="548DD4" w:themeColor="text2" w:themeTint="99"/>
-        </w:rPr>
-        <w:t>.</w:t>
-      </w:r>
-      <w:r>
-        <w:rPr>
-          <w:color w:val="548DD4" w:themeColor="text2" w:themeTint="99"/>
-        </w:rPr>
-        <w:t xml:space="preserve"> </w:t>
-      </w:r>
-      <w:r>
-        <w:rPr>
-          <w:color w:val="548DD4" w:themeColor="text2" w:themeTint="99"/>
-        </w:rPr>
-        <w:t>K</w:t>
-      </w:r>
-      <w:r>
-        <w:rPr>
-          <w:color w:val="548DD4" w:themeColor="text2" w:themeTint="99"/>
-        </w:rPr>
-        <w:t xml:space="preserve">uka </w:t>
-      </w:r>
-      <w:r>
-        <w:rPr>
-          <w:color w:val="548DD4" w:themeColor="text2" w:themeTint="99"/>
-        </w:rPr>
-        <w:t xml:space="preserve">sitä </w:t>
-      </w:r>
-      <w:r>
-        <w:rPr>
-          <w:color w:val="548DD4" w:themeColor="text2" w:themeTint="99"/>
-        </w:rPr>
-        <w:t xml:space="preserve">käyttää? </w:t>
-      </w:r>
-      <w:r>
-        <w:rPr>
-          <w:color w:val="548DD4" w:themeColor="text2" w:themeTint="99"/>
-        </w:rPr>
-        <w:t>M</w:t>
-      </w:r>
-      <w:r>
-        <w:rPr>
-          <w:color w:val="548DD4" w:themeColor="text2" w:themeTint="99"/>
-        </w:rPr>
-        <w:t xml:space="preserve">issä ympäristössä </w:t>
-      </w:r>
-      <w:r>
-        <w:rPr>
-          <w:color w:val="548DD4" w:themeColor="text2" w:themeTint="99"/>
-        </w:rPr>
-        <w:t>sitä</w:t>
-      </w:r>
-      <w:r>
-        <w:rPr>
-          <w:color w:val="548DD4" w:themeColor="text2" w:themeTint="99"/>
-        </w:rPr>
-        <w:t xml:space="preserve"> käyte</w:t>
-      </w:r>
-      <w:r>
-        <w:rPr>
-          <w:color w:val="548DD4" w:themeColor="text2" w:themeTint="99"/>
-        </w:rPr>
-        <w:t>t</w:t>
-      </w:r>
-      <w:r>
-        <w:rPr>
-          <w:color w:val="548DD4" w:themeColor="text2" w:themeTint="99"/>
-        </w:rPr>
-        <w:t xml:space="preserve">ään? </w:t>
-      </w:r>
-      <w:r>
-        <w:rPr>
-          <w:color w:val="548DD4" w:themeColor="text2" w:themeTint="99"/>
-        </w:rPr>
-        <w:t>M</w:t>
-      </w:r>
-      <w:r>
-        <w:rPr>
-          <w:color w:val="548DD4" w:themeColor="text2" w:themeTint="99"/>
-        </w:rPr>
-        <w:t>itkä ovat keskeisimmät tarpeet</w:t>
-      </w:r>
-      <w:r>
-        <w:rPr>
-          <w:color w:val="548DD4" w:themeColor="text2" w:themeTint="99"/>
-        </w:rPr>
+      <w:r>
+        <w:t xml:space="preserve">Projektin </w:t>
+      </w:r>
+      <w:proofErr w:type="gramStart"/>
+      <w:r>
+        <w:t>luonteesta johtuen</w:t>
+      </w:r>
+      <w:proofErr w:type="gramEnd"/>
+      <w:r>
         <w:t>,</w:t>
       </w:r>
       <w:r>
-        <w:rPr>
-          <w:color w:val="548DD4" w:themeColor="text2" w:themeTint="99"/>
-        </w:rPr>
-        <w:t xml:space="preserve"> joita varten tuote tehdään? </w:t>
-      </w:r>
-      <w:r>
-        <w:rPr>
-          <w:color w:val="548DD4" w:themeColor="text2" w:themeTint="99"/>
-        </w:rPr>
-        <w:t xml:space="preserve"> </w:t>
-      </w:r>
-      <w:r>
-        <w:rPr>
-          <w:color w:val="548DD4" w:themeColor="text2" w:themeTint="99"/>
-        </w:rPr>
-        <w:t>Teksti</w:t>
-      </w:r>
-      <w:r>
-        <w:rPr>
-          <w:color w:val="548DD4" w:themeColor="text2" w:themeTint="99"/>
-        </w:rPr>
-        <w:t>ä</w:t>
-      </w:r>
-      <w:r>
-        <w:rPr>
-          <w:color w:val="548DD4" w:themeColor="text2" w:themeTint="99"/>
-        </w:rPr>
-        <w:t xml:space="preserve"> voidaan </w:t>
-      </w:r>
-      <w:r>
-        <w:rPr>
-          <w:color w:val="548DD4" w:themeColor="text2" w:themeTint="99"/>
-        </w:rPr>
-        <w:t xml:space="preserve">havainnollistaa </w:t>
-      </w:r>
-      <w:r>
-        <w:rPr>
-          <w:color w:val="548DD4" w:themeColor="text2" w:themeTint="99"/>
-        </w:rPr>
-        <w:t>suunnitteluvaiheen luonnoksi</w:t>
-      </w:r>
-      <w:r>
-        <w:rPr>
-          <w:color w:val="548DD4" w:themeColor="text2" w:themeTint="99"/>
-        </w:rPr>
-        <w:t>ll</w:t>
-      </w:r>
-      <w:r>
-        <w:rPr>
-          <w:color w:val="548DD4" w:themeColor="text2" w:themeTint="99"/>
-        </w:rPr>
-        <w:t xml:space="preserve">a. </w:t>
+        <w:t xml:space="preserve"> sen tilaajana toimii Oulun ammattikorkeakoulun tekniikan yksikkö, joka myös järjestää </w:t>
+      </w:r>
+      <w:r>
+        <w:t>opintojakson, minkä yhtenä suoritusedellytyksenä tämä projekti toteutetaan. Koulutusohjelman aikaisemmissa opintojaksoissa projektin toteuttajat ovat jo toteuttaneet muutaman projektin tilaajalle.</w:t>
       </w:r>
     </w:p>
     <w:p>
       <w:pPr>
-        <w:rPr>
-          <w:rFonts w:ascii="Verdana" w:hAnsi="Verdana"/>
-        </w:rPr>
-      </w:pPr>
-      <w:r>
-        <w:rPr>
-          <w:color w:val="548DD4" w:themeColor="text2" w:themeTint="99"/>
-        </w:rPr>
-        <w:t xml:space="preserve"> </w:t>
-      </w:r>
-    </w:p>
-    <w:p>
-      <w:pPr>
-        <w:pStyle w:val="Heading1"/>
-      </w:pPr>
-      <w:bookmarkStart w:id="13" w:name="_Toc506817055"/>
-      <w:r>
-        <w:lastRenderedPageBreak/>
-        <w:t>PROJEKTIN</w:t>
-      </w:r>
-      <w:r>
-        <w:t xml:space="preserve"> ORGANISOINTI</w:t>
-      </w:r>
+        <w:pStyle w:val="Otsikko2"/>
+      </w:pPr>
+      <w:bookmarkStart w:id="11" w:name="_Toc49062416"/>
+      <w:bookmarkStart w:id="12" w:name="_Toc73859618"/>
+      <w:bookmarkStart w:id="13" w:name="_Toc506817054"/>
+      <w:r>
+        <w:t>Tehtävä</w:t>
+      </w:r>
+      <w:bookmarkEnd w:id="11"/>
+      <w:r>
+        <w:t xml:space="preserve"> ja tavoitteet</w:t>
+      </w:r>
+      <w:bookmarkEnd w:id="12"/>
       <w:bookmarkEnd w:id="13"/>
     </w:p>
     <w:p>
       <w:pPr>
-        <w:pStyle w:val="Heading2"/>
-      </w:pPr>
-      <w:bookmarkStart w:id="14" w:name="_Toc73859624"/>
-      <w:bookmarkStart w:id="15" w:name="_Toc506817056"/>
-      <w:r>
-        <w:t xml:space="preserve">Toimittajan </w:t>
-      </w:r>
-      <w:r>
-        <w:t>projektiryhmä</w:t>
-      </w:r>
-      <w:bookmarkEnd w:id="14"/>
-      <w:bookmarkEnd w:id="15"/>
+        <w:rPr>
+          <w:color w:val="548DD4" w:themeColor="text2" w:themeTint="99"/>
+        </w:rPr>
+      </w:pPr>
+      <w:r>
+        <w:rPr>
+          <w:b/>
+          <w:color w:val="548DD4" w:themeColor="text2" w:themeTint="99"/>
+        </w:rPr>
+        <w:t>Tämä on tärkein laadittava kohta koko projektin käynnistämiseksi!</w:t>
+      </w:r>
+      <w:r>
+        <w:rPr>
+          <w:color w:val="548DD4" w:themeColor="text2" w:themeTint="99"/>
+        </w:rPr>
+        <w:t xml:space="preserve"> Tähän laaditaan selkokielinen ja kansantajuinen tarina tuotteesta. Kuka sitä käyttää? Missä ympäristössä sitä käytetään? Mitkä ovat keskeisimmät tarpeet, joita varten tuote tehdään?  Tekstiä voidaan havainnollistaa suunnitteluvaiheen luonnoksilla. </w:t>
+      </w:r>
     </w:p>
     <w:p>
       <w:r>
-        <w:t>Toimittajan projektiryhmään kuuluvat taulukon 1 henkilöt.</w:t>
+        <w:t xml:space="preserve">Projektin tarkoitus on tuottaa pilvessä palvelimelle toteutettu selainpeli, mitä pystytään kontrolloimaan </w:t>
+      </w:r>
+      <w:proofErr w:type="spellStart"/>
+      <w:r>
+        <w:t>Nucleon</w:t>
+      </w:r>
+      <w:proofErr w:type="spellEnd"/>
+      <w:r>
+        <w:t xml:space="preserve"> sensoreilla </w:t>
+      </w:r>
+      <w:proofErr w:type="spellStart"/>
+      <w:r>
+        <w:t>Raspberry</w:t>
+      </w:r>
+      <w:proofErr w:type="spellEnd"/>
+      <w:r>
+        <w:t xml:space="preserve"> </w:t>
+      </w:r>
+      <w:proofErr w:type="spellStart"/>
+      <w:r>
+        <w:t>Pin</w:t>
+      </w:r>
+      <w:proofErr w:type="spellEnd"/>
+      <w:r>
+        <w:t xml:space="preserve"> kautta tehtävillä pelipalvelimen API-kutsuilla. Peliä pystytään pelaamaan myös ilman ohjainta nettiselaimen ja näppäimistön avulla. Projekti toteutetaan kehittäjien mielenkiinnosta ja sen kohderyhmänä toimii muut TVT19KMO:n oppilaat sekä käytetyistä teknologioista kiinnostuneet ohjelmistokehittäjät. </w:t>
+      </w:r>
+    </w:p>
+    <w:p/>
+    <w:p>
+      <w:pPr>
+        <w:keepNext/>
+      </w:pPr>
+      <w:r>
+        <w:rPr>
+          <w:color w:val="548DD4" w:themeColor="text2" w:themeTint="99"/>
+        </w:rPr>
+        <w:lastRenderedPageBreak/>
+        <w:drawing>
+          <wp:inline distT="0" distB="0" distL="0" distR="0" wp14:anchorId="05C4E275" wp14:editId="42576095">
+            <wp:extent cx="5400040" cy="2468880"/>
+            <wp:effectExtent l="0" t="0" r="0" b="7620"/>
+            <wp:docPr id="1" name="Kuva 1"/>
+            <wp:cNvGraphicFramePr>
+              <a:graphicFrameLocks xmlns:a="http://schemas.openxmlformats.org/drawingml/2006/main" noChangeAspect="1"/>
+            </wp:cNvGraphicFramePr>
+            <a:graphic xmlns:a="http://schemas.openxmlformats.org/drawingml/2006/main">
+              <a:graphicData uri="http://schemas.openxmlformats.org/drawingml/2006/picture">
+                <pic:pic xmlns:pic="http://schemas.openxmlformats.org/drawingml/2006/picture">
+                  <pic:nvPicPr>
+                    <pic:cNvPr id="1" name=""/>
+                    <pic:cNvPicPr/>
+                  </pic:nvPicPr>
+                  <pic:blipFill>
+                    <a:blip r:embed="rId11"/>
+                    <a:stretch>
+                      <a:fillRect/>
+                    </a:stretch>
+                  </pic:blipFill>
+                  <pic:spPr>
+                    <a:xfrm>
+                      <a:off x="0" y="0"/>
+                      <a:ext cx="5400040" cy="2468880"/>
+                    </a:xfrm>
+                    <a:prstGeom prst="rect">
+                      <a:avLst/>
+                    </a:prstGeom>
+                  </pic:spPr>
+                </pic:pic>
+              </a:graphicData>
+            </a:graphic>
+          </wp:inline>
+        </w:drawing>
       </w:r>
     </w:p>
     <w:p>
       <w:pPr>
+        <w:pStyle w:val="Kuvaotsikko"/>
         <w:rPr>
           <w:color w:val="548DD4" w:themeColor="text2" w:themeTint="99"/>
         </w:rPr>
       </w:pPr>
       <w:r>
+        <w:t xml:space="preserve">Kuva </w:t>
+      </w:r>
+      <w:fldSimple w:instr=" SEQ Kuva \* ARABIC ">
+        <w:r>
+          <w:rPr>
+            <w:noProof/>
+          </w:rPr>
+          <w:t>1</w:t>
+        </w:r>
+      </w:fldSimple>
+      <w:r>
+        <w:t>. Alustava suunnitelma projektin arkkitehtuurista, teknologioista ja toiminnallisuuksista.</w:t>
+      </w:r>
+    </w:p>
+    <w:p>
+      <w:pPr>
         <w:rPr>
           <w:color w:val="548DD4" w:themeColor="text2" w:themeTint="99"/>
         </w:rPr>
-        <w:t>T</w:t>
-      </w:r>
+      </w:pPr>
+    </w:p>
+    <w:p>
+      <w:pPr>
+        <w:rPr>
+          <w:rFonts w:ascii="Verdana" w:hAnsi="Verdana"/>
+        </w:rPr>
+      </w:pPr>
       <w:r>
         <w:rPr>
           <w:color w:val="548DD4" w:themeColor="text2" w:themeTint="99"/>
         </w:rPr>
-        <w:t xml:space="preserve">aulukkoon </w:t>
-      </w:r>
-      <w:r>
-        <w:rPr>
-          <w:color w:val="548DD4" w:themeColor="text2" w:themeTint="99"/>
-        </w:rPr>
-        <w:t xml:space="preserve">1 </w:t>
-      </w:r>
-      <w:r>
-        <w:rPr>
-          <w:color w:val="548DD4" w:themeColor="text2" w:themeTint="99"/>
-        </w:rPr>
-        <w:t>tule</w:t>
-      </w:r>
-      <w:r>
-        <w:rPr>
-          <w:color w:val="548DD4" w:themeColor="text2" w:themeTint="99"/>
-        </w:rPr>
-        <w:t>vat</w:t>
-      </w:r>
-      <w:r>
-        <w:rPr>
-          <w:color w:val="548DD4" w:themeColor="text2" w:themeTint="99"/>
-        </w:rPr>
-        <w:t xml:space="preserve"> opiskelijoiden nimet ja yhteystiedot.</w:t>
-      </w:r>
-      <w:r>
-        <w:rPr>
-          <w:color w:val="548DD4" w:themeColor="text2" w:themeTint="99"/>
-        </w:rPr>
         <w:t xml:space="preserve"> </w:t>
       </w:r>
-      <w:r>
-        <w:rPr>
-          <w:color w:val="548DD4" w:themeColor="text2" w:themeTint="99"/>
-        </w:rPr>
-        <w:t xml:space="preserve"> </w:t>
-      </w:r>
-      <w:bookmarkStart w:id="16" w:name="_GoBack"/>
+    </w:p>
+    <w:p>
+      <w:pPr>
+        <w:pStyle w:val="Otsikko1"/>
+      </w:pPr>
+      <w:bookmarkStart w:id="14" w:name="_Toc506817055"/>
+      <w:r>
+        <w:t>PROJEKTIN</w:t>
+      </w:r>
+      <w:r>
+        <w:t xml:space="preserve"> ORGANISOINTI</w:t>
+      </w:r>
+      <w:bookmarkEnd w:id="14"/>
+    </w:p>
+    <w:p>
+      <w:pPr>
+        <w:pStyle w:val="Otsikko2"/>
+      </w:pPr>
+      <w:bookmarkStart w:id="15" w:name="_Toc73859624"/>
+      <w:bookmarkStart w:id="16" w:name="_Toc506817056"/>
+      <w:r>
+        <w:t xml:space="preserve">Toimittajan </w:t>
+      </w:r>
+      <w:r>
+        <w:t>projektiryhmä</w:t>
+      </w:r>
+      <w:bookmarkEnd w:id="15"/>
       <w:bookmarkEnd w:id="16"/>
     </w:p>
     <w:p>
-      <w:pPr>
-        <w:pStyle w:val="Caption"/>
+      <w:r>
+        <w:t>Toimittajan projektiryhmään kuuluvat taulukon 1 henkilöt.</w:t>
+      </w:r>
+    </w:p>
+    <w:p>
+      <w:pPr>
+        <w:rPr>
+          <w:color w:val="548DD4" w:themeColor="text2" w:themeTint="99"/>
+        </w:rPr>
+      </w:pPr>
+      <w:r>
+        <w:rPr>
+          <w:color w:val="548DD4" w:themeColor="text2" w:themeTint="99"/>
+        </w:rPr>
+        <w:t xml:space="preserve">Taulukkoon 1 tulevat opiskelijoiden nimet ja yhteystiedot.  </w:t>
+      </w:r>
+    </w:p>
+    <w:p>
+      <w:pPr>
+        <w:pStyle w:val="Kuvaotsikko"/>
       </w:pPr>
       <w:r>
         <w:t>TAULUKKO 1. Projektiryhmän henkilöt</w:t>
@@ -2505,6 +2360,12 @@
               </w:rPr>
               <w:t xml:space="preserve">NIMI: </w:t>
             </w:r>
+            <w:r>
+              <w:rPr>
+                <w:rFonts w:cs="Arial"/>
+              </w:rPr>
+              <w:t>Jaakko Ikäheimo</w:t>
+            </w:r>
           </w:p>
         </w:tc>
       </w:tr>
@@ -2579,6 +2440,12 @@
               </w:rPr>
               <w:t>Organisaatio:</w:t>
             </w:r>
+            <w:r>
+              <w:rPr>
+                <w:rFonts w:cs="Arial"/>
+              </w:rPr>
+              <w:t xml:space="preserve"> TVT19KMO, OAMK OY</w:t>
+            </w:r>
           </w:p>
           <w:p>
             <w:pPr>
@@ -2592,6 +2459,18 @@
                 <w:rFonts w:cs="Arial"/>
               </w:rPr>
               <w:t>Sähköposti:</w:t>
+            </w:r>
+            <w:r>
+              <w:rPr>
+                <w:rFonts w:cs="Arial"/>
+              </w:rPr>
+              <w:t xml:space="preserve"> </w:t>
+            </w:r>
+            <w:r>
+              <w:t>c8ikja</w:t>
+            </w:r>
+            <w:r>
+              <w:t>00@students.oamk.fi</w:t>
             </w:r>
           </w:p>
           <w:p>
@@ -2614,6 +2493,12 @@
                 <w:rFonts w:cs="Arial"/>
               </w:rPr>
               <w:t>:</w:t>
+            </w:r>
+            <w:r>
+              <w:rPr>
+                <w:rFonts w:cs="Arial"/>
+              </w:rPr>
+              <w:t xml:space="preserve"> 0405494838</w:t>
             </w:r>
           </w:p>
         </w:tc>
@@ -2663,7 +2548,14 @@
               <w:rPr>
                 <w:rFonts w:cs="Arial"/>
               </w:rPr>
+              <w:lastRenderedPageBreak/>
               <w:t xml:space="preserve">NIMI: </w:t>
+            </w:r>
+            <w:r>
+              <w:rPr>
+                <w:rFonts w:cs="Arial"/>
+              </w:rPr>
+              <w:t>Konsta Holm</w:t>
             </w:r>
           </w:p>
         </w:tc>
@@ -2738,6 +2630,18 @@
                 <w:rFonts w:cs="Arial"/>
               </w:rPr>
               <w:t>Organisaatio:</w:t>
+            </w:r>
+            <w:r>
+              <w:rPr>
+                <w:rFonts w:cs="Arial"/>
+              </w:rPr>
+              <w:t xml:space="preserve"> </w:t>
+            </w:r>
+            <w:r>
+              <w:rPr>
+                <w:rFonts w:cs="Arial"/>
+              </w:rPr>
+              <w:t>TVT19KMO, OAMK OY</w:t>
             </w:r>
           </w:p>
           <w:p>
@@ -2825,6 +2729,12 @@
               </w:rPr>
               <w:t xml:space="preserve">NIMI: </w:t>
             </w:r>
+            <w:r>
+              <w:rPr>
+                <w:rFonts w:cs="Arial"/>
+              </w:rPr>
+              <w:t>Arttu Rusanen</w:t>
+            </w:r>
           </w:p>
         </w:tc>
       </w:tr>
@@ -2899,6 +2809,18 @@
               </w:rPr>
               <w:t>Organisaatio:</w:t>
             </w:r>
+            <w:r>
+              <w:rPr>
+                <w:rFonts w:cs="Arial"/>
+              </w:rPr>
+              <w:t xml:space="preserve"> </w:t>
+            </w:r>
+            <w:r>
+              <w:rPr>
+                <w:rFonts w:cs="Arial"/>
+              </w:rPr>
+              <w:t>TVT19KMO, OAMK OY</w:t>
+            </w:r>
           </w:p>
           <w:p>
             <w:pPr>
@@ -2912,6 +2834,15 @@
                 <w:rFonts w:cs="Arial"/>
               </w:rPr>
               <w:t>Sähköposti:</w:t>
+            </w:r>
+            <w:r>
+              <w:rPr>
+                <w:rFonts w:cs="Arial"/>
+              </w:rPr>
+              <w:t xml:space="preserve"> </w:t>
+            </w:r>
+            <w:r>
+              <w:t>t6ruar00@students.oamk.fi</w:t>
             </w:r>
           </w:p>
           <w:p>
@@ -2940,14 +2871,12 @@
       </w:tr>
     </w:tbl>
     <w:p/>
-    <w:p/>
     <w:p>
       <w:pPr>
-        <w:pStyle w:val="Heading2"/>
+        <w:pStyle w:val="Otsikko2"/>
       </w:pPr>
       <w:bookmarkStart w:id="17" w:name="_Toc506817057"/>
       <w:r>
-        <w:lastRenderedPageBreak/>
         <w:t>Tilat</w:t>
       </w:r>
       <w:bookmarkEnd w:id="17"/>
@@ -2962,36 +2891,30 @@
         <w:rPr>
           <w:color w:val="548DD4" w:themeColor="text2" w:themeTint="99"/>
         </w:rPr>
-        <w:t>Tässä luvussa kuvataan projekti</w:t>
-      </w:r>
-      <w:r>
-        <w:rPr>
-          <w:color w:val="548DD4" w:themeColor="text2" w:themeTint="99"/>
-        </w:rPr>
-        <w:t>ssa käytettävät</w:t>
-      </w:r>
-      <w:r>
-        <w:rPr>
-          <w:color w:val="548DD4" w:themeColor="text2" w:themeTint="99"/>
-        </w:rPr>
-        <w:t xml:space="preserve"> työskentelytilat sekä </w:t>
-      </w:r>
-      <w:r>
-        <w:rPr>
-          <w:color w:val="548DD4" w:themeColor="text2" w:themeTint="99"/>
-        </w:rPr>
-        <w:t>niiden</w:t>
-      </w:r>
-      <w:r>
-        <w:rPr>
-          <w:color w:val="548DD4" w:themeColor="text2" w:themeTint="99"/>
-        </w:rPr>
-        <w:t xml:space="preserve"> projektin aikainen käyttö.</w:t>
+        <w:t>Tässä luvussa kuvataan projektissa käytettävät työskentelytilat sekä niiden projektin aikainen käyttö.</w:t>
       </w:r>
     </w:p>
     <w:p>
-      <w:pPr>
-        <w:pStyle w:val="Heading2"/>
+      <w:r>
+        <w:t>Projektin aikana käytetään kunkin ohjelmistosuunnittelijan itselleen sopivaksi kokemaansa työtilaa, eli pääasiallisesti kotitoimistoa. Nämä tilat valittiin projektin luonteesta ja maailmalla jylläävästä koronavirus-epidemiasta johtuen.</w:t>
+      </w:r>
+    </w:p>
+    <w:p>
+      <w:r>
+        <w:t xml:space="preserve">Näiden kiinteiden tilojen lisäksi työryhmä käyttää myös työskentelytilanaan ryhmän </w:t>
+      </w:r>
+      <w:proofErr w:type="spellStart"/>
+      <w:r>
+        <w:t>Discord</w:t>
+      </w:r>
+      <w:proofErr w:type="spellEnd"/>
+      <w:r>
+        <w:t>-palvelinta, missä ryhmänjäsenet pystyvät kommunikoimaan reaaliaikaisesti.</w:t>
+      </w:r>
+    </w:p>
+    <w:p>
+      <w:pPr>
+        <w:pStyle w:val="Otsikko2"/>
       </w:pPr>
       <w:bookmarkStart w:id="18" w:name="_Toc506817058"/>
       <w:r>
@@ -3021,30 +2944,18 @@
         <w:rPr>
           <w:color w:val="548DD4" w:themeColor="text2" w:themeTint="99"/>
         </w:rPr>
-        <w:t xml:space="preserve">Tässä luvussa kuvataan projektin käytössä olevat </w:t>
-      </w:r>
-      <w:r>
-        <w:rPr>
-          <w:color w:val="548DD4" w:themeColor="text2" w:themeTint="99"/>
-        </w:rPr>
-        <w:t xml:space="preserve">työkalut, </w:t>
-      </w:r>
-      <w:r>
-        <w:rPr>
-          <w:color w:val="548DD4" w:themeColor="text2" w:themeTint="99"/>
-        </w:rPr>
-        <w:t>laitteet ja verkkoyhteydet sekä näiden käyttötarkoitus projektissa</w:t>
-      </w:r>
-      <w:r>
-        <w:rPr>
-          <w:color w:val="548DD4" w:themeColor="text2" w:themeTint="99"/>
-        </w:rPr>
-        <w:t xml:space="preserve"> (ei koske projektin tuotteessa tarvittavia komponentteja). Lisäksi kuvataan tiedossa oleva budjetti.</w:t>
+        <w:t>Tässä luvussa kuvataan projektin käytössä olevat työkalut, laitteet ja verkkoyhteydet sekä näiden käyttötarkoitus projektissa (ei koske projektin tuotteessa tarvittavia komponentteja). Lisäksi kuvataan tiedossa oleva budjetti.</w:t>
       </w:r>
     </w:p>
     <w:p>
-      <w:pPr>
-        <w:pStyle w:val="Heading1"/>
+      <w:r>
+        <w:lastRenderedPageBreak/>
+        <w:t>Koska projektissa käytetyt laitteet ovat tilaajalta tai toteuttajilta peräisin, sekä käytetyt digitaaliset työkalut ilmaisia, projektin suunnitteluvaiheessa arvioitu budjetti pysyy nollassa eurossa.</w:t>
+      </w:r>
+    </w:p>
+    <w:p>
+      <w:pPr>
+        <w:pStyle w:val="Otsikko1"/>
       </w:pPr>
       <w:bookmarkStart w:id="19" w:name="_Toc73859632"/>
       <w:bookmarkStart w:id="20" w:name="_Toc506817059"/>
@@ -3056,7 +2967,7 @@
     </w:p>
     <w:p>
       <w:pPr>
-        <w:pStyle w:val="Heading2"/>
+        <w:pStyle w:val="Otsikko2"/>
       </w:pPr>
       <w:bookmarkStart w:id="21" w:name="_Toc49062444"/>
       <w:bookmarkStart w:id="22" w:name="_Toc73859633"/>
@@ -3091,11 +3002,956 @@
       </w:r>
     </w:p>
     <w:p>
-      <w:pPr>
-        <w:pStyle w:val="Heading2"/>
-      </w:pPr>
-      <w:bookmarkStart w:id="24" w:name="_Toc73859639"/>
-      <w:bookmarkStart w:id="25" w:name="_Toc506817061"/>
+      <w:r>
+        <w:t>Koska projektille asetettu kesto on vain lähes kuukauden mittainen, sille ei pystytä laatimaan hyvin selkeää vaiheistusta tai aikataulua.</w:t>
+      </w:r>
+    </w:p>
+    <w:p>
+      <w:r>
+        <w:t xml:space="preserve">Projektin tekeminen aloitetaan kevään 2020 </w:t>
+      </w:r>
+      <w:r>
+        <w:t>neljännen kouluperiodin kolmannella viikolla ja sen päättymisajankohdaksi asetetaan periodin viimeinen viikko. Projektin aikana tuotettu ohjelmakoodi pyritään kuitenkin jo toteuttamaan ja testaamaan viikkoa ennen tätä.</w:t>
+      </w:r>
+    </w:p>
+    <w:p>
+      <w:r>
+        <w:t xml:space="preserve">Projektin tekemiselle on varattu noin 5 kalenteriviikkoa. Projekti pyritään suorittamaan noudattaen EVO-mallia, myös ottaen hieman mallia </w:t>
+      </w:r>
+      <w:proofErr w:type="spellStart"/>
+      <w:r>
+        <w:t>Scrum</w:t>
+      </w:r>
+      <w:proofErr w:type="spellEnd"/>
+      <w:r>
+        <w:t xml:space="preserve"> ketterässä kehitysmenetelmässä käytetyistä päiväpalavereista ja </w:t>
+      </w:r>
+      <w:proofErr w:type="spellStart"/>
+      <w:r>
+        <w:t>product</w:t>
+      </w:r>
+      <w:proofErr w:type="spellEnd"/>
+      <w:r>
+        <w:t xml:space="preserve"> </w:t>
+      </w:r>
+      <w:proofErr w:type="spellStart"/>
+      <w:r>
+        <w:t>backlogista</w:t>
+      </w:r>
+      <w:proofErr w:type="spellEnd"/>
+      <w:r>
+        <w:t xml:space="preserve">, eli toteuttaen ominaisuus kerrallaan, välttävät ominaisuudet ensiksi </w:t>
+      </w:r>
+      <w:proofErr w:type="spellStart"/>
+      <w:r>
+        <w:t>toteutettaen</w:t>
+      </w:r>
+      <w:proofErr w:type="spellEnd"/>
+      <w:r>
+        <w:t>. Jos aikaa jää toteutetaan lisäominaisuudet.</w:t>
+      </w:r>
+    </w:p>
+    <w:p/>
+    <w:tbl>
+      <w:tblPr>
+        <w:tblpPr w:leftFromText="141" w:rightFromText="141" w:vertAnchor="text" w:horzAnchor="margin" w:tblpXSpec="right" w:tblpY="99"/>
+        <w:tblW w:w="0" w:type="auto"/>
+        <w:tblBorders>
+          <w:top w:val="single" w:sz="4" w:space="0" w:color="auto"/>
+          <w:left w:val="single" w:sz="4" w:space="0" w:color="auto"/>
+          <w:bottom w:val="single" w:sz="4" w:space="0" w:color="auto"/>
+          <w:right w:val="single" w:sz="4" w:space="0" w:color="auto"/>
+          <w:insideH w:val="single" w:sz="4" w:space="0" w:color="auto"/>
+          <w:insideV w:val="single" w:sz="4" w:space="0" w:color="auto"/>
+        </w:tblBorders>
+        <w:tblLayout w:type="fixed"/>
+        <w:tblCellMar>
+          <w:left w:w="70" w:type="dxa"/>
+          <w:right w:w="70" w:type="dxa"/>
+        </w:tblCellMar>
+        <w:tblLook w:val="04A0" w:firstRow="1" w:lastRow="0" w:firstColumn="1" w:lastColumn="0" w:noHBand="0" w:noVBand="1"/>
+      </w:tblPr>
+      <w:tblGrid>
+        <w:gridCol w:w="3964"/>
+        <w:gridCol w:w="2410"/>
+        <w:gridCol w:w="2120"/>
+      </w:tblGrid>
+      <w:tr>
+        <w:trPr>
+          <w:trHeight w:val="1355"/>
+        </w:trPr>
+        <w:tc>
+          <w:tcPr>
+            <w:tcW w:w="3964" w:type="dxa"/>
+            <w:tcBorders>
+              <w:top w:val="single" w:sz="4" w:space="0" w:color="auto"/>
+              <w:left w:val="single" w:sz="4" w:space="0" w:color="auto"/>
+              <w:bottom w:val="single" w:sz="4" w:space="0" w:color="auto"/>
+              <w:right w:val="single" w:sz="4" w:space="0" w:color="auto"/>
+            </w:tcBorders>
+            <w:shd w:val="pct15" w:color="auto" w:fill="FFFFFF"/>
+            <w:hideMark/>
+          </w:tcPr>
+          <w:p>
+            <w:pPr>
+              <w:jc w:val="both"/>
+              <w:rPr>
+                <w:rFonts w:ascii="Verdana" w:hAnsi="Verdana"/>
+                <w:sz w:val="20"/>
+                <w:szCs w:val="20"/>
+              </w:rPr>
+            </w:pPr>
+            <w:bookmarkStart w:id="24" w:name="_Toc73859639"/>
+            <w:bookmarkStart w:id="25" w:name="_Toc506817061"/>
+            <w:r>
+              <w:rPr>
+                <w:rFonts w:ascii="Verdana" w:hAnsi="Verdana"/>
+              </w:rPr>
+              <w:lastRenderedPageBreak/>
+              <w:t>PROJEKTIN VAIHE</w:t>
+            </w:r>
+          </w:p>
+        </w:tc>
+        <w:tc>
+          <w:tcPr>
+            <w:tcW w:w="2410" w:type="dxa"/>
+            <w:tcBorders>
+              <w:top w:val="single" w:sz="4" w:space="0" w:color="auto"/>
+              <w:left w:val="single" w:sz="4" w:space="0" w:color="auto"/>
+              <w:bottom w:val="single" w:sz="4" w:space="0" w:color="auto"/>
+              <w:right w:val="single" w:sz="4" w:space="0" w:color="auto"/>
+            </w:tcBorders>
+            <w:shd w:val="pct15" w:color="auto" w:fill="FFFFFF"/>
+            <w:hideMark/>
+          </w:tcPr>
+          <w:p>
+            <w:pPr>
+              <w:jc w:val="both"/>
+              <w:rPr>
+                <w:rFonts w:ascii="Verdana" w:hAnsi="Verdana"/>
+              </w:rPr>
+            </w:pPr>
+            <w:r>
+              <w:rPr>
+                <w:rFonts w:ascii="Verdana" w:hAnsi="Verdana"/>
+              </w:rPr>
+              <w:t>AIKATAULU</w:t>
+            </w:r>
+          </w:p>
+        </w:tc>
+        <w:tc>
+          <w:tcPr>
+            <w:tcW w:w="2120" w:type="dxa"/>
+            <w:tcBorders>
+              <w:top w:val="single" w:sz="4" w:space="0" w:color="auto"/>
+              <w:left w:val="single" w:sz="4" w:space="0" w:color="auto"/>
+              <w:bottom w:val="single" w:sz="4" w:space="0" w:color="auto"/>
+              <w:right w:val="single" w:sz="4" w:space="0" w:color="auto"/>
+            </w:tcBorders>
+            <w:shd w:val="pct15" w:color="auto" w:fill="FFFFFF"/>
+            <w:hideMark/>
+          </w:tcPr>
+          <w:p>
+            <w:pPr>
+              <w:jc w:val="both"/>
+              <w:rPr>
+                <w:rFonts w:ascii="Verdana" w:hAnsi="Verdana"/>
+              </w:rPr>
+            </w:pPr>
+            <w:r>
+              <w:rPr>
+                <w:rFonts w:ascii="Verdana" w:hAnsi="Verdana"/>
+              </w:rPr>
+              <w:t>VAIHESEEN KÄYTETÄÄN PÄIVIÄ</w:t>
+            </w:r>
+          </w:p>
+        </w:tc>
+      </w:tr>
+      <w:tr>
+        <w:trPr>
+          <w:trHeight w:val="563"/>
+        </w:trPr>
+        <w:tc>
+          <w:tcPr>
+            <w:tcW w:w="3964" w:type="dxa"/>
+            <w:tcBorders>
+              <w:top w:val="single" w:sz="4" w:space="0" w:color="auto"/>
+              <w:left w:val="single" w:sz="4" w:space="0" w:color="auto"/>
+              <w:bottom w:val="single" w:sz="4" w:space="0" w:color="auto"/>
+              <w:right w:val="single" w:sz="4" w:space="0" w:color="auto"/>
+            </w:tcBorders>
+            <w:shd w:val="clear" w:color="auto" w:fill="FFFFFF"/>
+            <w:hideMark/>
+          </w:tcPr>
+          <w:p>
+            <w:pPr>
+              <w:jc w:val="both"/>
+              <w:rPr>
+                <w:rFonts w:ascii="Verdana" w:hAnsi="Verdana"/>
+              </w:rPr>
+            </w:pPr>
+            <w:r>
+              <w:rPr>
+                <w:rFonts w:ascii="Verdana" w:hAnsi="Verdana"/>
+              </w:rPr>
+              <w:t>Projekti</w:t>
+            </w:r>
+            <w:r>
+              <w:rPr>
+                <w:rFonts w:ascii="Verdana" w:hAnsi="Verdana"/>
+              </w:rPr>
+              <w:t>n suunnitteluvaihe</w:t>
+            </w:r>
+          </w:p>
+        </w:tc>
+        <w:tc>
+          <w:tcPr>
+            <w:tcW w:w="2410" w:type="dxa"/>
+            <w:tcBorders>
+              <w:top w:val="single" w:sz="4" w:space="0" w:color="auto"/>
+              <w:left w:val="single" w:sz="4" w:space="0" w:color="auto"/>
+              <w:bottom w:val="single" w:sz="4" w:space="0" w:color="auto"/>
+              <w:right w:val="single" w:sz="4" w:space="0" w:color="auto"/>
+            </w:tcBorders>
+            <w:shd w:val="clear" w:color="auto" w:fill="FFFFFF"/>
+          </w:tcPr>
+          <w:p>
+            <w:pPr>
+              <w:jc w:val="both"/>
+              <w:rPr>
+                <w:rFonts w:ascii="Verdana" w:hAnsi="Verdana"/>
+              </w:rPr>
+            </w:pPr>
+            <w:r>
+              <w:rPr>
+                <w:rFonts w:ascii="Verdana" w:hAnsi="Verdana"/>
+              </w:rPr>
+              <w:t>Viikko 13</w:t>
+            </w:r>
+          </w:p>
+          <w:p>
+            <w:pPr>
+              <w:jc w:val="both"/>
+              <w:rPr>
+                <w:rFonts w:ascii="Verdana" w:hAnsi="Verdana"/>
+              </w:rPr>
+            </w:pPr>
+          </w:p>
+        </w:tc>
+        <w:tc>
+          <w:tcPr>
+            <w:tcW w:w="2120" w:type="dxa"/>
+            <w:tcBorders>
+              <w:top w:val="single" w:sz="4" w:space="0" w:color="auto"/>
+              <w:left w:val="single" w:sz="4" w:space="0" w:color="auto"/>
+              <w:bottom w:val="single" w:sz="4" w:space="0" w:color="auto"/>
+              <w:right w:val="single" w:sz="4" w:space="0" w:color="auto"/>
+            </w:tcBorders>
+            <w:shd w:val="clear" w:color="auto" w:fill="FFFFFF"/>
+            <w:hideMark/>
+          </w:tcPr>
+          <w:p>
+            <w:pPr>
+              <w:jc w:val="both"/>
+              <w:rPr>
+                <w:rFonts w:ascii="Verdana" w:hAnsi="Verdana"/>
+              </w:rPr>
+            </w:pPr>
+            <w:r>
+              <w:rPr>
+                <w:rFonts w:ascii="Verdana" w:hAnsi="Verdana"/>
+              </w:rPr>
+              <w:t>3</w:t>
+            </w:r>
+          </w:p>
+        </w:tc>
+      </w:tr>
+      <w:tr>
+        <w:trPr>
+          <w:trHeight w:val="752"/>
+        </w:trPr>
+        <w:tc>
+          <w:tcPr>
+            <w:tcW w:w="3964" w:type="dxa"/>
+            <w:tcBorders>
+              <w:top w:val="single" w:sz="4" w:space="0" w:color="auto"/>
+              <w:left w:val="single" w:sz="4" w:space="0" w:color="auto"/>
+              <w:bottom w:val="single" w:sz="4" w:space="0" w:color="auto"/>
+              <w:right w:val="single" w:sz="4" w:space="0" w:color="auto"/>
+            </w:tcBorders>
+            <w:hideMark/>
+          </w:tcPr>
+          <w:p>
+            <w:pPr>
+              <w:jc w:val="both"/>
+              <w:rPr>
+                <w:rFonts w:ascii="Verdana" w:hAnsi="Verdana"/>
+              </w:rPr>
+            </w:pPr>
+            <w:r>
+              <w:rPr>
+                <w:rFonts w:ascii="Verdana" w:hAnsi="Verdana"/>
+              </w:rPr>
+              <w:t xml:space="preserve">Järjestelmän </w:t>
+            </w:r>
+            <w:r>
+              <w:rPr>
+                <w:rFonts w:ascii="Verdana" w:hAnsi="Verdana"/>
+              </w:rPr>
+              <w:t>suunnitteluvaihe</w:t>
+            </w:r>
+          </w:p>
+        </w:tc>
+        <w:tc>
+          <w:tcPr>
+            <w:tcW w:w="2410" w:type="dxa"/>
+            <w:tcBorders>
+              <w:top w:val="single" w:sz="4" w:space="0" w:color="auto"/>
+              <w:left w:val="single" w:sz="4" w:space="0" w:color="auto"/>
+              <w:bottom w:val="single" w:sz="4" w:space="0" w:color="auto"/>
+              <w:right w:val="single" w:sz="4" w:space="0" w:color="auto"/>
+            </w:tcBorders>
+          </w:tcPr>
+          <w:p>
+            <w:pPr>
+              <w:jc w:val="both"/>
+              <w:rPr>
+                <w:rFonts w:ascii="Verdana" w:hAnsi="Verdana"/>
+              </w:rPr>
+            </w:pPr>
+            <w:r>
+              <w:rPr>
+                <w:rFonts w:ascii="Verdana" w:hAnsi="Verdana"/>
+              </w:rPr>
+              <w:t>Viik</w:t>
+            </w:r>
+            <w:r>
+              <w:rPr>
+                <w:rFonts w:ascii="Verdana" w:hAnsi="Verdana"/>
+              </w:rPr>
+              <w:t>ko</w:t>
+            </w:r>
+            <w:r>
+              <w:rPr>
+                <w:rFonts w:ascii="Verdana" w:hAnsi="Verdana"/>
+              </w:rPr>
+              <w:t xml:space="preserve"> </w:t>
+            </w:r>
+            <w:r>
+              <w:rPr>
+                <w:rFonts w:ascii="Verdana" w:hAnsi="Verdana"/>
+              </w:rPr>
+              <w:t>13</w:t>
+            </w:r>
+          </w:p>
+        </w:tc>
+        <w:tc>
+          <w:tcPr>
+            <w:tcW w:w="2120" w:type="dxa"/>
+            <w:tcBorders>
+              <w:top w:val="single" w:sz="4" w:space="0" w:color="auto"/>
+              <w:left w:val="single" w:sz="4" w:space="0" w:color="auto"/>
+              <w:bottom w:val="single" w:sz="4" w:space="0" w:color="auto"/>
+              <w:right w:val="single" w:sz="4" w:space="0" w:color="auto"/>
+            </w:tcBorders>
+            <w:hideMark/>
+          </w:tcPr>
+          <w:p>
+            <w:pPr>
+              <w:jc w:val="both"/>
+              <w:rPr>
+                <w:rFonts w:ascii="Verdana" w:hAnsi="Verdana"/>
+              </w:rPr>
+            </w:pPr>
+            <w:r>
+              <w:rPr>
+                <w:rFonts w:ascii="Verdana" w:hAnsi="Verdana"/>
+              </w:rPr>
+              <w:t>4</w:t>
+            </w:r>
+          </w:p>
+        </w:tc>
+      </w:tr>
+      <w:tr>
+        <w:trPr>
+          <w:trHeight w:val="550"/>
+        </w:trPr>
+        <w:tc>
+          <w:tcPr>
+            <w:tcW w:w="3964" w:type="dxa"/>
+            <w:tcBorders>
+              <w:top w:val="single" w:sz="4" w:space="0" w:color="auto"/>
+              <w:left w:val="single" w:sz="4" w:space="0" w:color="auto"/>
+              <w:bottom w:val="single" w:sz="4" w:space="0" w:color="auto"/>
+              <w:right w:val="single" w:sz="4" w:space="0" w:color="auto"/>
+            </w:tcBorders>
+            <w:hideMark/>
+          </w:tcPr>
+          <w:p>
+            <w:pPr>
+              <w:jc w:val="both"/>
+              <w:rPr>
+                <w:rFonts w:ascii="Verdana" w:hAnsi="Verdana"/>
+              </w:rPr>
+            </w:pPr>
+            <w:r>
+              <w:rPr>
+                <w:rFonts w:ascii="Verdana" w:hAnsi="Verdana"/>
+              </w:rPr>
+              <w:t>Moduulit</w:t>
+            </w:r>
+            <w:r>
+              <w:rPr>
+                <w:rFonts w:ascii="Verdana" w:hAnsi="Verdana"/>
+              </w:rPr>
+              <w:t>oteutusvaihe</w:t>
+            </w:r>
+          </w:p>
+        </w:tc>
+        <w:tc>
+          <w:tcPr>
+            <w:tcW w:w="2410" w:type="dxa"/>
+            <w:tcBorders>
+              <w:top w:val="single" w:sz="4" w:space="0" w:color="auto"/>
+              <w:left w:val="single" w:sz="4" w:space="0" w:color="auto"/>
+              <w:bottom w:val="single" w:sz="4" w:space="0" w:color="auto"/>
+              <w:right w:val="single" w:sz="4" w:space="0" w:color="auto"/>
+            </w:tcBorders>
+          </w:tcPr>
+          <w:p>
+            <w:pPr>
+              <w:jc w:val="both"/>
+              <w:rPr>
+                <w:rFonts w:ascii="Verdana" w:hAnsi="Verdana"/>
+              </w:rPr>
+            </w:pPr>
+            <w:r>
+              <w:rPr>
+                <w:rFonts w:ascii="Verdana" w:hAnsi="Verdana"/>
+              </w:rPr>
+              <w:t>Viikko 14-15</w:t>
+            </w:r>
+          </w:p>
+          <w:p>
+            <w:pPr>
+              <w:jc w:val="both"/>
+              <w:rPr>
+                <w:rFonts w:ascii="Verdana" w:hAnsi="Verdana"/>
+              </w:rPr>
+            </w:pPr>
+          </w:p>
+        </w:tc>
+        <w:tc>
+          <w:tcPr>
+            <w:tcW w:w="2120" w:type="dxa"/>
+            <w:tcBorders>
+              <w:top w:val="single" w:sz="4" w:space="0" w:color="auto"/>
+              <w:left w:val="single" w:sz="4" w:space="0" w:color="auto"/>
+              <w:bottom w:val="single" w:sz="4" w:space="0" w:color="auto"/>
+              <w:right w:val="single" w:sz="4" w:space="0" w:color="auto"/>
+            </w:tcBorders>
+            <w:hideMark/>
+          </w:tcPr>
+          <w:p>
+            <w:pPr>
+              <w:jc w:val="both"/>
+              <w:rPr>
+                <w:rFonts w:ascii="Verdana" w:hAnsi="Verdana"/>
+              </w:rPr>
+            </w:pPr>
+            <w:r>
+              <w:rPr>
+                <w:rFonts w:ascii="Verdana" w:hAnsi="Verdana"/>
+              </w:rPr>
+              <w:t>14</w:t>
+            </w:r>
+          </w:p>
+        </w:tc>
+      </w:tr>
+      <w:tr>
+        <w:trPr>
+          <w:trHeight w:val="106"/>
+        </w:trPr>
+        <w:tc>
+          <w:tcPr>
+            <w:tcW w:w="3964" w:type="dxa"/>
+            <w:tcBorders>
+              <w:top w:val="single" w:sz="4" w:space="0" w:color="auto"/>
+              <w:left w:val="single" w:sz="4" w:space="0" w:color="auto"/>
+              <w:bottom w:val="single" w:sz="4" w:space="0" w:color="auto"/>
+              <w:right w:val="single" w:sz="4" w:space="0" w:color="auto"/>
+            </w:tcBorders>
+          </w:tcPr>
+          <w:p>
+            <w:pPr>
+              <w:jc w:val="both"/>
+              <w:rPr>
+                <w:rFonts w:ascii="Verdana" w:hAnsi="Verdana"/>
+              </w:rPr>
+            </w:pPr>
+            <w:r>
+              <w:rPr>
+                <w:rFonts w:ascii="Verdana" w:hAnsi="Verdana"/>
+              </w:rPr>
+              <w:t>Moduulitestausvaihe</w:t>
+            </w:r>
+          </w:p>
+        </w:tc>
+        <w:tc>
+          <w:tcPr>
+            <w:tcW w:w="2410" w:type="dxa"/>
+            <w:tcBorders>
+              <w:top w:val="single" w:sz="4" w:space="0" w:color="auto"/>
+              <w:left w:val="single" w:sz="4" w:space="0" w:color="auto"/>
+              <w:bottom w:val="single" w:sz="4" w:space="0" w:color="auto"/>
+              <w:right w:val="single" w:sz="4" w:space="0" w:color="auto"/>
+            </w:tcBorders>
+          </w:tcPr>
+          <w:p>
+            <w:pPr>
+              <w:jc w:val="both"/>
+              <w:rPr>
+                <w:rFonts w:ascii="Verdana" w:hAnsi="Verdana"/>
+              </w:rPr>
+            </w:pPr>
+            <w:r>
+              <w:rPr>
+                <w:rFonts w:ascii="Verdana" w:hAnsi="Verdana"/>
+              </w:rPr>
+              <w:t>Viikko 14-15</w:t>
+            </w:r>
+          </w:p>
+        </w:tc>
+        <w:tc>
+          <w:tcPr>
+            <w:tcW w:w="2120" w:type="dxa"/>
+            <w:tcBorders>
+              <w:top w:val="single" w:sz="4" w:space="0" w:color="auto"/>
+              <w:left w:val="single" w:sz="4" w:space="0" w:color="auto"/>
+              <w:bottom w:val="single" w:sz="4" w:space="0" w:color="auto"/>
+              <w:right w:val="single" w:sz="4" w:space="0" w:color="auto"/>
+            </w:tcBorders>
+          </w:tcPr>
+          <w:p>
+            <w:pPr>
+              <w:jc w:val="both"/>
+              <w:rPr>
+                <w:rFonts w:ascii="Verdana" w:hAnsi="Verdana"/>
+              </w:rPr>
+            </w:pPr>
+            <w:r>
+              <w:rPr>
+                <w:rFonts w:ascii="Verdana" w:hAnsi="Verdana"/>
+              </w:rPr>
+              <w:t>2</w:t>
+            </w:r>
+          </w:p>
+        </w:tc>
+      </w:tr>
+      <w:tr>
+        <w:trPr>
+          <w:trHeight w:val="437"/>
+        </w:trPr>
+        <w:tc>
+          <w:tcPr>
+            <w:tcW w:w="3964" w:type="dxa"/>
+            <w:tcBorders>
+              <w:top w:val="single" w:sz="4" w:space="0" w:color="auto"/>
+              <w:left w:val="single" w:sz="4" w:space="0" w:color="auto"/>
+              <w:bottom w:val="single" w:sz="4" w:space="0" w:color="auto"/>
+              <w:right w:val="single" w:sz="4" w:space="0" w:color="auto"/>
+            </w:tcBorders>
+          </w:tcPr>
+          <w:p>
+            <w:pPr>
+              <w:jc w:val="both"/>
+              <w:rPr>
+                <w:rFonts w:ascii="Verdana" w:hAnsi="Verdana"/>
+              </w:rPr>
+            </w:pPr>
+            <w:r>
+              <w:rPr>
+                <w:rFonts w:ascii="Verdana" w:hAnsi="Verdana"/>
+              </w:rPr>
+              <w:t>Integrointitoteutusvaihe</w:t>
+            </w:r>
+          </w:p>
+        </w:tc>
+        <w:tc>
+          <w:tcPr>
+            <w:tcW w:w="2410" w:type="dxa"/>
+            <w:tcBorders>
+              <w:top w:val="single" w:sz="4" w:space="0" w:color="auto"/>
+              <w:left w:val="single" w:sz="4" w:space="0" w:color="auto"/>
+              <w:bottom w:val="single" w:sz="4" w:space="0" w:color="auto"/>
+              <w:right w:val="single" w:sz="4" w:space="0" w:color="auto"/>
+            </w:tcBorders>
+          </w:tcPr>
+          <w:p>
+            <w:pPr>
+              <w:jc w:val="both"/>
+              <w:rPr>
+                <w:rFonts w:ascii="Verdana" w:hAnsi="Verdana"/>
+              </w:rPr>
+            </w:pPr>
+            <w:r>
+              <w:rPr>
+                <w:rFonts w:ascii="Verdana" w:hAnsi="Verdana"/>
+              </w:rPr>
+              <w:t>Viikko 16</w:t>
+            </w:r>
+          </w:p>
+        </w:tc>
+        <w:tc>
+          <w:tcPr>
+            <w:tcW w:w="2120" w:type="dxa"/>
+            <w:tcBorders>
+              <w:top w:val="single" w:sz="4" w:space="0" w:color="auto"/>
+              <w:left w:val="single" w:sz="4" w:space="0" w:color="auto"/>
+              <w:bottom w:val="single" w:sz="4" w:space="0" w:color="auto"/>
+              <w:right w:val="single" w:sz="4" w:space="0" w:color="auto"/>
+            </w:tcBorders>
+          </w:tcPr>
+          <w:p>
+            <w:pPr>
+              <w:jc w:val="both"/>
+              <w:rPr>
+                <w:rFonts w:ascii="Verdana" w:hAnsi="Verdana"/>
+              </w:rPr>
+            </w:pPr>
+            <w:r>
+              <w:rPr>
+                <w:rFonts w:ascii="Verdana" w:hAnsi="Verdana"/>
+              </w:rPr>
+              <w:t>7</w:t>
+            </w:r>
+          </w:p>
+        </w:tc>
+      </w:tr>
+      <w:tr>
+        <w:trPr>
+          <w:trHeight w:val="499"/>
+        </w:trPr>
+        <w:tc>
+          <w:tcPr>
+            <w:tcW w:w="3964" w:type="dxa"/>
+            <w:tcBorders>
+              <w:top w:val="single" w:sz="4" w:space="0" w:color="auto"/>
+              <w:left w:val="single" w:sz="4" w:space="0" w:color="auto"/>
+              <w:bottom w:val="single" w:sz="4" w:space="0" w:color="auto"/>
+              <w:right w:val="single" w:sz="4" w:space="0" w:color="auto"/>
+            </w:tcBorders>
+          </w:tcPr>
+          <w:p>
+            <w:pPr>
+              <w:jc w:val="both"/>
+              <w:rPr>
+                <w:rFonts w:ascii="Verdana" w:hAnsi="Verdana"/>
+              </w:rPr>
+            </w:pPr>
+            <w:r>
+              <w:rPr>
+                <w:rFonts w:ascii="Verdana" w:hAnsi="Verdana"/>
+              </w:rPr>
+              <w:t>Integrointitestausvaihe</w:t>
+            </w:r>
+          </w:p>
+        </w:tc>
+        <w:tc>
+          <w:tcPr>
+            <w:tcW w:w="2410" w:type="dxa"/>
+            <w:tcBorders>
+              <w:top w:val="single" w:sz="4" w:space="0" w:color="auto"/>
+              <w:left w:val="single" w:sz="4" w:space="0" w:color="auto"/>
+              <w:bottom w:val="single" w:sz="4" w:space="0" w:color="auto"/>
+              <w:right w:val="single" w:sz="4" w:space="0" w:color="auto"/>
+            </w:tcBorders>
+          </w:tcPr>
+          <w:p>
+            <w:pPr>
+              <w:jc w:val="both"/>
+              <w:rPr>
+                <w:rFonts w:ascii="Verdana" w:hAnsi="Verdana"/>
+              </w:rPr>
+            </w:pPr>
+            <w:r>
+              <w:rPr>
+                <w:rFonts w:ascii="Verdana" w:hAnsi="Verdana"/>
+              </w:rPr>
+              <w:t>Viikko 16</w:t>
+            </w:r>
+          </w:p>
+        </w:tc>
+        <w:tc>
+          <w:tcPr>
+            <w:tcW w:w="2120" w:type="dxa"/>
+            <w:tcBorders>
+              <w:top w:val="single" w:sz="4" w:space="0" w:color="auto"/>
+              <w:left w:val="single" w:sz="4" w:space="0" w:color="auto"/>
+              <w:bottom w:val="single" w:sz="4" w:space="0" w:color="auto"/>
+              <w:right w:val="single" w:sz="4" w:space="0" w:color="auto"/>
+            </w:tcBorders>
+          </w:tcPr>
+          <w:p>
+            <w:pPr>
+              <w:jc w:val="both"/>
+              <w:rPr>
+                <w:rFonts w:ascii="Verdana" w:hAnsi="Verdana"/>
+              </w:rPr>
+            </w:pPr>
+            <w:r>
+              <w:rPr>
+                <w:rFonts w:ascii="Verdana" w:hAnsi="Verdana"/>
+              </w:rPr>
+              <w:t>2</w:t>
+            </w:r>
+          </w:p>
+        </w:tc>
+      </w:tr>
+      <w:tr>
+        <w:trPr>
+          <w:trHeight w:val="405"/>
+        </w:trPr>
+        <w:tc>
+          <w:tcPr>
+            <w:tcW w:w="3964" w:type="dxa"/>
+            <w:tcBorders>
+              <w:top w:val="single" w:sz="4" w:space="0" w:color="auto"/>
+              <w:left w:val="single" w:sz="4" w:space="0" w:color="auto"/>
+              <w:bottom w:val="single" w:sz="4" w:space="0" w:color="auto"/>
+              <w:right w:val="single" w:sz="4" w:space="0" w:color="auto"/>
+            </w:tcBorders>
+          </w:tcPr>
+          <w:p>
+            <w:pPr>
+              <w:jc w:val="both"/>
+              <w:rPr>
+                <w:rFonts w:ascii="Verdana" w:hAnsi="Verdana"/>
+              </w:rPr>
+            </w:pPr>
+            <w:r>
+              <w:rPr>
+                <w:rFonts w:ascii="Verdana" w:hAnsi="Verdana"/>
+              </w:rPr>
+              <w:t>Projektin lopetusvaihe</w:t>
+            </w:r>
+          </w:p>
+        </w:tc>
+        <w:tc>
+          <w:tcPr>
+            <w:tcW w:w="2410" w:type="dxa"/>
+            <w:tcBorders>
+              <w:top w:val="single" w:sz="4" w:space="0" w:color="auto"/>
+              <w:left w:val="single" w:sz="4" w:space="0" w:color="auto"/>
+              <w:bottom w:val="single" w:sz="4" w:space="0" w:color="auto"/>
+              <w:right w:val="single" w:sz="4" w:space="0" w:color="auto"/>
+            </w:tcBorders>
+          </w:tcPr>
+          <w:p>
+            <w:pPr>
+              <w:jc w:val="both"/>
+              <w:rPr>
+                <w:rFonts w:ascii="Verdana" w:hAnsi="Verdana"/>
+              </w:rPr>
+            </w:pPr>
+            <w:r>
+              <w:rPr>
+                <w:rFonts w:ascii="Verdana" w:hAnsi="Verdana"/>
+              </w:rPr>
+              <w:t>Viikko 17</w:t>
+            </w:r>
+          </w:p>
+        </w:tc>
+        <w:tc>
+          <w:tcPr>
+            <w:tcW w:w="2120" w:type="dxa"/>
+            <w:tcBorders>
+              <w:top w:val="single" w:sz="4" w:space="0" w:color="auto"/>
+              <w:left w:val="single" w:sz="4" w:space="0" w:color="auto"/>
+              <w:bottom w:val="single" w:sz="4" w:space="0" w:color="auto"/>
+              <w:right w:val="single" w:sz="4" w:space="0" w:color="auto"/>
+            </w:tcBorders>
+          </w:tcPr>
+          <w:p>
+            <w:pPr>
+              <w:jc w:val="both"/>
+              <w:rPr>
+                <w:rFonts w:ascii="Verdana" w:hAnsi="Verdana"/>
+              </w:rPr>
+            </w:pPr>
+            <w:r>
+              <w:rPr>
+                <w:rFonts w:ascii="Verdana" w:hAnsi="Verdana"/>
+              </w:rPr>
+              <w:t>2</w:t>
+            </w:r>
+          </w:p>
+        </w:tc>
+      </w:tr>
+      <w:tr>
+        <w:trPr>
+          <w:trHeight w:val="274"/>
+        </w:trPr>
+        <w:tc>
+          <w:tcPr>
+            <w:tcW w:w="3964" w:type="dxa"/>
+            <w:tcBorders>
+              <w:top w:val="single" w:sz="4" w:space="0" w:color="auto"/>
+              <w:left w:val="single" w:sz="4" w:space="0" w:color="auto"/>
+              <w:bottom w:val="single" w:sz="4" w:space="0" w:color="auto"/>
+              <w:right w:val="single" w:sz="4" w:space="0" w:color="auto"/>
+            </w:tcBorders>
+          </w:tcPr>
+          <w:p>
+            <w:pPr>
+              <w:jc w:val="both"/>
+              <w:rPr>
+                <w:rFonts w:ascii="Verdana" w:hAnsi="Verdana"/>
+              </w:rPr>
+            </w:pPr>
+          </w:p>
+        </w:tc>
+        <w:tc>
+          <w:tcPr>
+            <w:tcW w:w="2410" w:type="dxa"/>
+            <w:tcBorders>
+              <w:top w:val="single" w:sz="4" w:space="0" w:color="auto"/>
+              <w:left w:val="single" w:sz="4" w:space="0" w:color="auto"/>
+              <w:bottom w:val="single" w:sz="4" w:space="0" w:color="auto"/>
+              <w:right w:val="single" w:sz="4" w:space="0" w:color="auto"/>
+            </w:tcBorders>
+            <w:hideMark/>
+          </w:tcPr>
+          <w:p>
+            <w:pPr>
+              <w:jc w:val="both"/>
+              <w:rPr>
+                <w:rFonts w:ascii="Verdana" w:hAnsi="Verdana"/>
+                <w:b/>
+              </w:rPr>
+            </w:pPr>
+            <w:r>
+              <w:rPr>
+                <w:rFonts w:ascii="Verdana" w:hAnsi="Verdana"/>
+                <w:b/>
+              </w:rPr>
+              <w:t>YHTEENSÄ</w:t>
+            </w:r>
+          </w:p>
+        </w:tc>
+        <w:tc>
+          <w:tcPr>
+            <w:tcW w:w="2120" w:type="dxa"/>
+            <w:tcBorders>
+              <w:top w:val="single" w:sz="4" w:space="0" w:color="auto"/>
+              <w:left w:val="single" w:sz="4" w:space="0" w:color="auto"/>
+              <w:bottom w:val="single" w:sz="4" w:space="0" w:color="auto"/>
+              <w:right w:val="single" w:sz="4" w:space="0" w:color="auto"/>
+            </w:tcBorders>
+            <w:hideMark/>
+          </w:tcPr>
+          <w:p>
+            <w:pPr>
+              <w:jc w:val="both"/>
+              <w:rPr>
+                <w:rFonts w:ascii="Verdana" w:hAnsi="Verdana"/>
+                <w:b/>
+              </w:rPr>
+            </w:pPr>
+            <w:r>
+              <w:rPr>
+                <w:rFonts w:ascii="Verdana" w:hAnsi="Verdana"/>
+                <w:b/>
+              </w:rPr>
+              <w:t>32</w:t>
+            </w:r>
+          </w:p>
+        </w:tc>
+      </w:tr>
+    </w:tbl>
+    <w:p>
+      <w:pPr>
+        <w:jc w:val="both"/>
+        <w:rPr>
+          <w:rFonts w:ascii="Verdana" w:hAnsi="Verdana"/>
+          <w:sz w:val="20"/>
+          <w:szCs w:val="20"/>
+          <w:lang w:eastAsia="en-US"/>
+        </w:rPr>
+      </w:pPr>
+    </w:p>
+    <w:p>
+      <w:pPr>
+        <w:jc w:val="both"/>
+        <w:rPr>
+          <w:rFonts w:ascii="Verdana" w:hAnsi="Verdana"/>
+        </w:rPr>
+      </w:pPr>
+    </w:p>
+    <w:p>
+      <w:pPr>
+        <w:jc w:val="both"/>
+        <w:rPr>
+          <w:rFonts w:ascii="Verdana" w:hAnsi="Verdana"/>
+        </w:rPr>
+      </w:pPr>
+    </w:p>
+    <w:p>
+      <w:pPr>
+        <w:jc w:val="both"/>
+        <w:rPr>
+          <w:rFonts w:ascii="Verdana" w:hAnsi="Verdana"/>
+        </w:rPr>
+      </w:pPr>
+      <w:r>
+        <w:rPr>
+          <w:rFonts w:ascii="Verdana" w:hAnsi="Verdana"/>
+        </w:rPr>
+        <w:t xml:space="preserve">        </w:t>
+      </w:r>
+    </w:p>
+    <w:p>
+      <w:pPr>
+        <w:jc w:val="both"/>
+        <w:rPr>
+          <w:rFonts w:ascii="Verdana" w:hAnsi="Verdana"/>
+        </w:rPr>
+      </w:pPr>
+      <w:r>
+        <w:rPr>
+          <w:rFonts w:ascii="Verdana" w:hAnsi="Verdana"/>
+        </w:rPr>
+        <w:t xml:space="preserve">           </w:t>
+      </w:r>
+    </w:p>
+    <w:p>
+      <w:pPr>
+        <w:jc w:val="both"/>
+        <w:rPr>
+          <w:rFonts w:ascii="Verdana" w:hAnsi="Verdana"/>
+        </w:rPr>
+      </w:pPr>
+    </w:p>
+    <w:p>
+      <w:pPr>
+        <w:jc w:val="both"/>
+        <w:rPr>
+          <w:rFonts w:ascii="Verdana" w:hAnsi="Verdana"/>
+        </w:rPr>
+      </w:pPr>
+    </w:p>
+    <w:p>
+      <w:pPr>
+        <w:jc w:val="both"/>
+        <w:rPr>
+          <w:rFonts w:ascii="Verdana" w:hAnsi="Verdana"/>
+        </w:rPr>
+      </w:pPr>
+    </w:p>
+    <w:p>
+      <w:pPr>
+        <w:pStyle w:val="Otsikko2"/>
+      </w:pPr>
       <w:r>
         <w:t xml:space="preserve">Projektin </w:t>
       </w:r>
@@ -3106,129 +3962,46 @@
       <w:bookmarkEnd w:id="25"/>
     </w:p>
     <w:p>
-      <w:r>
-        <w:t xml:space="preserve">Projektin </w:t>
-      </w:r>
-      <w:r>
-        <w:t xml:space="preserve">suunnitteluvaiheessa tiedossa olevat </w:t>
-      </w:r>
-      <w:r>
-        <w:t xml:space="preserve">toimitukset </w:t>
-      </w:r>
-      <w:r>
-        <w:t>näkyvät</w:t>
-      </w:r>
-      <w:r>
-        <w:t xml:space="preserve"> taulukossa 2.</w:t>
+      <w:pPr>
+        <w:rPr>
+          <w:color w:val="548DD4" w:themeColor="text2" w:themeTint="99"/>
+        </w:rPr>
+      </w:pPr>
+      <w:r>
+        <w:rPr>
+          <w:color w:val="548DD4" w:themeColor="text2" w:themeTint="99"/>
+        </w:rPr>
+        <w:t>Projektin eri vaiheiden toimitukset kuvataan taulukon 2 mukaisesti. Projektin toimitukseen kuuluvat projektin dokumentaatio, projektissa laaditun järjestelmän tai ohjelmiston koodit, kaaviot, lopputuote ja muu materiaali, jota projektissa syntyy. Myös projektiin liittyvät suulliset esitykset mainitaan. (Lisää taulukkoon rivejä tarvittaessa.)</w:t>
       </w:r>
     </w:p>
     <w:p>
-      <w:pPr>
-        <w:rPr>
-          <w:color w:val="548DD4" w:themeColor="text2" w:themeTint="99"/>
-        </w:rPr>
-      </w:pPr>
-      <w:r>
-        <w:rPr>
-          <w:color w:val="548DD4" w:themeColor="text2" w:themeTint="99"/>
-        </w:rPr>
-        <w:t xml:space="preserve">Projektin eri vaiheiden toimitukset kuvataan taulukon </w:t>
-      </w:r>
-      <w:r>
-        <w:rPr>
-          <w:color w:val="548DD4" w:themeColor="text2" w:themeTint="99"/>
-        </w:rPr>
-        <w:t xml:space="preserve">2 </w:t>
-      </w:r>
-      <w:r>
-        <w:rPr>
-          <w:color w:val="548DD4" w:themeColor="text2" w:themeTint="99"/>
-        </w:rPr>
-        <w:t>mukaisesti. Projektin toimitukseen kuuluvat projektin dokumentaatio, projektissa laaditun järjestelmän</w:t>
-      </w:r>
-      <w:r>
-        <w:rPr>
-          <w:color w:val="548DD4" w:themeColor="text2" w:themeTint="99"/>
-        </w:rPr>
-        <w:t xml:space="preserve"> tai </w:t>
-      </w:r>
-      <w:r>
-        <w:rPr>
-          <w:color w:val="548DD4" w:themeColor="text2" w:themeTint="99"/>
-        </w:rPr>
-        <w:t>ohjelmiston koodit</w:t>
-      </w:r>
-      <w:r>
-        <w:rPr>
-          <w:color w:val="548DD4" w:themeColor="text2" w:themeTint="99"/>
-        </w:rPr>
-        <w:t xml:space="preserve">, </w:t>
-      </w:r>
-      <w:r>
-        <w:rPr>
-          <w:color w:val="548DD4" w:themeColor="text2" w:themeTint="99"/>
-        </w:rPr>
-        <w:t xml:space="preserve">kaaviot, </w:t>
-      </w:r>
-      <w:r>
-        <w:rPr>
-          <w:color w:val="548DD4" w:themeColor="text2" w:themeTint="99"/>
-        </w:rPr>
-        <w:t>lopputuote</w:t>
-      </w:r>
-      <w:r>
-        <w:rPr>
-          <w:color w:val="548DD4" w:themeColor="text2" w:themeTint="99"/>
-        </w:rPr>
-        <w:t xml:space="preserve"> ja muu materiaali</w:t>
-      </w:r>
-      <w:r>
-        <w:rPr>
-          <w:color w:val="548DD4" w:themeColor="text2" w:themeTint="99"/>
-        </w:rPr>
-        <w:t>,</w:t>
-      </w:r>
-      <w:r>
-        <w:rPr>
-          <w:color w:val="548DD4" w:themeColor="text2" w:themeTint="99"/>
-        </w:rPr>
-        <w:t xml:space="preserve"> </w:t>
-      </w:r>
-      <w:r>
-        <w:rPr>
-          <w:color w:val="548DD4" w:themeColor="text2" w:themeTint="99"/>
-        </w:rPr>
-        <w:t>jota</w:t>
-      </w:r>
-      <w:r>
-        <w:rPr>
-          <w:color w:val="548DD4" w:themeColor="text2" w:themeTint="99"/>
-        </w:rPr>
-        <w:t xml:space="preserve"> projektissa syntyy.</w:t>
-      </w:r>
-      <w:r>
-        <w:rPr>
-          <w:color w:val="548DD4" w:themeColor="text2" w:themeTint="99"/>
-        </w:rPr>
-        <w:t xml:space="preserve"> Myös </w:t>
-      </w:r>
-      <w:r>
-        <w:rPr>
-          <w:color w:val="548DD4" w:themeColor="text2" w:themeTint="99"/>
-        </w:rPr>
-        <w:t>projektiin liittyvät</w:t>
-      </w:r>
-      <w:r>
-        <w:rPr>
-          <w:color w:val="548DD4" w:themeColor="text2" w:themeTint="99"/>
-        </w:rPr>
-        <w:t xml:space="preserve"> suulliset esitykset mainitaan.</w:t>
-      </w:r>
-      <w:r>
-        <w:rPr>
-          <w:color w:val="548DD4" w:themeColor="text2" w:themeTint="99"/>
-        </w:rPr>
-        <w:t xml:space="preserve"> (Lisää taulukkoon rivejä tarvittaessa.)</w:t>
+      <w:r>
+        <w:t xml:space="preserve">Kaikki projektin toimitukset ovat saatavilla projektin </w:t>
+      </w:r>
+      <w:proofErr w:type="spellStart"/>
+      <w:r>
+        <w:t>Github-repositoryssa</w:t>
+      </w:r>
+      <w:proofErr w:type="spellEnd"/>
+      <w:r>
+        <w:t>.</w:t>
+      </w:r>
+    </w:p>
+    <w:p>
+      <w:r>
+        <w:t xml:space="preserve">Projektin </w:t>
+      </w:r>
+      <w:r>
+        <w:t xml:space="preserve">suunnitteluvaiheessa tiedossa olevat </w:t>
+      </w:r>
+      <w:r>
+        <w:t xml:space="preserve">toimitukset </w:t>
+      </w:r>
+      <w:r>
+        <w:t>näkyvät</w:t>
+      </w:r>
+      <w:r>
+        <w:t xml:space="preserve"> taulukossa 2.</w:t>
       </w:r>
     </w:p>
     <w:p>
@@ -3246,12 +4019,12 @@
     </w:p>
     <w:p>
       <w:pPr>
-        <w:pStyle w:val="Caption"/>
+        <w:pStyle w:val="Kuvaotsikko"/>
       </w:pPr>
     </w:p>
     <w:p>
       <w:pPr>
-        <w:pStyle w:val="Caption"/>
+        <w:pStyle w:val="Kuvaotsikko"/>
       </w:pPr>
       <w:r>
         <w:t>TAULUKKO 2. Projektin toimitukset</w:t>
@@ -3351,6 +4124,12 @@
                 <w:rFonts w:cs="Arial"/>
               </w:rPr>
             </w:pPr>
+            <w:r>
+              <w:rPr>
+                <w:rFonts w:cs="Arial"/>
+              </w:rPr>
+              <w:t>Projektisuunnitelma</w:t>
+            </w:r>
           </w:p>
         </w:tc>
         <w:tc>
@@ -3364,6 +4143,12 @@
                 <w:rFonts w:cs="Arial"/>
               </w:rPr>
             </w:pPr>
+            <w:r>
+              <w:rPr>
+                <w:rFonts w:cs="Arial"/>
+              </w:rPr>
+              <w:t>29.03.</w:t>
+            </w:r>
           </w:p>
         </w:tc>
         <w:tc>
@@ -3377,6 +4162,12 @@
                 <w:rFonts w:cs="Arial"/>
               </w:rPr>
             </w:pPr>
+            <w:r>
+              <w:rPr>
+                <w:rFonts w:cs="Arial"/>
+              </w:rPr>
+              <w:t>Tarkastus (toteuttajat)</w:t>
+            </w:r>
           </w:p>
         </w:tc>
       </w:tr>
@@ -3392,6 +4183,12 @@
                 <w:rFonts w:cs="Arial"/>
               </w:rPr>
             </w:pPr>
+            <w:r>
+              <w:rPr>
+                <w:rFonts w:cs="Arial"/>
+              </w:rPr>
+              <w:t>Palaverimuistiot</w:t>
+            </w:r>
           </w:p>
         </w:tc>
         <w:tc>
@@ -3405,6 +4202,12 @@
                 <w:rFonts w:cs="Arial"/>
               </w:rPr>
             </w:pPr>
+            <w:r>
+              <w:rPr>
+                <w:rFonts w:cs="Arial"/>
+              </w:rPr>
+              <w:t xml:space="preserve">24.04. </w:t>
+            </w:r>
           </w:p>
         </w:tc>
         <w:tc>
@@ -3418,6 +4221,12 @@
                 <w:rFonts w:cs="Arial"/>
               </w:rPr>
             </w:pPr>
+            <w:r>
+              <w:rPr>
+                <w:rFonts w:cs="Arial"/>
+              </w:rPr>
+              <w:t>Tarkastus (sihteeri/toteuttajat)</w:t>
+            </w:r>
           </w:p>
         </w:tc>
       </w:tr>
@@ -3433,6 +4242,20 @@
                 <w:rFonts w:cs="Arial"/>
               </w:rPr>
             </w:pPr>
+            <w:r>
+              <w:rPr>
+                <w:rFonts w:cs="Arial"/>
+              </w:rPr>
+              <w:t xml:space="preserve">Ohjaimen koodi </w:t>
+            </w:r>
+            <w:proofErr w:type="spellStart"/>
+            <w:r>
+              <w:rPr>
+                <w:rFonts w:cs="Arial"/>
+              </w:rPr>
+              <w:t>Mbedille</w:t>
+            </w:r>
+            <w:proofErr w:type="spellEnd"/>
           </w:p>
         </w:tc>
         <w:tc>
@@ -3446,6 +4269,12 @@
                 <w:rFonts w:cs="Arial"/>
               </w:rPr>
             </w:pPr>
+            <w:r>
+              <w:rPr>
+                <w:rFonts w:cs="Arial"/>
+              </w:rPr>
+              <w:t>05.04.</w:t>
+            </w:r>
           </w:p>
         </w:tc>
         <w:tc>
@@ -3459,6 +4288,12 @@
                 <w:rFonts w:cs="Arial"/>
               </w:rPr>
             </w:pPr>
+            <w:r>
+              <w:rPr>
+                <w:rFonts w:cs="Arial"/>
+              </w:rPr>
+              <w:t>Testaus (toteuttaja)</w:t>
+            </w:r>
           </w:p>
         </w:tc>
       </w:tr>
@@ -3474,6 +4309,34 @@
                 <w:rFonts w:cs="Arial"/>
               </w:rPr>
             </w:pPr>
+            <w:r>
+              <w:rPr>
+                <w:rFonts w:cs="Arial"/>
+              </w:rPr>
+              <w:t xml:space="preserve">Ohjain-peli rajapinnan koodi </w:t>
+            </w:r>
+            <w:proofErr w:type="spellStart"/>
+            <w:r>
+              <w:rPr>
+                <w:rFonts w:cs="Arial"/>
+              </w:rPr>
+              <w:t>Raspberry</w:t>
+            </w:r>
+            <w:proofErr w:type="spellEnd"/>
+            <w:r>
+              <w:rPr>
+                <w:rFonts w:cs="Arial"/>
+              </w:rPr>
+              <w:t xml:space="preserve"> </w:t>
+            </w:r>
+            <w:proofErr w:type="spellStart"/>
+            <w:r>
+              <w:rPr>
+                <w:rFonts w:cs="Arial"/>
+              </w:rPr>
+              <w:t>Pille</w:t>
+            </w:r>
+            <w:proofErr w:type="spellEnd"/>
           </w:p>
         </w:tc>
         <w:tc>
@@ -3487,6 +4350,12 @@
                 <w:rFonts w:cs="Arial"/>
               </w:rPr>
             </w:pPr>
+            <w:r>
+              <w:rPr>
+                <w:rFonts w:cs="Arial"/>
+              </w:rPr>
+              <w:t>12.04.</w:t>
+            </w:r>
           </w:p>
         </w:tc>
         <w:tc>
@@ -3500,6 +4369,12 @@
                 <w:rFonts w:cs="Arial"/>
               </w:rPr>
             </w:pPr>
+            <w:r>
+              <w:rPr>
+                <w:rFonts w:cs="Arial"/>
+              </w:rPr>
+              <w:t>Testaus (toteuttaja)</w:t>
+            </w:r>
           </w:p>
         </w:tc>
       </w:tr>
@@ -3515,6 +4390,18 @@
                 <w:rFonts w:cs="Arial"/>
               </w:rPr>
             </w:pPr>
+            <w:r>
+              <w:rPr>
+                <w:rFonts w:cs="Arial"/>
+              </w:rPr>
+              <w:t>Pelin palvelimen koodi</w:t>
+            </w:r>
+            <w:r>
+              <w:rPr>
+                <w:rFonts w:cs="Arial"/>
+              </w:rPr>
+              <w:t xml:space="preserve"> </w:t>
+            </w:r>
           </w:p>
         </w:tc>
         <w:tc>
@@ -3528,6 +4415,12 @@
                 <w:rFonts w:cs="Arial"/>
               </w:rPr>
             </w:pPr>
+            <w:r>
+              <w:rPr>
+                <w:rFonts w:cs="Arial"/>
+              </w:rPr>
+              <w:t>19.04.</w:t>
+            </w:r>
           </w:p>
         </w:tc>
         <w:tc>
@@ -3541,24 +4434,319 @@
                 <w:rFonts w:cs="Arial"/>
               </w:rPr>
             </w:pPr>
+            <w:r>
+              <w:rPr>
+                <w:rFonts w:cs="Arial"/>
+              </w:rPr>
+              <w:t>Testaus (toteuttajat/testaajat)</w:t>
+            </w:r>
+          </w:p>
+        </w:tc>
+      </w:tr>
+      <w:tr>
+        <w:tc>
+          <w:tcPr>
+            <w:tcW w:w="3969" w:type="dxa"/>
+          </w:tcPr>
+          <w:p>
+            <w:pPr>
+              <w:spacing w:after="0"/>
+              <w:rPr>
+                <w:rFonts w:cs="Arial"/>
+              </w:rPr>
+            </w:pPr>
+            <w:r>
+              <w:rPr>
+                <w:rFonts w:cs="Arial"/>
+              </w:rPr>
+              <w:t>Pelin koodi</w:t>
+            </w:r>
+          </w:p>
+        </w:tc>
+        <w:tc>
+          <w:tcPr>
+            <w:tcW w:w="1417" w:type="dxa"/>
+          </w:tcPr>
+          <w:p>
+            <w:pPr>
+              <w:spacing w:after="0"/>
+              <w:rPr>
+                <w:rFonts w:cs="Arial"/>
+              </w:rPr>
+            </w:pPr>
+            <w:r>
+              <w:rPr>
+                <w:rFonts w:cs="Arial"/>
+              </w:rPr>
+              <w:t>19.04.</w:t>
+            </w:r>
+          </w:p>
+        </w:tc>
+        <w:tc>
+          <w:tcPr>
+            <w:tcW w:w="3261" w:type="dxa"/>
+          </w:tcPr>
+          <w:p>
+            <w:pPr>
+              <w:spacing w:after="0"/>
+              <w:rPr>
+                <w:rFonts w:cs="Arial"/>
+              </w:rPr>
+            </w:pPr>
+            <w:r>
+              <w:rPr>
+                <w:rFonts w:cs="Arial"/>
+              </w:rPr>
+              <w:t>Testaus (toteuttajat/testaajat)</w:t>
+            </w:r>
+          </w:p>
+        </w:tc>
+      </w:tr>
+      <w:tr>
+        <w:tc>
+          <w:tcPr>
+            <w:tcW w:w="3969" w:type="dxa"/>
+          </w:tcPr>
+          <w:p>
+            <w:pPr>
+              <w:spacing w:after="0"/>
+              <w:rPr>
+                <w:rFonts w:cs="Arial"/>
+              </w:rPr>
+            </w:pPr>
+            <w:r>
+              <w:rPr>
+                <w:rFonts w:cs="Arial"/>
+              </w:rPr>
+              <w:t>Demo-video</w:t>
+            </w:r>
+          </w:p>
+        </w:tc>
+        <w:tc>
+          <w:tcPr>
+            <w:tcW w:w="1417" w:type="dxa"/>
+          </w:tcPr>
+          <w:p>
+            <w:pPr>
+              <w:spacing w:after="0"/>
+              <w:rPr>
+                <w:rFonts w:cs="Arial"/>
+              </w:rPr>
+            </w:pPr>
+            <w:r>
+              <w:rPr>
+                <w:rFonts w:cs="Arial"/>
+              </w:rPr>
+              <w:t>24.04.</w:t>
+            </w:r>
+          </w:p>
+        </w:tc>
+        <w:tc>
+          <w:tcPr>
+            <w:tcW w:w="3261" w:type="dxa"/>
+          </w:tcPr>
+          <w:p>
+            <w:pPr>
+              <w:spacing w:after="0"/>
+              <w:rPr>
+                <w:rFonts w:cs="Arial"/>
+              </w:rPr>
+            </w:pPr>
+            <w:r>
+              <w:rPr>
+                <w:rFonts w:cs="Arial"/>
+              </w:rPr>
+              <w:t>Tarkastus (toteuttajat)</w:t>
+            </w:r>
+          </w:p>
+        </w:tc>
+      </w:tr>
+      <w:tr>
+        <w:tc>
+          <w:tcPr>
+            <w:tcW w:w="3969" w:type="dxa"/>
+          </w:tcPr>
+          <w:p>
+            <w:pPr>
+              <w:spacing w:after="0"/>
+              <w:rPr>
+                <w:rFonts w:cs="Arial"/>
+              </w:rPr>
+            </w:pPr>
+            <w:r>
+              <w:rPr>
+                <w:rFonts w:cs="Arial"/>
+              </w:rPr>
+              <w:t>Projektiposteri</w:t>
+            </w:r>
+          </w:p>
+        </w:tc>
+        <w:tc>
+          <w:tcPr>
+            <w:tcW w:w="1417" w:type="dxa"/>
+          </w:tcPr>
+          <w:p>
+            <w:pPr>
+              <w:spacing w:after="0"/>
+              <w:rPr>
+                <w:rFonts w:cs="Arial"/>
+              </w:rPr>
+            </w:pPr>
+            <w:r>
+              <w:rPr>
+                <w:rFonts w:cs="Arial"/>
+              </w:rPr>
+              <w:t>24.04.</w:t>
+            </w:r>
+          </w:p>
+        </w:tc>
+        <w:tc>
+          <w:tcPr>
+            <w:tcW w:w="3261" w:type="dxa"/>
+          </w:tcPr>
+          <w:p>
+            <w:pPr>
+              <w:spacing w:after="0"/>
+              <w:rPr>
+                <w:rFonts w:cs="Arial"/>
+              </w:rPr>
+            </w:pPr>
+            <w:r>
+              <w:rPr>
+                <w:rFonts w:cs="Arial"/>
+              </w:rPr>
+              <w:t>Tarkastus (toteuttajat)</w:t>
+            </w:r>
+          </w:p>
+        </w:tc>
+      </w:tr>
+      <w:tr>
+        <w:tc>
+          <w:tcPr>
+            <w:tcW w:w="3969" w:type="dxa"/>
+          </w:tcPr>
+          <w:p>
+            <w:pPr>
+              <w:spacing w:after="0"/>
+              <w:rPr>
+                <w:rFonts w:cs="Arial"/>
+              </w:rPr>
+            </w:pPr>
+            <w:r>
+              <w:rPr>
+                <w:rFonts w:cs="Arial"/>
+              </w:rPr>
+              <w:t>Projektin loppuraportti</w:t>
+            </w:r>
+          </w:p>
+        </w:tc>
+        <w:tc>
+          <w:tcPr>
+            <w:tcW w:w="1417" w:type="dxa"/>
+          </w:tcPr>
+          <w:p>
+            <w:pPr>
+              <w:spacing w:after="0"/>
+              <w:rPr>
+                <w:rFonts w:cs="Arial"/>
+              </w:rPr>
+            </w:pPr>
+            <w:r>
+              <w:rPr>
+                <w:rFonts w:cs="Arial"/>
+              </w:rPr>
+              <w:t>24.04.</w:t>
+            </w:r>
+          </w:p>
+        </w:tc>
+        <w:tc>
+          <w:tcPr>
+            <w:tcW w:w="3261" w:type="dxa"/>
+          </w:tcPr>
+          <w:p>
+            <w:pPr>
+              <w:spacing w:after="0"/>
+              <w:rPr>
+                <w:rFonts w:cs="Arial"/>
+              </w:rPr>
+            </w:pPr>
+            <w:r>
+              <w:rPr>
+                <w:rFonts w:cs="Arial"/>
+              </w:rPr>
+              <w:t>Tarkastus (toteuttajat)</w:t>
+            </w:r>
+          </w:p>
+        </w:tc>
+      </w:tr>
+      <w:tr>
+        <w:tc>
+          <w:tcPr>
+            <w:tcW w:w="3969" w:type="dxa"/>
+          </w:tcPr>
+          <w:p>
+            <w:pPr>
+              <w:spacing w:after="0"/>
+              <w:rPr>
+                <w:rFonts w:cs="Arial"/>
+              </w:rPr>
+            </w:pPr>
+            <w:r>
+              <w:rPr>
+                <w:rFonts w:cs="Arial"/>
+              </w:rPr>
+              <w:t>Projektiesitys</w:t>
+            </w:r>
+          </w:p>
+        </w:tc>
+        <w:tc>
+          <w:tcPr>
+            <w:tcW w:w="1417" w:type="dxa"/>
+          </w:tcPr>
+          <w:p>
+            <w:pPr>
+              <w:spacing w:after="0"/>
+              <w:rPr>
+                <w:rFonts w:cs="Arial"/>
+              </w:rPr>
+            </w:pPr>
+            <w:r>
+              <w:rPr>
+                <w:rFonts w:cs="Arial"/>
+              </w:rPr>
+              <w:t>24.04.</w:t>
+            </w:r>
+          </w:p>
+        </w:tc>
+        <w:tc>
+          <w:tcPr>
+            <w:tcW w:w="3261" w:type="dxa"/>
+          </w:tcPr>
+          <w:p>
+            <w:pPr>
+              <w:spacing w:after="0"/>
+              <w:rPr>
+                <w:rFonts w:cs="Arial"/>
+              </w:rPr>
+            </w:pPr>
+            <w:r>
+              <w:rPr>
+                <w:rFonts w:cs="Arial"/>
+              </w:rPr>
+              <w:t>Tarkastus (toteuttajat)</w:t>
+            </w:r>
           </w:p>
         </w:tc>
       </w:tr>
     </w:tbl>
     <w:p>
       <w:pPr>
-        <w:pStyle w:val="Heading2"/>
-        <w:rPr>
-          <w:highlight w:val="yellow"/>
-        </w:rPr>
+        <w:pStyle w:val="Otsikko2"/>
       </w:pPr>
       <w:bookmarkStart w:id="26" w:name="_Toc506817062"/>
       <w:bookmarkStart w:id="27" w:name="_Toc3202749"/>
       <w:bookmarkStart w:id="28" w:name="_Toc73859640"/>
       <w:r>
-        <w:rPr>
-          <w:highlight w:val="yellow"/>
-        </w:rPr>
         <w:t>Riskienhallinta</w:t>
       </w:r>
       <w:bookmarkEnd w:id="26"/>
@@ -3573,27 +4761,26 @@
         <w:rPr>
           <w:color w:val="548DD4" w:themeColor="text2" w:themeTint="99"/>
         </w:rPr>
-        <w:t>Suunnitelmassa varaudutaan projektin ongelmatilanteisiin riskienhallintasuunnitelmalla</w:t>
-      </w:r>
-      <w:r>
-        <w:rPr>
-          <w:color w:val="548DD4" w:themeColor="text2" w:themeTint="99"/>
-        </w:rPr>
-        <w:t>, jossa tunnistetaan mahdollisia riskejä ja varaudutaan niihin jo etukäteen</w:t>
-      </w:r>
-      <w:r>
-        <w:rPr>
-          <w:color w:val="548DD4" w:themeColor="text2" w:themeTint="99"/>
-        </w:rPr>
-        <w:t>.</w:t>
+        <w:t>Suunnitelmassa varaudutaan projektin ongelmatilanteisiin riskienhallintasuunnitelmalla, jossa tunnistetaan mahdollisia riskejä ja varaudutaan niihin jo etukäteen.</w:t>
       </w:r>
     </w:p>
     <w:p>
-      <w:pPr>
-        <w:pStyle w:val="Heading1"/>
+      <w:r>
+        <w:t>Projektin ainoat suunniteltavissa olevat riskit ovat laitteiden k</w:t>
+      </w:r>
+    </w:p>
+    <w:p>
+      <w:r>
+        <w:t>Projektin aikana ilmeneviin riskeihin pyritään reagoimaan mahdollisimman nopeasti jo heti riskin ilmenemisen aikana.</w:t>
+      </w:r>
+    </w:p>
+    <w:p>
+      <w:pPr>
+        <w:pStyle w:val="Otsikko1"/>
       </w:pPr>
       <w:bookmarkStart w:id="29" w:name="_Toc506817063"/>
       <w:r>
+        <w:lastRenderedPageBreak/>
         <w:t>OHJAUS</w:t>
       </w:r>
       <w:r>
@@ -3611,7 +4798,7 @@
     </w:p>
     <w:p>
       <w:pPr>
-        <w:pStyle w:val="Heading2"/>
+        <w:pStyle w:val="Otsikko2"/>
       </w:pPr>
       <w:bookmarkStart w:id="30" w:name="_Toc73859642"/>
       <w:bookmarkStart w:id="31" w:name="_Toc506817064"/>
@@ -3762,7 +4949,7 @@
     </w:p>
     <w:p>
       <w:pPr>
-        <w:pStyle w:val="Caption"/>
+        <w:pStyle w:val="Kuvaotsikko"/>
         <w:rPr>
           <w:snapToGrid w:val="0"/>
         </w:rPr>
@@ -3899,6 +5086,12 @@
                 <w:rFonts w:cs="Arial"/>
               </w:rPr>
             </w:pPr>
+            <w:r>
+              <w:rPr>
+                <w:rFonts w:cs="Arial"/>
+              </w:rPr>
+              <w:t>25.03.</w:t>
+            </w:r>
           </w:p>
         </w:tc>
         <w:tc>
@@ -3912,6 +5105,12 @@
                 <w:rFonts w:cs="Arial"/>
               </w:rPr>
             </w:pPr>
+            <w:r>
+              <w:rPr>
+                <w:rFonts w:cs="Arial"/>
+              </w:rPr>
+              <w:t>Aloituspalaveri</w:t>
+            </w:r>
           </w:p>
         </w:tc>
       </w:tr>
@@ -4012,12 +5211,11 @@
     </w:tbl>
     <w:p>
       <w:pPr>
-        <w:pStyle w:val="Heading2"/>
+        <w:pStyle w:val="Otsikko2"/>
       </w:pPr>
       <w:bookmarkStart w:id="32" w:name="_Toc73859648"/>
       <w:bookmarkStart w:id="33" w:name="_Toc506817065"/>
       <w:r>
-        <w:lastRenderedPageBreak/>
         <w:t>Raportointi ja tiedo</w:t>
       </w:r>
       <w:bookmarkEnd w:id="32"/>
@@ -4125,7 +5323,7 @@
     </w:p>
     <w:p>
       <w:pPr>
-        <w:pStyle w:val="Heading2"/>
+        <w:pStyle w:val="Otsikko2"/>
       </w:pPr>
       <w:bookmarkStart w:id="34" w:name="_Toc49062481"/>
       <w:bookmarkStart w:id="35" w:name="_Toc73859657"/>
@@ -4141,6 +5339,11 @@
       <w:bookmarkEnd w:id="36"/>
     </w:p>
     <w:p>
+      <w:r>
+        <w:t>Projektin aikana tuotettu dokumentaatio säilytetään</w:t>
+      </w:r>
+    </w:p>
+    <w:p>
       <w:pPr>
         <w:rPr>
           <w:snapToGrid w:val="0"/>
@@ -4250,6 +5453,7 @@
           <w:snapToGrid w:val="0"/>
           <w:color w:val="548DD4" w:themeColor="text2" w:themeTint="99"/>
         </w:rPr>
+        <w:lastRenderedPageBreak/>
         <w:t>Tässä luvussa kerrotaan</w:t>
       </w:r>
       <w:r>
@@ -4330,10 +5534,9 @@
         <w:t>Projektisuunnitelmassa voi olla linkki ryhmän sähköiseen työtilaan.</w:t>
       </w:r>
     </w:p>
-    <w:p/>
     <w:p>
       <w:pPr>
-        <w:pStyle w:val="Title"/>
+        <w:pStyle w:val="Otsikko"/>
       </w:pPr>
       <w:bookmarkStart w:id="37" w:name="_Toc506817067"/>
       <w:r>
@@ -4352,38 +5555,10 @@
         <w:rPr>
           <w:color w:val="548DD4" w:themeColor="text2" w:themeTint="99"/>
         </w:rPr>
-        <w:t>Projektisuunnitelmassa</w:t>
-      </w:r>
-      <w:r>
-        <w:rPr>
-          <w:color w:val="548DD4" w:themeColor="text2" w:themeTint="99"/>
-        </w:rPr>
-        <w:t xml:space="preserve"> esitetään projektin suunnittelussa käytetyt lähteet ja luetellaan myös projektin toteutuksessa tarvittavia lähteitä, jos niitä jo projektin suunnitteluvaiheessa </w:t>
-      </w:r>
-      <w:r>
-        <w:rPr>
-          <w:color w:val="548DD4" w:themeColor="text2" w:themeTint="99"/>
-        </w:rPr>
-        <w:t>on tiedossa</w:t>
-      </w:r>
-      <w:r>
-        <w:rPr>
-          <w:color w:val="548DD4" w:themeColor="text2" w:themeTint="99"/>
-        </w:rPr>
-        <w:t>.</w:t>
+        <w:t>Projektisuunnitelmassa esitetään projektin suunnittelussa käytetyt lähteet ja luetellaan myös projektin toteutuksessa tarvittavia lähteitä, jos niitä jo projektin suunnitteluvaiheessa on tiedossa.</w:t>
       </w:r>
     </w:p>
-    <w:p>
-      <w:pPr>
-        <w:jc w:val="both"/>
-      </w:pPr>
-      <w:r>
-        <w:rPr>
-          <w:color w:val="548DD4" w:themeColor="text2" w:themeTint="99"/>
-        </w:rPr>
-        <w:t xml:space="preserve"> </w:t>
-      </w:r>
-    </w:p>
+    <w:p/>
     <w:sectPr>
       <w:pgSz w:w="11906" w:h="16838" w:code="9"/>
       <w:pgMar w:top="1418" w:right="1701" w:bottom="1276" w:left="1701" w:header="284" w:footer="851" w:gutter="0"/>
@@ -4417,7 +5592,7 @@
 <w:ftr xmlns:wpc="http://schemas.microsoft.com/office/word/2010/wordprocessingCanvas" xmlns:cx="http://schemas.microsoft.com/office/drawing/2014/chartex" xmlns:cx1="http://schemas.microsoft.com/office/drawing/2015/9/8/chartex" xmlns:cx2="http://schemas.microsoft.com/office/drawing/2015/10/21/chartex" xmlns:cx3="http://schemas.microsoft.com/office/drawing/2016/5/9/chartex" xmlns:cx4="http://schemas.microsoft.com/office/drawing/2016/5/10/chartex" xmlns:cx5="http://schemas.microsoft.com/office/drawing/2016/5/11/chartex" xmlns:cx6="http://schemas.microsoft.com/office/drawing/2016/5/12/chartex" xmlns:cx7="http://schemas.microsoft.com/office/drawing/2016/5/13/chartex" xmlns:cx8="http://schemas.microsoft.com/office/drawing/2016/5/14/chartex" xmlns:mc="http://schemas.openxmlformats.org/markup-compatibility/2006" xmlns:aink="http://schemas.microsoft.com/office/drawing/2016/ink" xmlns:am3d="http://schemas.microsoft.com/office/drawing/2017/model3d" xmlns:o="urn:schemas-microsoft-com:office:office" xmlns:r="http://schemas.openxmlformats.org/officeDocument/2006/relationships" xmlns:m="http://schemas.openxmlformats.org/officeDocument/2006/math" xmlns:v="urn:schemas-microsoft-com:vml" xmlns:wp14="http://schemas.microsoft.com/office/word/2010/wordprocessingDrawing" xmlns:wp="http://schemas.openxmlformats.org/drawingml/2006/wordprocessingDrawing" xmlns:w10="urn:schemas-microsoft-com:office:word" xmlns:w="http://schemas.openxmlformats.org/wordprocessingml/2006/main" xmlns:w14="http://schemas.microsoft.com/office/word/2010/wordml" xmlns:w15="http://schemas.microsoft.com/office/word/2012/wordml" xmlns:w16cid="http://schemas.microsoft.com/office/word/2016/wordml/cid" xmlns:w16se="http://schemas.microsoft.com/office/word/2015/wordml/symex" xmlns:wpg="http://schemas.microsoft.com/office/word/2010/wordprocessingGroup" xmlns:wpi="http://schemas.microsoft.com/office/word/2010/wordprocessingInk" xmlns:wne="http://schemas.microsoft.com/office/word/2006/wordml" xmlns:wps="http://schemas.microsoft.com/office/word/2010/wordprocessingShape" mc:Ignorable="w14 w15 w16se w16cid wp14">
   <w:p>
     <w:pPr>
-      <w:pStyle w:val="Footer"/>
+      <w:pStyle w:val="Alatunniste"/>
       <w:jc w:val="center"/>
     </w:pPr>
   </w:p>
@@ -4428,7 +5603,7 @@
 <w:ftr xmlns:wpc="http://schemas.microsoft.com/office/word/2010/wordprocessingCanvas" xmlns:cx="http://schemas.microsoft.com/office/drawing/2014/chartex" xmlns:cx1="http://schemas.microsoft.com/office/drawing/2015/9/8/chartex" xmlns:cx2="http://schemas.microsoft.com/office/drawing/2015/10/21/chartex" xmlns:cx3="http://schemas.microsoft.com/office/drawing/2016/5/9/chartex" xmlns:cx4="http://schemas.microsoft.com/office/drawing/2016/5/10/chartex" xmlns:cx5="http://schemas.microsoft.com/office/drawing/2016/5/11/chartex" xmlns:cx6="http://schemas.microsoft.com/office/drawing/2016/5/12/chartex" xmlns:cx7="http://schemas.microsoft.com/office/drawing/2016/5/13/chartex" xmlns:cx8="http://schemas.microsoft.com/office/drawing/2016/5/14/chartex" xmlns:mc="http://schemas.openxmlformats.org/markup-compatibility/2006" xmlns:aink="http://schemas.microsoft.com/office/drawing/2016/ink" xmlns:am3d="http://schemas.microsoft.com/office/drawing/2017/model3d" xmlns:o="urn:schemas-microsoft-com:office:office" xmlns:r="http://schemas.openxmlformats.org/officeDocument/2006/relationships" xmlns:m="http://schemas.openxmlformats.org/officeDocument/2006/math" xmlns:v="urn:schemas-microsoft-com:vml" xmlns:wp14="http://schemas.microsoft.com/office/word/2010/wordprocessingDrawing" xmlns:wp="http://schemas.openxmlformats.org/drawingml/2006/wordprocessingDrawing" xmlns:w10="urn:schemas-microsoft-com:office:word" xmlns:w="http://schemas.openxmlformats.org/wordprocessingml/2006/main" xmlns:w14="http://schemas.microsoft.com/office/word/2010/wordml" xmlns:w15="http://schemas.microsoft.com/office/word/2012/wordml" xmlns:w16cid="http://schemas.microsoft.com/office/word/2016/wordml/cid" xmlns:w16se="http://schemas.microsoft.com/office/word/2015/wordml/symex" xmlns:wpg="http://schemas.microsoft.com/office/word/2010/wordprocessingGroup" xmlns:wpi="http://schemas.microsoft.com/office/word/2010/wordprocessingInk" xmlns:wne="http://schemas.microsoft.com/office/word/2006/wordml" xmlns:wps="http://schemas.microsoft.com/office/word/2010/wordprocessingShape" mc:Ignorable="w14 w15 w16se w16cid wp14">
   <w:p>
     <w:pPr>
-      <w:pStyle w:val="Footer"/>
+      <w:pStyle w:val="Alatunniste"/>
     </w:pPr>
   </w:p>
 </w:ftr>
@@ -4494,7 +5669,7 @@
         </w:tcPr>
         <w:p>
           <w:pPr>
-            <w:pStyle w:val="Header"/>
+            <w:pStyle w:val="Yltunniste"/>
             <w:spacing w:after="0" w:line="240" w:lineRule="auto"/>
             <w:rPr>
               <w:rFonts w:cs="Arial"/>
@@ -4519,7 +5694,7 @@
         </w:tcPr>
         <w:p>
           <w:pPr>
-            <w:pStyle w:val="Header"/>
+            <w:pStyle w:val="Yltunniste"/>
             <w:tabs>
               <w:tab w:val="clear" w:pos="4153"/>
             </w:tabs>
@@ -4547,18 +5722,18 @@
         </w:tcPr>
         <w:p>
           <w:pPr>
-            <w:pStyle w:val="Header"/>
+            <w:pStyle w:val="Yltunniste"/>
             <w:spacing w:after="0" w:line="240" w:lineRule="auto"/>
             <w:jc w:val="right"/>
             <w:rPr>
-              <w:rStyle w:val="PageNumber"/>
+              <w:rStyle w:val="Sivunumero"/>
               <w:rFonts w:cs="Arial"/>
               <w:sz w:val="20"/>
             </w:rPr>
           </w:pPr>
           <w:r>
             <w:rPr>
-              <w:rStyle w:val="PageNumber"/>
+              <w:rStyle w:val="Sivunumero"/>
               <w:rFonts w:cs="Arial"/>
               <w:sz w:val="20"/>
             </w:rPr>
@@ -4566,7 +5741,7 @@
           </w:r>
           <w:r>
             <w:rPr>
-              <w:rStyle w:val="PageNumber"/>
+              <w:rStyle w:val="Sivunumero"/>
               <w:rFonts w:cs="Arial"/>
               <w:sz w:val="20"/>
             </w:rPr>
@@ -4574,7 +5749,7 @@
           </w:r>
           <w:r>
             <w:rPr>
-              <w:rStyle w:val="PageNumber"/>
+              <w:rStyle w:val="Sivunumero"/>
               <w:rFonts w:cs="Arial"/>
               <w:sz w:val="20"/>
             </w:rPr>
@@ -4582,7 +5757,7 @@
           </w:r>
           <w:r>
             <w:rPr>
-              <w:rStyle w:val="PageNumber"/>
+              <w:rStyle w:val="Sivunumero"/>
               <w:rFonts w:cs="Arial"/>
               <w:noProof/>
               <w:sz w:val="20"/>
@@ -4591,7 +5766,7 @@
           </w:r>
           <w:r>
             <w:rPr>
-              <w:rStyle w:val="PageNumber"/>
+              <w:rStyle w:val="Sivunumero"/>
               <w:rFonts w:cs="Arial"/>
               <w:sz w:val="20"/>
             </w:rPr>
@@ -4599,7 +5774,7 @@
           </w:r>
           <w:r>
             <w:rPr>
-              <w:rStyle w:val="PageNumber"/>
+              <w:rStyle w:val="Sivunumero"/>
               <w:rFonts w:cs="Arial"/>
               <w:sz w:val="20"/>
             </w:rPr>
@@ -4607,7 +5782,7 @@
           </w:r>
           <w:r>
             <w:rPr>
-              <w:rStyle w:val="PageNumber"/>
+              <w:rStyle w:val="Sivunumero"/>
               <w:rFonts w:cs="Arial"/>
               <w:sz w:val="20"/>
             </w:rPr>
@@ -4615,7 +5790,7 @@
           </w:r>
           <w:r>
             <w:rPr>
-              <w:rStyle w:val="PageNumber"/>
+              <w:rStyle w:val="Sivunumero"/>
               <w:rFonts w:cs="Arial"/>
               <w:sz w:val="20"/>
             </w:rPr>
@@ -4623,7 +5798,7 @@
           </w:r>
           <w:r>
             <w:rPr>
-              <w:rStyle w:val="PageNumber"/>
+              <w:rStyle w:val="Sivunumero"/>
               <w:rFonts w:cs="Arial"/>
               <w:sz w:val="20"/>
             </w:rPr>
@@ -4631,7 +5806,7 @@
           </w:r>
           <w:r>
             <w:rPr>
-              <w:rStyle w:val="PageNumber"/>
+              <w:rStyle w:val="Sivunumero"/>
               <w:rFonts w:cs="Arial"/>
               <w:noProof/>
               <w:sz w:val="20"/>
@@ -4640,7 +5815,7 @@
           </w:r>
           <w:r>
             <w:rPr>
-              <w:rStyle w:val="PageNumber"/>
+              <w:rStyle w:val="Sivunumero"/>
               <w:rFonts w:cs="Arial"/>
               <w:sz w:val="20"/>
             </w:rPr>
@@ -4648,7 +5823,7 @@
           </w:r>
           <w:r>
             <w:rPr>
-              <w:rStyle w:val="PageNumber"/>
+              <w:rStyle w:val="Sivunumero"/>
               <w:rFonts w:cs="Arial"/>
               <w:sz w:val="20"/>
             </w:rPr>
@@ -4673,7 +5848,7 @@
         </w:tcPr>
         <w:p>
           <w:pPr>
-            <w:pStyle w:val="Header"/>
+            <w:pStyle w:val="Yltunniste"/>
             <w:spacing w:after="0" w:line="240" w:lineRule="auto"/>
             <w:rPr>
               <w:rFonts w:cs="Arial"/>
@@ -4699,11 +5874,11 @@
         </w:tcPr>
         <w:p>
           <w:pPr>
-            <w:pStyle w:val="Header"/>
+            <w:pStyle w:val="Yltunniste"/>
             <w:spacing w:after="0" w:line="240" w:lineRule="auto"/>
             <w:jc w:val="right"/>
             <w:rPr>
-              <w:rStyle w:val="PageNumber"/>
+              <w:rStyle w:val="Sivunumero"/>
               <w:rFonts w:cs="Arial"/>
               <w:b/>
               <w:sz w:val="20"/>
@@ -4750,6 +5925,14 @@
               <w:lang w:val="fi-FI"/>
             </w:rPr>
           </w:pPr>
+          <w:r>
+            <w:rPr>
+              <w:rFonts w:cs="Arial"/>
+              <w:caps w:val="0"/>
+              <w:lang w:val="fi-FI"/>
+            </w:rPr>
+            <w:t>Jaakko Ikäheimo, Konsta Holm, Arttu Rusanen</w:t>
+          </w:r>
         </w:p>
       </w:tc>
       <w:tc>
@@ -4776,7 +5959,7 @@
         </w:p>
         <w:p>
           <w:pPr>
-            <w:pStyle w:val="Header"/>
+            <w:pStyle w:val="Yltunniste"/>
             <w:spacing w:after="0" w:line="240" w:lineRule="auto"/>
             <w:rPr>
               <w:rFonts w:cs="Arial"/>
@@ -4827,7 +6010,7 @@
         </w:p>
         <w:p>
           <w:pPr>
-            <w:pStyle w:val="Header"/>
+            <w:pStyle w:val="Yltunniste"/>
             <w:spacing w:after="0" w:line="240" w:lineRule="auto"/>
             <w:rPr>
               <w:rFonts w:cs="Arial"/>
@@ -4839,7 +6022,15 @@
               <w:color w:val="0070C0"/>
               <w:sz w:val="16"/>
             </w:rPr>
-            <w:t>0.04</w:t>
+            <w:t>0.</w:t>
+          </w:r>
+          <w:r>
+            <w:rPr>
+              <w:rFonts w:cs="Arial"/>
+              <w:color w:val="0070C0"/>
+              <w:sz w:val="16"/>
+            </w:rPr>
+            <w:t>1</w:t>
           </w:r>
         </w:p>
       </w:tc>
@@ -4893,6 +6084,14 @@
               <w:lang w:val="fi-FI"/>
             </w:rPr>
           </w:pPr>
+          <w:r>
+            <w:rPr>
+              <w:rFonts w:cs="Arial"/>
+              <w:caps w:val="0"/>
+              <w:lang w:val="fi-FI"/>
+            </w:rPr>
+            <w:t>Veijo Väisänen, Timo Vainio</w:t>
+          </w:r>
         </w:p>
       </w:tc>
       <w:tc>
@@ -4933,6 +6132,14 @@
               <w:lang w:val="fi-FI"/>
             </w:rPr>
           </w:pPr>
+          <w:r>
+            <w:rPr>
+              <w:rFonts w:cs="Arial"/>
+              <w:caps w:val="0"/>
+              <w:lang w:val="fi-FI"/>
+            </w:rPr>
+            <w:t>22.3.2020</w:t>
+          </w:r>
         </w:p>
       </w:tc>
       <w:tc>
@@ -4986,6 +6193,13 @@
               <w:caps w:val="0"/>
             </w:rPr>
           </w:pPr>
+          <w:r>
+            <w:rPr>
+              <w:rFonts w:cs="Arial"/>
+              <w:caps w:val="0"/>
+            </w:rPr>
+            <w:t>22.3.202</w:t>
+          </w:r>
         </w:p>
       </w:tc>
       <w:tc>
@@ -5066,7 +6280,7 @@
   </w:tbl>
   <w:p>
     <w:pPr>
-      <w:pStyle w:val="Header"/>
+      <w:pStyle w:val="Yltunniste"/>
       <w:rPr>
         <w:rFonts w:cs="Arial"/>
       </w:rPr>
@@ -6394,7 +7608,7 @@
     <w:lvl w:ilvl="0" w:tplc="406017C4">
       <w:start w:val="1"/>
       <w:numFmt w:val="decimal"/>
-      <w:pStyle w:val="Bibliography"/>
+      <w:pStyle w:val="Lhdeluettelo"/>
       <w:lvlText w:val="%1."/>
       <w:lvlJc w:val="left"/>
       <w:pPr>
@@ -7019,7 +8233,7 @@
     <w:lvl w:ilvl="0">
       <w:start w:val="1"/>
       <w:numFmt w:val="decimal"/>
-      <w:pStyle w:val="Heading1"/>
+      <w:pStyle w:val="Otsikko1"/>
       <w:suff w:val="space"/>
       <w:lvlText w:val="%1"/>
       <w:lvlJc w:val="left"/>
@@ -7033,7 +8247,7 @@
     <w:lvl w:ilvl="1">
       <w:start w:val="1"/>
       <w:numFmt w:val="decimal"/>
-      <w:pStyle w:val="Heading2"/>
+      <w:pStyle w:val="Otsikko2"/>
       <w:suff w:val="space"/>
       <w:lvlText w:val="%1.%2"/>
       <w:lvlJc w:val="left"/>
@@ -7047,7 +8261,7 @@
     <w:lvl w:ilvl="2">
       <w:start w:val="1"/>
       <w:numFmt w:val="decimal"/>
-      <w:pStyle w:val="Heading3"/>
+      <w:pStyle w:val="Otsikko3"/>
       <w:suff w:val="space"/>
       <w:lvlText w:val="%1.%2.%3"/>
       <w:lvlJc w:val="left"/>
@@ -7061,7 +8275,7 @@
     <w:lvl w:ilvl="3">
       <w:start w:val="1"/>
       <w:numFmt w:val="decimal"/>
-      <w:pStyle w:val="Heading4"/>
+      <w:pStyle w:val="Otsikko4"/>
       <w:suff w:val="space"/>
       <w:lvlText w:val="%1.%2.%3.%4"/>
       <w:lvlJc w:val="left"/>
@@ -7075,7 +8289,7 @@
     <w:lvl w:ilvl="4">
       <w:start w:val="1"/>
       <w:numFmt w:val="decimal"/>
-      <w:pStyle w:val="Heading5"/>
+      <w:pStyle w:val="Otsikko5"/>
       <w:suff w:val="space"/>
       <w:lvlText w:val="%1.%2.%3.%4.%5"/>
       <w:lvlJc w:val="left"/>
@@ -7089,7 +8303,7 @@
     <w:lvl w:ilvl="5">
       <w:start w:val="1"/>
       <w:numFmt w:val="decimal"/>
-      <w:pStyle w:val="Heading6"/>
+      <w:pStyle w:val="Otsikko6"/>
       <w:suff w:val="space"/>
       <w:lvlText w:val="%1.%2.%3.%4.%5.%6"/>
       <w:lvlJc w:val="left"/>
@@ -7103,7 +8317,7 @@
     <w:lvl w:ilvl="6">
       <w:start w:val="1"/>
       <w:numFmt w:val="decimal"/>
-      <w:pStyle w:val="Heading7"/>
+      <w:pStyle w:val="Otsikko7"/>
       <w:lvlText w:val="%1.%2.%3.%4.%5.%6.%7"/>
       <w:lvlJc w:val="left"/>
       <w:pPr>
@@ -7116,7 +8330,7 @@
     <w:lvl w:ilvl="7">
       <w:start w:val="1"/>
       <w:numFmt w:val="decimal"/>
-      <w:pStyle w:val="Heading8"/>
+      <w:pStyle w:val="Otsikko8"/>
       <w:lvlText w:val="%1.%2.%3.%4.%5.%6.%7.%8"/>
       <w:lvlJc w:val="left"/>
       <w:pPr>
@@ -7129,7 +8343,7 @@
     <w:lvl w:ilvl="8">
       <w:start w:val="1"/>
       <w:numFmt w:val="decimal"/>
-      <w:pStyle w:val="Heading9"/>
+      <w:pStyle w:val="Otsikko9"/>
       <w:lvlText w:val="%1.%2.%3.%4.%5.%6.%7.%8.%9"/>
       <w:lvlJc w:val="left"/>
       <w:pPr>
@@ -7816,7 +9030,7 @@
     <w:lsdException w:name="Unresolved Mention" w:semiHidden="1" w:uiPriority="99" w:unhideWhenUsed="1"/>
     <w:lsdException w:name="Smart Link" w:semiHidden="1" w:uiPriority="99" w:unhideWhenUsed="1"/>
   </w:latentStyles>
-  <w:style w:type="paragraph" w:default="1" w:styleId="Normal">
+  <w:style w:type="paragraph" w:default="1" w:styleId="Normaali">
     <w:name w:val="Normal"/>
     <w:qFormat/>
     <w:rsid w:val="007D1B3E"/>
@@ -7829,10 +9043,10 @@
       <w:szCs w:val="24"/>
     </w:rPr>
   </w:style>
-  <w:style w:type="paragraph" w:styleId="Heading1">
+  <w:style w:type="paragraph" w:styleId="Otsikko1">
     <w:name w:val="heading 1"/>
-    <w:basedOn w:val="Normal"/>
-    <w:next w:val="Normal"/>
+    <w:basedOn w:val="Normaali"/>
+    <w:next w:val="Normaali"/>
     <w:qFormat/>
     <w:rsid w:val="008F3EDA"/>
     <w:pPr>
@@ -7853,10 +9067,10 @@
       <w:szCs w:val="32"/>
     </w:rPr>
   </w:style>
-  <w:style w:type="paragraph" w:styleId="Heading2">
+  <w:style w:type="paragraph" w:styleId="Otsikko2">
     <w:name w:val="heading 2"/>
-    <w:basedOn w:val="Normal"/>
-    <w:next w:val="Normal"/>
+    <w:basedOn w:val="Normaali"/>
+    <w:next w:val="Normaali"/>
     <w:qFormat/>
     <w:rsid w:val="00D1111A"/>
     <w:pPr>
@@ -7877,10 +9091,10 @@
       <w:szCs w:val="28"/>
     </w:rPr>
   </w:style>
-  <w:style w:type="paragraph" w:styleId="Heading3">
+  <w:style w:type="paragraph" w:styleId="Otsikko3">
     <w:name w:val="heading 3"/>
-    <w:basedOn w:val="Normal"/>
-    <w:next w:val="Normal"/>
+    <w:basedOn w:val="Normaali"/>
+    <w:next w:val="Normaali"/>
     <w:qFormat/>
     <w:rsid w:val="00D1111A"/>
     <w:pPr>
@@ -7900,11 +9114,11 @@
       <w:szCs w:val="26"/>
     </w:rPr>
   </w:style>
-  <w:style w:type="paragraph" w:styleId="Heading4">
+  <w:style w:type="paragraph" w:styleId="Otsikko4">
     <w:name w:val="heading 4"/>
-    <w:basedOn w:val="Normal"/>
-    <w:next w:val="Normal"/>
-    <w:link w:val="Heading4Char"/>
+    <w:basedOn w:val="Normaali"/>
+    <w:next w:val="Normaali"/>
+    <w:link w:val="Otsikko4Char"/>
     <w:qFormat/>
     <w:rsid w:val="00C26318"/>
     <w:pPr>
@@ -7925,11 +9139,11 @@
       <w:lang w:val="en-GB" w:eastAsia="en-US"/>
     </w:rPr>
   </w:style>
-  <w:style w:type="paragraph" w:styleId="Heading5">
+  <w:style w:type="paragraph" w:styleId="Otsikko5">
     <w:name w:val="heading 5"/>
-    <w:basedOn w:val="Normal"/>
-    <w:next w:val="Normal"/>
-    <w:link w:val="Heading5Char"/>
+    <w:basedOn w:val="Normaali"/>
+    <w:next w:val="Normaali"/>
+    <w:link w:val="Otsikko5Char"/>
     <w:semiHidden/>
     <w:unhideWhenUsed/>
     <w:qFormat/>
@@ -7949,11 +9163,11 @@
       <w:color w:val="243F60"/>
     </w:rPr>
   </w:style>
-  <w:style w:type="paragraph" w:styleId="Heading6">
+  <w:style w:type="paragraph" w:styleId="Otsikko6">
     <w:name w:val="heading 6"/>
-    <w:basedOn w:val="Normal"/>
-    <w:next w:val="Normal"/>
-    <w:link w:val="Heading6Char"/>
+    <w:basedOn w:val="Normaali"/>
+    <w:next w:val="Normaali"/>
+    <w:link w:val="Otsikko6Char"/>
     <w:semiHidden/>
     <w:unhideWhenUsed/>
     <w:qFormat/>
@@ -7975,11 +9189,11 @@
       <w:color w:val="243F60"/>
     </w:rPr>
   </w:style>
-  <w:style w:type="paragraph" w:styleId="Heading7">
+  <w:style w:type="paragraph" w:styleId="Otsikko7">
     <w:name w:val="heading 7"/>
-    <w:basedOn w:val="Normal"/>
-    <w:next w:val="Normal"/>
-    <w:link w:val="Heading7Char"/>
+    <w:basedOn w:val="Normaali"/>
+    <w:next w:val="Normaali"/>
+    <w:link w:val="Otsikko7Char"/>
     <w:semiHidden/>
     <w:unhideWhenUsed/>
     <w:qFormat/>
@@ -8001,11 +9215,11 @@
       <w:color w:val="404040"/>
     </w:rPr>
   </w:style>
-  <w:style w:type="paragraph" w:styleId="Heading8">
+  <w:style w:type="paragraph" w:styleId="Otsikko8">
     <w:name w:val="heading 8"/>
-    <w:basedOn w:val="Normal"/>
-    <w:next w:val="Normal"/>
-    <w:link w:val="Heading8Char"/>
+    <w:basedOn w:val="Normaali"/>
+    <w:next w:val="Normaali"/>
+    <w:link w:val="Otsikko8Char"/>
     <w:semiHidden/>
     <w:unhideWhenUsed/>
     <w:qFormat/>
@@ -8027,11 +9241,11 @@
       <w:szCs w:val="20"/>
     </w:rPr>
   </w:style>
-  <w:style w:type="paragraph" w:styleId="Heading9">
+  <w:style w:type="paragraph" w:styleId="Otsikko9">
     <w:name w:val="heading 9"/>
-    <w:basedOn w:val="Normal"/>
-    <w:next w:val="Normal"/>
-    <w:link w:val="Heading9Char"/>
+    <w:basedOn w:val="Normaali"/>
+    <w:next w:val="Normaali"/>
+    <w:link w:val="Otsikko9Char"/>
     <w:semiHidden/>
     <w:unhideWhenUsed/>
     <w:qFormat/>
@@ -8055,13 +9269,13 @@
       <w:szCs w:val="20"/>
     </w:rPr>
   </w:style>
-  <w:style w:type="character" w:default="1" w:styleId="DefaultParagraphFont">
+  <w:style w:type="character" w:default="1" w:styleId="Kappaleenoletusfontti">
     <w:name w:val="Default Paragraph Font"/>
     <w:uiPriority w:val="1"/>
     <w:semiHidden/>
     <w:unhideWhenUsed/>
   </w:style>
-  <w:style w:type="table" w:default="1" w:styleId="TableNormal">
+  <w:style w:type="table" w:default="1" w:styleId="Normaalitaulukko">
     <w:name w:val="Normal Table"/>
     <w:uiPriority w:val="99"/>
     <w:semiHidden/>
@@ -8076,16 +9290,16 @@
       </w:tblCellMar>
     </w:tblPr>
   </w:style>
-  <w:style w:type="numbering" w:default="1" w:styleId="NoList">
+  <w:style w:type="numbering" w:default="1" w:styleId="Eiluetteloa">
     <w:name w:val="No List"/>
     <w:uiPriority w:val="99"/>
     <w:semiHidden/>
     <w:unhideWhenUsed/>
   </w:style>
-  <w:style w:type="paragraph" w:styleId="Header">
+  <w:style w:type="paragraph" w:styleId="Yltunniste">
     <w:name w:val="header"/>
-    <w:basedOn w:val="Normal"/>
-    <w:link w:val="HeaderChar"/>
+    <w:basedOn w:val="Normaali"/>
+    <w:link w:val="YltunnisteChar"/>
     <w:uiPriority w:val="99"/>
     <w:rsid w:val="00A1493A"/>
     <w:pPr>
@@ -8095,10 +9309,10 @@
       </w:tabs>
     </w:pPr>
   </w:style>
-  <w:style w:type="paragraph" w:styleId="Footer">
+  <w:style w:type="paragraph" w:styleId="Alatunniste">
     <w:name w:val="footer"/>
-    <w:basedOn w:val="Normal"/>
-    <w:link w:val="FooterChar"/>
+    <w:basedOn w:val="Normaali"/>
+    <w:link w:val="AlatunnisteChar"/>
     <w:uiPriority w:val="99"/>
     <w:rsid w:val="00A1493A"/>
     <w:pPr>
@@ -8108,15 +9322,15 @@
       </w:tabs>
     </w:pPr>
   </w:style>
-  <w:style w:type="character" w:styleId="PageNumber">
+  <w:style w:type="character" w:styleId="Sivunumero">
     <w:name w:val="page number"/>
-    <w:basedOn w:val="DefaultParagraphFont"/>
+    <w:basedOn w:val="Kappaleenoletusfontti"/>
     <w:rsid w:val="00A1493A"/>
   </w:style>
-  <w:style w:type="paragraph" w:styleId="TOC1">
+  <w:style w:type="paragraph" w:styleId="Sisluet1">
     <w:name w:val="toc 1"/>
-    <w:basedOn w:val="Normal"/>
-    <w:next w:val="Normal"/>
+    <w:basedOn w:val="Normaali"/>
+    <w:next w:val="Normaali"/>
     <w:autoRedefine/>
     <w:uiPriority w:val="39"/>
     <w:rsid w:val="00F01F8D"/>
@@ -8130,10 +9344,10 @@
       <w:caps/>
     </w:rPr>
   </w:style>
-  <w:style w:type="paragraph" w:styleId="TOC2">
+  <w:style w:type="paragraph" w:styleId="Sisluet2">
     <w:name w:val="toc 2"/>
-    <w:basedOn w:val="Normal"/>
-    <w:next w:val="Normal"/>
+    <w:basedOn w:val="Normaali"/>
+    <w:next w:val="Normaali"/>
     <w:autoRedefine/>
     <w:uiPriority w:val="39"/>
     <w:rsid w:val="00F01F8D"/>
@@ -8148,10 +9362,10 @@
       <w:noProof/>
     </w:rPr>
   </w:style>
-  <w:style w:type="paragraph" w:styleId="TOC3">
+  <w:style w:type="paragraph" w:styleId="Sisluet3">
     <w:name w:val="toc 3"/>
-    <w:basedOn w:val="Normal"/>
-    <w:next w:val="Normal"/>
+    <w:basedOn w:val="Normaali"/>
+    <w:next w:val="Normaali"/>
     <w:autoRedefine/>
     <w:uiPriority w:val="39"/>
     <w:rsid w:val="00F01F8D"/>
@@ -8166,10 +9380,10 @@
       <w:noProof/>
     </w:rPr>
   </w:style>
-  <w:style w:type="paragraph" w:styleId="TOC4">
+  <w:style w:type="paragraph" w:styleId="Sisluet4">
     <w:name w:val="toc 4"/>
-    <w:basedOn w:val="Normal"/>
-    <w:next w:val="Normal"/>
+    <w:basedOn w:val="Normaali"/>
+    <w:next w:val="Normaali"/>
     <w:autoRedefine/>
     <w:semiHidden/>
     <w:rsid w:val="00A1493A"/>
@@ -8177,10 +9391,10 @@
       <w:ind w:left="720"/>
     </w:pPr>
   </w:style>
-  <w:style w:type="paragraph" w:styleId="TOC5">
+  <w:style w:type="paragraph" w:styleId="Sisluet5">
     <w:name w:val="toc 5"/>
-    <w:basedOn w:val="Normal"/>
-    <w:next w:val="Normal"/>
+    <w:basedOn w:val="Normaali"/>
+    <w:next w:val="Normaali"/>
     <w:autoRedefine/>
     <w:semiHidden/>
     <w:rsid w:val="00A1493A"/>
@@ -8188,10 +9402,10 @@
       <w:ind w:left="960"/>
     </w:pPr>
   </w:style>
-  <w:style w:type="paragraph" w:styleId="TOC6">
+  <w:style w:type="paragraph" w:styleId="Sisluet6">
     <w:name w:val="toc 6"/>
-    <w:basedOn w:val="Normal"/>
-    <w:next w:val="Normal"/>
+    <w:basedOn w:val="Normaali"/>
+    <w:next w:val="Normaali"/>
     <w:autoRedefine/>
     <w:semiHidden/>
     <w:rsid w:val="00A1493A"/>
@@ -8199,10 +9413,10 @@
       <w:ind w:left="1200"/>
     </w:pPr>
   </w:style>
-  <w:style w:type="paragraph" w:styleId="TOC7">
+  <w:style w:type="paragraph" w:styleId="Sisluet7">
     <w:name w:val="toc 7"/>
-    <w:basedOn w:val="Normal"/>
-    <w:next w:val="Normal"/>
+    <w:basedOn w:val="Normaali"/>
+    <w:next w:val="Normaali"/>
     <w:autoRedefine/>
     <w:semiHidden/>
     <w:rsid w:val="00A1493A"/>
@@ -8210,10 +9424,10 @@
       <w:ind w:left="1440"/>
     </w:pPr>
   </w:style>
-  <w:style w:type="paragraph" w:styleId="TOC8">
+  <w:style w:type="paragraph" w:styleId="Sisluet8">
     <w:name w:val="toc 8"/>
-    <w:basedOn w:val="Normal"/>
-    <w:next w:val="Normal"/>
+    <w:basedOn w:val="Normaali"/>
+    <w:next w:val="Normaali"/>
     <w:autoRedefine/>
     <w:semiHidden/>
     <w:rsid w:val="00A1493A"/>
@@ -8221,10 +9435,10 @@
       <w:ind w:left="1680"/>
     </w:pPr>
   </w:style>
-  <w:style w:type="paragraph" w:styleId="TOC9">
+  <w:style w:type="paragraph" w:styleId="Sisluet9">
     <w:name w:val="toc 9"/>
-    <w:basedOn w:val="Normal"/>
-    <w:next w:val="Normal"/>
+    <w:basedOn w:val="Normaali"/>
+    <w:next w:val="Normaali"/>
     <w:autoRedefine/>
     <w:semiHidden/>
     <w:rsid w:val="00A1493A"/>
@@ -8232,7 +9446,7 @@
       <w:ind w:left="1920"/>
     </w:pPr>
   </w:style>
-  <w:style w:type="character" w:styleId="Hyperlink">
+  <w:style w:type="character" w:styleId="Hyperlinkki">
     <w:name w:val="Hyperlink"/>
     <w:uiPriority w:val="99"/>
     <w:rsid w:val="00A1493A"/>
@@ -8243,7 +9457,7 @@
   </w:style>
   <w:style w:type="paragraph" w:customStyle="1" w:styleId="Viranhaltijapts">
     <w:name w:val="Viranhaltijapäätös"/>
-    <w:basedOn w:val="Normal"/>
+    <w:basedOn w:val="Normaali"/>
     <w:rsid w:val="008E5E02"/>
     <w:pPr>
       <w:tabs>
@@ -8262,9 +9476,9 @@
       <w:szCs w:val="20"/>
     </w:rPr>
   </w:style>
-  <w:style w:type="character" w:customStyle="1" w:styleId="Heading4Char">
-    <w:name w:val="Heading 4 Char"/>
-    <w:link w:val="Heading4"/>
+  <w:style w:type="character" w:customStyle="1" w:styleId="Otsikko4Char">
+    <w:name w:val="Otsikko 4 Char"/>
+    <w:link w:val="Otsikko4"/>
     <w:rsid w:val="00C26318"/>
     <w:rPr>
       <w:b/>
@@ -8276,8 +9490,8 @@
   </w:style>
   <w:style w:type="paragraph" w:customStyle="1" w:styleId="Kirjallisuusluettelo">
     <w:name w:val="Kirjallisuusluettelo"/>
-    <w:basedOn w:val="Normal"/>
-    <w:next w:val="CommentText"/>
+    <w:basedOn w:val="Normaali"/>
+    <w:next w:val="Kommentinteksti"/>
     <w:autoRedefine/>
     <w:rsid w:val="00C26318"/>
     <w:pPr>
@@ -8291,9 +9505,9 @@
       <w:lang w:eastAsia="en-US"/>
     </w:rPr>
   </w:style>
-  <w:style w:type="character" w:customStyle="1" w:styleId="FooterChar">
-    <w:name w:val="Footer Char"/>
-    <w:link w:val="Footer"/>
+  <w:style w:type="character" w:customStyle="1" w:styleId="AlatunnisteChar">
+    <w:name w:val="Alatunniste Char"/>
+    <w:link w:val="Alatunniste"/>
     <w:uiPriority w:val="99"/>
     <w:rsid w:val="00C26318"/>
     <w:rPr>
@@ -8302,18 +9516,18 @@
       <w:szCs w:val="24"/>
     </w:rPr>
   </w:style>
-  <w:style w:type="paragraph" w:styleId="BodyText">
+  <w:style w:type="paragraph" w:styleId="Leipteksti">
     <w:name w:val="Body Text"/>
-    <w:basedOn w:val="Normal"/>
-    <w:link w:val="BodyTextChar"/>
+    <w:basedOn w:val="Normaali"/>
+    <w:link w:val="LeiptekstiChar"/>
     <w:rsid w:val="00C26318"/>
     <w:pPr>
       <w:spacing w:after="120"/>
     </w:pPr>
   </w:style>
-  <w:style w:type="character" w:customStyle="1" w:styleId="BodyTextChar">
-    <w:name w:val="Body Text Char"/>
-    <w:link w:val="BodyText"/>
+  <w:style w:type="character" w:customStyle="1" w:styleId="LeiptekstiChar">
+    <w:name w:val="Leipäteksti Char"/>
+    <w:link w:val="Leipteksti"/>
     <w:rsid w:val="00C26318"/>
     <w:rPr>
       <w:rFonts w:ascii="Arial" w:hAnsi="Arial"/>
@@ -8323,12 +9537,12 @@
   </w:style>
   <w:style w:type="paragraph" w:customStyle="1" w:styleId="TyyliOtsikko1ArialNarrow14pt">
     <w:name w:val="Tyyli Otsikko 1 + Arial Narrow 14 pt"/>
-    <w:basedOn w:val="Heading1"/>
+    <w:basedOn w:val="Otsikko1"/>
     <w:rsid w:val="00FE1CE8"/>
   </w:style>
   <w:style w:type="paragraph" w:customStyle="1" w:styleId="TyyliOtsikko1ArialNarrow14ptJlkeen0pt">
     <w:name w:val="Tyyli Otsikko 1 + Arial Narrow 14 pt Jälkeen:  0 pt"/>
-    <w:basedOn w:val="Heading1"/>
+    <w:basedOn w:val="Otsikko1"/>
     <w:rsid w:val="00740380"/>
     <w:pPr>
       <w:spacing w:after="0"/>
@@ -8338,7 +9552,7 @@
       <w:szCs w:val="20"/>
     </w:rPr>
   </w:style>
-  <w:style w:type="character" w:styleId="CommentReference">
+  <w:style w:type="character" w:styleId="Kommentinviite">
     <w:name w:val="annotation reference"/>
     <w:rsid w:val="00F564BB"/>
     <w:rPr>
@@ -8346,38 +9560,38 @@
       <w:szCs w:val="16"/>
     </w:rPr>
   </w:style>
-  <w:style w:type="paragraph" w:styleId="CommentText">
+  <w:style w:type="paragraph" w:styleId="Kommentinteksti">
     <w:name w:val="annotation text"/>
-    <w:basedOn w:val="Normal"/>
-    <w:link w:val="CommentTextChar"/>
+    <w:basedOn w:val="Normaali"/>
+    <w:link w:val="KommentintekstiChar"/>
     <w:rsid w:val="00F564BB"/>
     <w:rPr>
       <w:sz w:val="20"/>
       <w:szCs w:val="20"/>
     </w:rPr>
   </w:style>
-  <w:style w:type="character" w:customStyle="1" w:styleId="CommentTextChar">
-    <w:name w:val="Comment Text Char"/>
-    <w:link w:val="CommentText"/>
+  <w:style w:type="character" w:customStyle="1" w:styleId="KommentintekstiChar">
+    <w:name w:val="Kommentin teksti Char"/>
+    <w:link w:val="Kommentinteksti"/>
     <w:rsid w:val="00F564BB"/>
     <w:rPr>
       <w:rFonts w:ascii="Arial" w:hAnsi="Arial"/>
     </w:rPr>
   </w:style>
-  <w:style w:type="paragraph" w:styleId="CommentSubject">
+  <w:style w:type="paragraph" w:styleId="Kommentinotsikko">
     <w:name w:val="annotation subject"/>
-    <w:basedOn w:val="CommentText"/>
-    <w:next w:val="CommentText"/>
-    <w:link w:val="CommentSubjectChar"/>
+    <w:basedOn w:val="Kommentinteksti"/>
+    <w:next w:val="Kommentinteksti"/>
+    <w:link w:val="KommentinotsikkoChar"/>
     <w:rsid w:val="00F564BB"/>
     <w:rPr>
       <w:b/>
       <w:bCs/>
     </w:rPr>
   </w:style>
-  <w:style w:type="character" w:customStyle="1" w:styleId="CommentSubjectChar">
-    <w:name w:val="Comment Subject Char"/>
-    <w:link w:val="CommentSubject"/>
+  <w:style w:type="character" w:customStyle="1" w:styleId="KommentinotsikkoChar">
+    <w:name w:val="Kommentin otsikko Char"/>
+    <w:link w:val="Kommentinotsikko"/>
     <w:rsid w:val="00F564BB"/>
     <w:rPr>
       <w:rFonts w:ascii="Arial" w:hAnsi="Arial"/>
@@ -8385,10 +9599,10 @@
       <w:bCs/>
     </w:rPr>
   </w:style>
-  <w:style w:type="paragraph" w:styleId="BalloonText">
+  <w:style w:type="paragraph" w:styleId="Seliteteksti">
     <w:name w:val="Balloon Text"/>
-    <w:basedOn w:val="Normal"/>
-    <w:link w:val="BalloonTextChar"/>
+    <w:basedOn w:val="Normaali"/>
+    <w:link w:val="SelitetekstiChar"/>
     <w:rsid w:val="00F564BB"/>
     <w:pPr>
       <w:spacing w:line="240" w:lineRule="auto"/>
@@ -8399,9 +9613,9 @@
       <w:szCs w:val="16"/>
     </w:rPr>
   </w:style>
-  <w:style w:type="character" w:customStyle="1" w:styleId="BalloonTextChar">
-    <w:name w:val="Balloon Text Char"/>
-    <w:link w:val="BalloonText"/>
+  <w:style w:type="character" w:customStyle="1" w:styleId="SelitetekstiChar">
+    <w:name w:val="Seliteteksti Char"/>
+    <w:link w:val="Seliteteksti"/>
     <w:rsid w:val="00F564BB"/>
     <w:rPr>
       <w:rFonts w:ascii="Tahoma" w:hAnsi="Tahoma" w:cs="Tahoma"/>
@@ -8411,7 +9625,7 @@
   </w:style>
   <w:style w:type="paragraph" w:customStyle="1" w:styleId="Inssitynleipteksti">
     <w:name w:val="Inssityön leipäteksti"/>
-    <w:basedOn w:val="Normal"/>
+    <w:basedOn w:val="Normaali"/>
     <w:autoRedefine/>
     <w:rsid w:val="00E0764C"/>
     <w:pPr>
@@ -8427,7 +9641,7 @@
   </w:style>
   <w:style w:type="paragraph" w:customStyle="1" w:styleId="Inssitynliiteluettelo">
     <w:name w:val="Inssityön liiteluettelo"/>
-    <w:basedOn w:val="Normal"/>
+    <w:basedOn w:val="Normaali"/>
     <w:autoRedefine/>
     <w:rsid w:val="004A55F0"/>
     <w:pPr>
@@ -8457,7 +9671,7 @@
   </w:style>
   <w:style w:type="paragraph" w:customStyle="1" w:styleId="Inssityntaulukonotsikko">
     <w:name w:val="Inssityön taulukon otsikko"/>
-    <w:basedOn w:val="Normal"/>
+    <w:basedOn w:val="Normaali"/>
     <w:next w:val="Inssitynleipteksti"/>
     <w:autoRedefine/>
     <w:rsid w:val="002A531F"/>
@@ -8482,7 +9696,7 @@
   </w:style>
   <w:style w:type="paragraph" w:customStyle="1" w:styleId="Inssitynkuva">
     <w:name w:val="Inssityön kuva"/>
-    <w:basedOn w:val="NormalWeb"/>
+    <w:basedOn w:val="NormaaliWWW"/>
     <w:next w:val="Inssitynkuvanotsikko"/>
     <w:autoRedefine/>
     <w:rsid w:val="002A531F"/>
@@ -8500,7 +9714,7 @@
   </w:style>
   <w:style w:type="paragraph" w:customStyle="1" w:styleId="Inssitynkuvanotsikko">
     <w:name w:val="Inssityön kuvan otsikko"/>
-    <w:basedOn w:val="Normal"/>
+    <w:basedOn w:val="Normaali"/>
     <w:next w:val="Inssitynleipteksti"/>
     <w:autoRedefine/>
     <w:rsid w:val="002A531F"/>
@@ -8525,7 +9739,7 @@
   </w:style>
   <w:style w:type="paragraph" w:customStyle="1" w:styleId="Inssitynkaava">
     <w:name w:val="Inssityön kaava"/>
-    <w:basedOn w:val="Normal"/>
+    <w:basedOn w:val="Normaali"/>
     <w:next w:val="Inssitynleipteksti"/>
     <w:autoRedefine/>
     <w:rsid w:val="002A531F"/>
@@ -8548,9 +9762,9 @@
       <w:lang w:eastAsia="en-US"/>
     </w:rPr>
   </w:style>
-  <w:style w:type="paragraph" w:styleId="NormalWeb">
+  <w:style w:type="paragraph" w:styleId="NormaaliWWW">
     <w:name w:val="Normal (Web)"/>
-    <w:basedOn w:val="Normal"/>
+    <w:basedOn w:val="Normaali"/>
     <w:uiPriority w:val="99"/>
     <w:rsid w:val="002A531F"/>
     <w:rPr>
@@ -8559,7 +9773,7 @@
   </w:style>
   <w:style w:type="paragraph" w:customStyle="1" w:styleId="Inssitynlhttietomuistionlomakerivi">
     <w:name w:val="Inssityön lähtötietomuistion lomakerivi"/>
-    <w:basedOn w:val="Normal"/>
+    <w:basedOn w:val="Normaali"/>
     <w:autoRedefine/>
     <w:rsid w:val="00FE7ABB"/>
     <w:pPr>
@@ -8579,8 +9793,8 @@
   </w:style>
   <w:style w:type="paragraph" w:customStyle="1" w:styleId="Inssitynliitteenotsikko">
     <w:name w:val="Inssityön liitteen otsikko"/>
-    <w:basedOn w:val="Normal"/>
-    <w:next w:val="Normal"/>
+    <w:basedOn w:val="Normaali"/>
+    <w:next w:val="Normaali"/>
     <w:autoRedefine/>
     <w:rsid w:val="00196D38"/>
     <w:pPr>
@@ -8596,7 +9810,7 @@
       <w:lang w:eastAsia="en-US"/>
     </w:rPr>
   </w:style>
-  <w:style w:type="character" w:styleId="EndnoteReference">
+  <w:style w:type="character" w:styleId="Loppuviitteenviite">
     <w:name w:val="endnote reference"/>
     <w:rsid w:val="00FE7ABB"/>
     <w:rPr>
@@ -8605,7 +9819,7 @@
   </w:style>
   <w:style w:type="paragraph" w:customStyle="1" w:styleId="Inssitynliitteenloppuviite">
     <w:name w:val="Inssityön liitteen loppuviite"/>
-    <w:basedOn w:val="EndnoteText"/>
+    <w:basedOn w:val="Loppuviitteenteksti"/>
     <w:autoRedefine/>
     <w:rsid w:val="00FE7ABB"/>
     <w:pPr>
@@ -8620,10 +9834,10 @@
       <w:lang w:eastAsia="en-US"/>
     </w:rPr>
   </w:style>
-  <w:style w:type="paragraph" w:styleId="EndnoteText">
+  <w:style w:type="paragraph" w:styleId="Loppuviitteenteksti">
     <w:name w:val="endnote text"/>
-    <w:basedOn w:val="Normal"/>
-    <w:link w:val="EndnoteTextChar"/>
+    <w:basedOn w:val="Normaali"/>
+    <w:link w:val="LoppuviitteentekstiChar"/>
     <w:rsid w:val="00FE7ABB"/>
     <w:pPr>
       <w:spacing w:line="240" w:lineRule="auto"/>
@@ -8633,9 +9847,9 @@
       <w:szCs w:val="20"/>
     </w:rPr>
   </w:style>
-  <w:style w:type="character" w:customStyle="1" w:styleId="EndnoteTextChar">
-    <w:name w:val="Endnote Text Char"/>
-    <w:link w:val="EndnoteText"/>
+  <w:style w:type="character" w:customStyle="1" w:styleId="LoppuviitteentekstiChar">
+    <w:name w:val="Loppuviitteen teksti Char"/>
+    <w:link w:val="Loppuviitteenteksti"/>
     <w:rsid w:val="00FE7ABB"/>
     <w:rPr>
       <w:rFonts w:ascii="Arial" w:hAnsi="Arial"/>
@@ -8643,7 +9857,7 @@
   </w:style>
   <w:style w:type="paragraph" w:customStyle="1" w:styleId="Inssitynotsikko1">
     <w:name w:val="Inssityön otsikko 1"/>
-    <w:basedOn w:val="Heading1"/>
+    <w:basedOn w:val="Otsikko1"/>
     <w:next w:val="Inssitynleipteksti"/>
     <w:rsid w:val="00FE7ABB"/>
     <w:pPr>
@@ -8679,7 +9893,7 @@
   </w:style>
   <w:style w:type="paragraph" w:customStyle="1" w:styleId="Inssitynlhdemalli">
     <w:name w:val="Inssityön lähdemalli"/>
-    <w:basedOn w:val="Normal"/>
+    <w:basedOn w:val="Normaali"/>
     <w:next w:val="Inssitynleipteksti"/>
     <w:rsid w:val="00FE7ABB"/>
     <w:pPr>
@@ -8755,7 +9969,7 @@
       <w:szCs w:val="24"/>
     </w:rPr>
   </w:style>
-  <w:style w:type="character" w:styleId="FollowedHyperlink">
+  <w:style w:type="character" w:styleId="AvattuHyperlinkki">
     <w:name w:val="FollowedHyperlink"/>
     <w:rsid w:val="00FD73A7"/>
     <w:rPr>
@@ -8763,9 +9977,9 @@
       <w:u w:val="single"/>
     </w:rPr>
   </w:style>
-  <w:style w:type="table" w:styleId="TableGrid">
+  <w:style w:type="table" w:styleId="TaulukkoRuudukko">
     <w:name w:val="Table Grid"/>
-    <w:basedOn w:val="TableNormal"/>
+    <w:basedOn w:val="Normaalitaulukko"/>
     <w:uiPriority w:val="59"/>
     <w:rsid w:val="00DD2DD6"/>
     <w:rPr>
@@ -8785,9 +9999,9 @@
       </w:tblBorders>
     </w:tblPr>
   </w:style>
-  <w:style w:type="paragraph" w:styleId="ListParagraph">
+  <w:style w:type="paragraph" w:styleId="Luettelokappale">
     <w:name w:val="List Paragraph"/>
-    <w:basedOn w:val="Normal"/>
+    <w:basedOn w:val="Normaali"/>
     <w:uiPriority w:val="34"/>
     <w:qFormat/>
     <w:rsid w:val="00471C6C"/>
@@ -8796,11 +10010,11 @@
       <w:contextualSpacing/>
     </w:pPr>
   </w:style>
-  <w:style w:type="paragraph" w:styleId="Title">
+  <w:style w:type="paragraph" w:styleId="Otsikko">
     <w:name w:val="Title"/>
-    <w:basedOn w:val="Normal"/>
-    <w:next w:val="Normal"/>
-    <w:link w:val="TitleChar"/>
+    <w:basedOn w:val="Normaali"/>
+    <w:next w:val="Normaali"/>
+    <w:link w:val="OtsikkoChar"/>
     <w:qFormat/>
     <w:rsid w:val="00D1111A"/>
     <w:pPr>
@@ -8818,9 +10032,9 @@
       <w:szCs w:val="52"/>
     </w:rPr>
   </w:style>
-  <w:style w:type="character" w:customStyle="1" w:styleId="TitleChar">
-    <w:name w:val="Title Char"/>
-    <w:link w:val="Title"/>
+  <w:style w:type="character" w:customStyle="1" w:styleId="OtsikkoChar">
+    <w:name w:val="Otsikko Char"/>
+    <w:link w:val="Otsikko"/>
     <w:rsid w:val="00D1111A"/>
     <w:rPr>
       <w:rFonts w:ascii="Arial" w:eastAsia="Times New Roman" w:hAnsi="Arial" w:cs="Arial"/>
@@ -8832,9 +10046,9 @@
       <w:szCs w:val="52"/>
     </w:rPr>
   </w:style>
-  <w:style w:type="character" w:customStyle="1" w:styleId="Heading5Char">
-    <w:name w:val="Heading 5 Char"/>
-    <w:link w:val="Heading5"/>
+  <w:style w:type="character" w:customStyle="1" w:styleId="Otsikko5Char">
+    <w:name w:val="Otsikko 5 Char"/>
+    <w:link w:val="Otsikko5"/>
     <w:semiHidden/>
     <w:rsid w:val="00A025B8"/>
     <w:rPr>
@@ -8844,9 +10058,9 @@
       <w:szCs w:val="24"/>
     </w:rPr>
   </w:style>
-  <w:style w:type="character" w:customStyle="1" w:styleId="Heading6Char">
-    <w:name w:val="Heading 6 Char"/>
-    <w:link w:val="Heading6"/>
+  <w:style w:type="character" w:customStyle="1" w:styleId="Otsikko6Char">
+    <w:name w:val="Otsikko 6 Char"/>
+    <w:link w:val="Otsikko6"/>
     <w:semiHidden/>
     <w:rsid w:val="00A025B8"/>
     <w:rPr>
@@ -8858,9 +10072,9 @@
       <w:szCs w:val="24"/>
     </w:rPr>
   </w:style>
-  <w:style w:type="character" w:customStyle="1" w:styleId="Heading7Char">
-    <w:name w:val="Heading 7 Char"/>
-    <w:link w:val="Heading7"/>
+  <w:style w:type="character" w:customStyle="1" w:styleId="Otsikko7Char">
+    <w:name w:val="Otsikko 7 Char"/>
+    <w:link w:val="Otsikko7"/>
     <w:semiHidden/>
     <w:rsid w:val="00A025B8"/>
     <w:rPr>
@@ -8872,9 +10086,9 @@
       <w:szCs w:val="24"/>
     </w:rPr>
   </w:style>
-  <w:style w:type="character" w:customStyle="1" w:styleId="Heading8Char">
-    <w:name w:val="Heading 8 Char"/>
-    <w:link w:val="Heading8"/>
+  <w:style w:type="character" w:customStyle="1" w:styleId="Otsikko8Char">
+    <w:name w:val="Otsikko 8 Char"/>
+    <w:link w:val="Otsikko8"/>
     <w:semiHidden/>
     <w:rsid w:val="00A025B8"/>
     <w:rPr>
@@ -8882,9 +10096,9 @@
       <w:color w:val="404040"/>
     </w:rPr>
   </w:style>
-  <w:style w:type="character" w:customStyle="1" w:styleId="Heading9Char">
-    <w:name w:val="Heading 9 Char"/>
-    <w:link w:val="Heading9"/>
+  <w:style w:type="character" w:customStyle="1" w:styleId="Otsikko9Char">
+    <w:name w:val="Otsikko 9 Char"/>
+    <w:link w:val="Otsikko9"/>
     <w:semiHidden/>
     <w:rsid w:val="00A025B8"/>
     <w:rPr>
@@ -8894,7 +10108,7 @@
       <w:color w:val="404040"/>
     </w:rPr>
   </w:style>
-  <w:style w:type="paragraph" w:styleId="NoSpacing">
+  <w:style w:type="paragraph" w:styleId="Eivli">
     <w:name w:val="No Spacing"/>
     <w:uiPriority w:val="1"/>
     <w:qFormat/>
@@ -8907,7 +10121,7 @@
   </w:style>
   <w:style w:type="paragraph" w:customStyle="1" w:styleId="OtikkoIlmanNumerointia">
     <w:name w:val="OtikkoIlmanNumerointia"/>
-    <w:basedOn w:val="NoSpacing"/>
+    <w:basedOn w:val="Eivli"/>
     <w:qFormat/>
     <w:rsid w:val="00D1111A"/>
     <w:pPr>
@@ -8917,10 +10131,10 @@
       <w:b/>
     </w:rPr>
   </w:style>
-  <w:style w:type="paragraph" w:styleId="Caption">
+  <w:style w:type="paragraph" w:styleId="Kuvaotsikko">
     <w:name w:val="caption"/>
     <w:basedOn w:val="Default"/>
-    <w:next w:val="Normal"/>
+    <w:next w:val="Normaali"/>
     <w:unhideWhenUsed/>
     <w:qFormat/>
     <w:rsid w:val="00536AB5"/>
@@ -8931,10 +10145,10 @@
       <w:i/>
     </w:rPr>
   </w:style>
-  <w:style w:type="paragraph" w:styleId="Bibliography">
+  <w:style w:type="paragraph" w:styleId="Lhdeluettelo">
     <w:name w:val="Bibliography"/>
-    <w:basedOn w:val="Normal"/>
-    <w:next w:val="Normal"/>
+    <w:basedOn w:val="Normaali"/>
+    <w:next w:val="Normaali"/>
     <w:uiPriority w:val="37"/>
     <w:unhideWhenUsed/>
     <w:qFormat/>
@@ -8946,9 +10160,9 @@
       <w:ind w:left="360"/>
     </w:pPr>
   </w:style>
-  <w:style w:type="character" w:customStyle="1" w:styleId="HeaderChar">
-    <w:name w:val="Header Char"/>
-    <w:link w:val="Header"/>
+  <w:style w:type="character" w:customStyle="1" w:styleId="YltunnisteChar">
+    <w:name w:val="Ylätunniste Char"/>
+    <w:link w:val="Yltunniste"/>
     <w:uiPriority w:val="99"/>
     <w:rsid w:val="002775E7"/>
     <w:rPr>
@@ -8957,7 +10171,7 @@
       <w:szCs w:val="24"/>
     </w:rPr>
   </w:style>
-  <w:style w:type="character" w:styleId="Emphasis">
+  <w:style w:type="character" w:styleId="Korostus">
     <w:name w:val="Emphasis"/>
     <w:qFormat/>
     <w:rsid w:val="00305DE1"/>
@@ -8968,8 +10182,8 @@
   </w:style>
   <w:style w:type="paragraph" w:customStyle="1" w:styleId="HeaderText">
     <w:name w:val="Header Text"/>
-    <w:basedOn w:val="Header"/>
-    <w:next w:val="Header"/>
+    <w:basedOn w:val="Yltunniste"/>
+    <w:next w:val="Yltunniste"/>
     <w:rsid w:val="00A03ABA"/>
     <w:pPr>
       <w:keepLines/>
@@ -8990,7 +10204,7 @@
   </w:style>
   <w:style w:type="paragraph" w:customStyle="1" w:styleId="HeaderText2">
     <w:name w:val="Header Text2"/>
-    <w:basedOn w:val="Header"/>
+    <w:basedOn w:val="Yltunniste"/>
     <w:rsid w:val="00A03ABA"/>
     <w:pPr>
       <w:keepLines/>
@@ -9010,10 +10224,10 @@
       <w:lang w:val="en-US" w:eastAsia="en-US"/>
     </w:rPr>
   </w:style>
-  <w:style w:type="paragraph" w:styleId="BodyTextIndent2">
+  <w:style w:type="paragraph" w:styleId="Sisennettyleipteksti2">
     <w:name w:val="Body Text Indent 2"/>
-    <w:basedOn w:val="Normal"/>
-    <w:link w:val="BodyTextIndent2Char"/>
+    <w:basedOn w:val="Normaali"/>
+    <w:link w:val="Sisennettyleipteksti2Char"/>
     <w:semiHidden/>
     <w:unhideWhenUsed/>
     <w:rsid w:val="00B325E8"/>
@@ -9022,10 +10236,10 @@
       <w:ind w:left="283"/>
     </w:pPr>
   </w:style>
-  <w:style w:type="character" w:customStyle="1" w:styleId="BodyTextIndent2Char">
-    <w:name w:val="Body Text Indent 2 Char"/>
-    <w:basedOn w:val="DefaultParagraphFont"/>
-    <w:link w:val="BodyTextIndent2"/>
+  <w:style w:type="character" w:customStyle="1" w:styleId="Sisennettyleipteksti2Char">
+    <w:name w:val="Sisennetty leipäteksti 2 Char"/>
+    <w:basedOn w:val="Kappaleenoletusfontti"/>
+    <w:link w:val="Sisennettyleipteksti2"/>
     <w:semiHidden/>
     <w:rsid w:val="00B325E8"/>
     <w:rPr>
@@ -9325,7 +10539,7 @@
 </file>
 
 <file path=customXml/itemProps1.xml><?xml version="1.0" encoding="utf-8"?>
-<ds:datastoreItem xmlns:ds="http://schemas.openxmlformats.org/officeDocument/2006/customXml" ds:itemID="{F54A04B5-F038-48E3-864C-B04472204593}">
+<ds:datastoreItem xmlns:ds="http://schemas.openxmlformats.org/officeDocument/2006/customXml" ds:itemID="{114635A0-403C-40AC-BBCB-0D66D37E22CE}">
   <ds:schemaRefs>
     <ds:schemaRef ds:uri="http://schemas.openxmlformats.org/officeDocument/2006/bibliography"/>
   </ds:schemaRefs>

</xml_diff>

<commit_message>
Update project plan -> v.0.2
</commit_message>
<xml_diff>
--- a/docs/Projektisuunnitelma_muokkaa_tata.docx
+++ b/docs/Projektisuunnitelma_muokkaa_tata.docx
@@ -34,7 +34,7 @@
     </w:p>
     <w:p>
       <w:pPr>
-        <w:pStyle w:val="Header"/>
+        <w:pStyle w:val="Yltunniste"/>
       </w:pPr>
     </w:p>
     <w:p>
@@ -1185,7 +1185,7 @@
     </w:p>
     <w:p>
       <w:pPr>
-        <w:pStyle w:val="Title"/>
+        <w:pStyle w:val="Otsikko"/>
       </w:pPr>
       <w:r>
         <w:lastRenderedPageBreak/>
@@ -1194,7 +1194,7 @@
     </w:p>
     <w:p>
       <w:pPr>
-        <w:pStyle w:val="TOC1"/>
+        <w:pStyle w:val="Sisluet1"/>
         <w:rPr>
           <w:rFonts w:asciiTheme="minorHAnsi" w:eastAsiaTheme="minorEastAsia" w:hAnsiTheme="minorHAnsi" w:cstheme="minorBidi"/>
           <w:caps w:val="0"/>
@@ -1283,7 +1283,7 @@
     </w:p>
     <w:p>
       <w:pPr>
-        <w:pStyle w:val="TOC1"/>
+        <w:pStyle w:val="Sisluet1"/>
         <w:rPr>
           <w:rFonts w:asciiTheme="minorHAnsi" w:eastAsiaTheme="minorEastAsia" w:hAnsiTheme="minorHAnsi" w:cstheme="minorBidi"/>
           <w:caps w:val="0"/>
@@ -1342,7 +1342,7 @@
     </w:p>
     <w:p>
       <w:pPr>
-        <w:pStyle w:val="TOC2"/>
+        <w:pStyle w:val="Sisluet2"/>
         <w:rPr>
           <w:rFonts w:asciiTheme="minorHAnsi" w:eastAsiaTheme="minorEastAsia" w:hAnsiTheme="minorHAnsi" w:cstheme="minorBidi"/>
           <w:sz w:val="22"/>
@@ -1373,7 +1373,7 @@
     </w:p>
     <w:p>
       <w:pPr>
-        <w:pStyle w:val="TOC2"/>
+        <w:pStyle w:val="Sisluet2"/>
         <w:rPr>
           <w:rFonts w:asciiTheme="minorHAnsi" w:eastAsiaTheme="minorEastAsia" w:hAnsiTheme="minorHAnsi" w:cstheme="minorBidi"/>
           <w:sz w:val="22"/>
@@ -1404,7 +1404,7 @@
     </w:p>
     <w:p>
       <w:pPr>
-        <w:pStyle w:val="TOC3"/>
+        <w:pStyle w:val="Sisluet3"/>
         <w:rPr>
           <w:rFonts w:asciiTheme="minorHAnsi" w:eastAsiaTheme="minorEastAsia" w:hAnsiTheme="minorHAnsi" w:cstheme="minorBidi"/>
           <w:sz w:val="22"/>
@@ -1435,7 +1435,7 @@
     </w:p>
     <w:p>
       <w:pPr>
-        <w:pStyle w:val="TOC3"/>
+        <w:pStyle w:val="Sisluet3"/>
         <w:rPr>
           <w:rFonts w:asciiTheme="minorHAnsi" w:eastAsiaTheme="minorEastAsia" w:hAnsiTheme="minorHAnsi" w:cstheme="minorBidi"/>
           <w:sz w:val="22"/>
@@ -1466,7 +1466,7 @@
     </w:p>
     <w:p>
       <w:pPr>
-        <w:pStyle w:val="TOC3"/>
+        <w:pStyle w:val="Sisluet3"/>
         <w:rPr>
           <w:rFonts w:asciiTheme="minorHAnsi" w:eastAsiaTheme="minorEastAsia" w:hAnsiTheme="minorHAnsi" w:cstheme="minorBidi"/>
           <w:sz w:val="22"/>
@@ -1489,7 +1489,7 @@
         <w:fldChar w:fldCharType="separate"/>
       </w:r>
       <w:r>
-        <w:t>5</w:t>
+        <w:t>6</w:t>
       </w:r>
       <w:r>
         <w:fldChar w:fldCharType="end"/>
@@ -1497,7 +1497,7 @@
     </w:p>
     <w:p>
       <w:pPr>
-        <w:pStyle w:val="TOC1"/>
+        <w:pStyle w:val="Sisluet1"/>
         <w:rPr>
           <w:rFonts w:asciiTheme="minorHAnsi" w:eastAsiaTheme="minorEastAsia" w:hAnsiTheme="minorHAnsi" w:cstheme="minorBidi"/>
           <w:caps w:val="0"/>
@@ -1545,7 +1545,7 @@
         <w:rPr>
           <w:noProof/>
         </w:rPr>
-        <w:t>5</w:t>
+        <w:t>7</w:t>
       </w:r>
       <w:r>
         <w:rPr>
@@ -1556,7 +1556,7 @@
     </w:p>
     <w:p>
       <w:pPr>
-        <w:pStyle w:val="TOC2"/>
+        <w:pStyle w:val="Sisluet2"/>
         <w:rPr>
           <w:rFonts w:asciiTheme="minorHAnsi" w:eastAsiaTheme="minorEastAsia" w:hAnsiTheme="minorHAnsi" w:cstheme="minorBidi"/>
           <w:sz w:val="22"/>
@@ -1579,7 +1579,7 @@
         <w:fldChar w:fldCharType="separate"/>
       </w:r>
       <w:r>
-        <w:t>5</w:t>
+        <w:t>7</w:t>
       </w:r>
       <w:r>
         <w:fldChar w:fldCharType="end"/>
@@ -1587,7 +1587,7 @@
     </w:p>
     <w:p>
       <w:pPr>
-        <w:pStyle w:val="TOC2"/>
+        <w:pStyle w:val="Sisluet2"/>
         <w:rPr>
           <w:rFonts w:asciiTheme="minorHAnsi" w:eastAsiaTheme="minorEastAsia" w:hAnsiTheme="minorHAnsi" w:cstheme="minorBidi"/>
           <w:sz w:val="22"/>
@@ -1610,7 +1610,7 @@
         <w:fldChar w:fldCharType="separate"/>
       </w:r>
       <w:r>
-        <w:t>6</w:t>
+        <w:t>8</w:t>
       </w:r>
       <w:r>
         <w:fldChar w:fldCharType="end"/>
@@ -1618,7 +1618,7 @@
     </w:p>
     <w:p>
       <w:pPr>
-        <w:pStyle w:val="TOC2"/>
+        <w:pStyle w:val="Sisluet2"/>
         <w:rPr>
           <w:rFonts w:asciiTheme="minorHAnsi" w:eastAsiaTheme="minorEastAsia" w:hAnsiTheme="minorHAnsi" w:cstheme="minorBidi"/>
           <w:sz w:val="22"/>
@@ -1641,7 +1641,7 @@
         <w:fldChar w:fldCharType="separate"/>
       </w:r>
       <w:r>
-        <w:t>7</w:t>
+        <w:t>8</w:t>
       </w:r>
       <w:r>
         <w:fldChar w:fldCharType="end"/>
@@ -1649,7 +1649,7 @@
     </w:p>
     <w:p>
       <w:pPr>
-        <w:pStyle w:val="TOC1"/>
+        <w:pStyle w:val="Sisluet1"/>
         <w:rPr>
           <w:rFonts w:asciiTheme="minorHAnsi" w:eastAsiaTheme="minorEastAsia" w:hAnsiTheme="minorHAnsi" w:cstheme="minorBidi"/>
           <w:caps w:val="0"/>
@@ -1697,7 +1697,7 @@
         <w:rPr>
           <w:noProof/>
         </w:rPr>
-        <w:t>7</w:t>
+        <w:t>8</w:t>
       </w:r>
       <w:r>
         <w:rPr>
@@ -1708,7 +1708,7 @@
     </w:p>
     <w:p>
       <w:pPr>
-        <w:pStyle w:val="TOC2"/>
+        <w:pStyle w:val="Sisluet2"/>
         <w:rPr>
           <w:rFonts w:asciiTheme="minorHAnsi" w:eastAsiaTheme="minorEastAsia" w:hAnsiTheme="minorHAnsi" w:cstheme="minorBidi"/>
           <w:sz w:val="22"/>
@@ -1731,7 +1731,7 @@
         <w:fldChar w:fldCharType="separate"/>
       </w:r>
       <w:r>
-        <w:t>7</w:t>
+        <w:t>8</w:t>
       </w:r>
       <w:r>
         <w:fldChar w:fldCharType="end"/>
@@ -1739,7 +1739,7 @@
     </w:p>
     <w:p>
       <w:pPr>
-        <w:pStyle w:val="TOC2"/>
+        <w:pStyle w:val="Sisluet2"/>
         <w:rPr>
           <w:rFonts w:asciiTheme="minorHAnsi" w:eastAsiaTheme="minorEastAsia" w:hAnsiTheme="minorHAnsi" w:cstheme="minorBidi"/>
           <w:sz w:val="22"/>
@@ -1762,7 +1762,7 @@
         <w:fldChar w:fldCharType="separate"/>
       </w:r>
       <w:r>
-        <w:t>9</w:t>
+        <w:t>10</w:t>
       </w:r>
       <w:r>
         <w:fldChar w:fldCharType="end"/>
@@ -1770,7 +1770,7 @@
     </w:p>
     <w:p>
       <w:pPr>
-        <w:pStyle w:val="TOC2"/>
+        <w:pStyle w:val="Sisluet2"/>
         <w:rPr>
           <w:rFonts w:asciiTheme="minorHAnsi" w:eastAsiaTheme="minorEastAsia" w:hAnsiTheme="minorHAnsi" w:cstheme="minorBidi"/>
           <w:sz w:val="22"/>
@@ -1793,7 +1793,7 @@
         <w:fldChar w:fldCharType="separate"/>
       </w:r>
       <w:r>
-        <w:t>10</w:t>
+        <w:t>11</w:t>
       </w:r>
       <w:r>
         <w:fldChar w:fldCharType="end"/>
@@ -1801,7 +1801,7 @@
     </w:p>
     <w:p>
       <w:pPr>
-        <w:pStyle w:val="TOC1"/>
+        <w:pStyle w:val="Sisluet1"/>
         <w:rPr>
           <w:rFonts w:asciiTheme="minorHAnsi" w:eastAsiaTheme="minorEastAsia" w:hAnsiTheme="minorHAnsi" w:cstheme="minorBidi"/>
           <w:caps w:val="0"/>
@@ -1849,7 +1849,7 @@
         <w:rPr>
           <w:noProof/>
         </w:rPr>
-        <w:t>11</w:t>
+        <w:t>12</w:t>
       </w:r>
       <w:r>
         <w:rPr>
@@ -1860,7 +1860,7 @@
     </w:p>
     <w:p>
       <w:pPr>
-        <w:pStyle w:val="TOC2"/>
+        <w:pStyle w:val="Sisluet2"/>
         <w:rPr>
           <w:rFonts w:asciiTheme="minorHAnsi" w:eastAsiaTheme="minorEastAsia" w:hAnsiTheme="minorHAnsi" w:cstheme="minorBidi"/>
           <w:sz w:val="22"/>
@@ -1883,7 +1883,7 @@
         <w:fldChar w:fldCharType="separate"/>
       </w:r>
       <w:r>
-        <w:t>11</w:t>
+        <w:t>12</w:t>
       </w:r>
       <w:r>
         <w:fldChar w:fldCharType="end"/>
@@ -1891,7 +1891,7 @@
     </w:p>
     <w:p>
       <w:pPr>
-        <w:pStyle w:val="TOC2"/>
+        <w:pStyle w:val="Sisluet2"/>
         <w:rPr>
           <w:rFonts w:asciiTheme="minorHAnsi" w:eastAsiaTheme="minorEastAsia" w:hAnsiTheme="minorHAnsi" w:cstheme="minorBidi"/>
           <w:sz w:val="22"/>
@@ -1914,7 +1914,7 @@
         <w:fldChar w:fldCharType="separate"/>
       </w:r>
       <w:r>
-        <w:t>11</w:t>
+        <w:t>12</w:t>
       </w:r>
       <w:r>
         <w:fldChar w:fldCharType="end"/>
@@ -1922,7 +1922,7 @@
     </w:p>
     <w:p>
       <w:pPr>
-        <w:pStyle w:val="TOC2"/>
+        <w:pStyle w:val="Sisluet2"/>
         <w:rPr>
           <w:rFonts w:asciiTheme="minorHAnsi" w:eastAsiaTheme="minorEastAsia" w:hAnsiTheme="minorHAnsi" w:cstheme="minorBidi"/>
           <w:sz w:val="22"/>
@@ -1945,7 +1945,7 @@
         <w:fldChar w:fldCharType="separate"/>
       </w:r>
       <w:r>
-        <w:t>11</w:t>
+        <w:t>12</w:t>
       </w:r>
       <w:r>
         <w:fldChar w:fldCharType="end"/>
@@ -1982,7 +1982,7 @@
     </w:p>
     <w:p>
       <w:pPr>
-        <w:pStyle w:val="Heading1"/>
+        <w:pStyle w:val="Otsikko1"/>
       </w:pPr>
       <w:bookmarkStart w:id="0" w:name="_Toc52249910"/>
       <w:bookmarkStart w:id="1" w:name="_Toc315072053"/>
@@ -2029,7 +2029,7 @@
     </w:p>
     <w:p>
       <w:pPr>
-        <w:pStyle w:val="Heading1"/>
+        <w:pStyle w:val="Otsikko1"/>
       </w:pPr>
       <w:bookmarkStart w:id="3" w:name="_Toc49062413"/>
       <w:bookmarkStart w:id="4" w:name="_Toc73859615"/>
@@ -2046,7 +2046,7 @@
     </w:p>
     <w:p>
       <w:pPr>
-        <w:pStyle w:val="Heading2"/>
+        <w:pStyle w:val="Otsikko2"/>
       </w:pPr>
       <w:bookmarkStart w:id="6" w:name="_Toc49062414"/>
       <w:bookmarkStart w:id="7" w:name="_Toc73859616"/>
@@ -2095,8 +2095,13 @@
     </w:p>
     <w:p>
       <w:r>
-        <w:t>Projektin luonteesta johtuen</w:t>
-      </w:r>
+        <w:t xml:space="preserve">Projektin </w:t>
+      </w:r>
+      <w:proofErr w:type="gramStart"/>
+      <w:r>
+        <w:t>luonteesta johtuen</w:t>
+      </w:r>
+      <w:proofErr w:type="gramEnd"/>
       <w:r>
         <w:t>,</w:t>
       </w:r>
@@ -2109,7 +2114,7 @@
     </w:p>
     <w:p>
       <w:pPr>
-        <w:pStyle w:val="Heading2"/>
+        <w:pStyle w:val="Otsikko2"/>
       </w:pPr>
       <w:bookmarkStart w:id="9" w:name="_Toc49062416"/>
       <w:bookmarkStart w:id="10" w:name="_Toc73859618"/>
@@ -2151,7 +2156,7 @@
     </w:p>
     <w:p>
       <w:pPr>
-        <w:pStyle w:val="Heading3"/>
+        <w:pStyle w:val="Otsikko3"/>
       </w:pPr>
       <w:bookmarkStart w:id="12" w:name="_Toc35792931"/>
       <w:r>
@@ -2209,7 +2214,7 @@
     </w:p>
     <w:p>
       <w:pPr>
-        <w:pStyle w:val="Caption"/>
+        <w:pStyle w:val="Kuvaotsikko"/>
         <w:rPr>
           <w:color w:val="548DD4" w:themeColor="text2" w:themeTint="99"/>
         </w:rPr>
@@ -2231,7 +2236,7 @@
     </w:p>
     <w:p>
       <w:pPr>
-        <w:pStyle w:val="Heading3"/>
+        <w:pStyle w:val="Otsikko3"/>
       </w:pPr>
       <w:bookmarkStart w:id="13" w:name="_Toc35792932"/>
       <w:r>
@@ -2241,21 +2246,395 @@
     </w:p>
     <w:p>
       <w:r>
-        <w:t>Alustavasti projektissa ei käytetä kuin kahta erittäin yksinkertaista sensorialustaa.</w:t>
-      </w:r>
-    </w:p>
-    <w:p>
-      <w:pPr>
-        <w:pStyle w:val="Heading3"/>
-      </w:pPr>
+        <w:t>Alustavasti projektissa ei käytetä kuin kahta erittäin yksinkertaista sensorimoduulia</w:t>
+      </w:r>
+      <w:r>
+        <w:t>:</w:t>
+      </w:r>
+    </w:p>
+    <w:p>
+      <w:pPr>
+        <w:pStyle w:val="Luettelokappale"/>
+        <w:numPr>
+          <w:ilvl w:val="0"/>
+          <w:numId w:val="22"/>
+        </w:numPr>
+      </w:pPr>
+      <w:proofErr w:type="spellStart"/>
+      <w:r>
+        <w:t>ADKeypad</w:t>
+      </w:r>
+      <w:proofErr w:type="spellEnd"/>
       <w:r>
         <w:t xml:space="preserve"> </w:t>
       </w:r>
-      <w:bookmarkStart w:id="14" w:name="_Toc35792933"/>
+      <w:r>
+        <w:t>(1.)</w:t>
+      </w:r>
+    </w:p>
+    <w:p>
+      <w:pPr>
+        <w:pStyle w:val="Luettelokappale"/>
+        <w:numPr>
+          <w:ilvl w:val="0"/>
+          <w:numId w:val="22"/>
+        </w:numPr>
+      </w:pPr>
+      <w:r>
+        <w:t xml:space="preserve">KY-023 </w:t>
+      </w:r>
+      <w:proofErr w:type="spellStart"/>
+      <w:r>
+        <w:t>Joystick</w:t>
+      </w:r>
+      <w:proofErr w:type="spellEnd"/>
+      <w:r>
+        <w:t xml:space="preserve"> </w:t>
+      </w:r>
+      <w:proofErr w:type="spellStart"/>
+      <w:r>
+        <w:t>module</w:t>
+      </w:r>
+      <w:proofErr w:type="spellEnd"/>
+      <w:r>
+        <w:t xml:space="preserve"> </w:t>
+      </w:r>
+    </w:p>
+    <w:p>
+      <w:proofErr w:type="spellStart"/>
+      <w:r>
+        <w:t>ADKeypad</w:t>
+      </w:r>
+      <w:proofErr w:type="spellEnd"/>
+      <w:r>
+        <w:t>-painonappialusta palauttaa tietyn amplitudisen jännitevasteen jokaiselle painetulle napille.</w:t>
+      </w:r>
+      <w:r>
+        <w:t xml:space="preserve"> Koska painonappialustaa on hyödynnetty jo aiemmassa projektissa, löytyy </w:t>
+      </w:r>
+      <w:r>
+        <w:t xml:space="preserve">siitä luettavan analogisen jännitearvon </w:t>
+      </w:r>
+      <w:r>
+        <w:t>muuntami</w:t>
+      </w:r>
+      <w:r>
+        <w:t>se</w:t>
+      </w:r>
+      <w:r>
+        <w:t>en tietyksi painonapiksi</w:t>
+      </w:r>
+      <w:r>
+        <w:t xml:space="preserve"> koodi</w:t>
+      </w:r>
+      <w:r>
+        <w:t xml:space="preserve"> aiemmin kirjoitetusta </w:t>
+      </w:r>
+      <w:proofErr w:type="spellStart"/>
+      <w:r>
+        <w:t>ADKey</w:t>
+      </w:r>
+      <w:proofErr w:type="spellEnd"/>
+      <w:r>
+        <w:t xml:space="preserve">-luokasta. Luokka implementoi </w:t>
+      </w:r>
+      <w:r>
+        <w:t>lukumetodissaan</w:t>
+      </w:r>
+      <w:r>
+        <w:t xml:space="preserve"> myös </w:t>
+      </w:r>
+      <w:proofErr w:type="spellStart"/>
+      <w:r>
+        <w:t>debouncen</w:t>
+      </w:r>
+      <w:proofErr w:type="spellEnd"/>
+      <w:r>
+        <w:t>, mikä tekee yksittäisistä ja jatkuv</w:t>
+      </w:r>
+      <w:r>
+        <w:t>i</w:t>
+      </w:r>
+      <w:r>
+        <w:t xml:space="preserve">sta nappien painallusten </w:t>
+      </w:r>
+      <w:r>
+        <w:t>tarkkailemisesta huomattavasti helpompaa.</w:t>
+      </w:r>
+      <w:r>
+        <w:t xml:space="preserve"> </w:t>
+      </w:r>
+    </w:p>
+    <w:p>
+      <w:r>
+        <w:t xml:space="preserve">KY-023 </w:t>
+      </w:r>
+      <w:proofErr w:type="spellStart"/>
+      <w:r>
+        <w:t>joystick</w:t>
+      </w:r>
+      <w:proofErr w:type="spellEnd"/>
+      <w:r>
+        <w:t xml:space="preserve"> -moduuli sisältää kolme eri ulostuloa: x-akselin ja y-akselin potentiometrin lukemat, sekä analogin napin tilan. Koska potentiometrit palauttavat lukeman väliltä [0V</w:t>
+      </w:r>
+      <w:r>
+        <w:t>,</w:t>
+      </w:r>
+      <w:r>
+        <w:t xml:space="preserve"> referenssijännite]</w:t>
+      </w:r>
+      <w:r>
+        <w:t xml:space="preserve"> neliöasteikolla</w:t>
+      </w:r>
+      <w:r>
+        <w:t>, tulee ne pelin syötettä varten kartoittaa välille [-1, 1] neliö</w:t>
+      </w:r>
+      <w:r>
+        <w:t>asteikosta</w:t>
+      </w:r>
+      <w:r>
+        <w:t xml:space="preserve"> ympyrä</w:t>
+      </w:r>
+      <w:r>
+        <w:t>asteikkoon</w:t>
+      </w:r>
+      <w:r>
+        <w:t xml:space="preserve"> (3). Tämä kartoitus </w:t>
+      </w:r>
+      <w:r>
+        <w:lastRenderedPageBreak/>
+        <w:t xml:space="preserve">ja sensorin kalibrointi pyritään toteuttamaan testaamalla </w:t>
+      </w:r>
+      <w:proofErr w:type="spellStart"/>
+      <w:r>
+        <w:t>joystickin</w:t>
+      </w:r>
+      <w:proofErr w:type="spellEnd"/>
+      <w:r>
+        <w:t xml:space="preserve"> potentiometrien tuottamaa arvoa eri kääntökulmille ja lisäämällä tarvittaessa potentiometreiltä luettuun raakadataan hieman </w:t>
+      </w:r>
+      <w:proofErr w:type="spellStart"/>
+      <w:r>
+        <w:t>offsettia</w:t>
+      </w:r>
+      <w:proofErr w:type="spellEnd"/>
+      <w:r>
+        <w:t xml:space="preserve">. Esimerkkejä tavoiteltavista </w:t>
+      </w:r>
+      <w:proofErr w:type="spellStart"/>
+      <w:r>
+        <w:t>joystickin</w:t>
+      </w:r>
+      <w:proofErr w:type="spellEnd"/>
+      <w:r>
+        <w:t xml:space="preserve"> lukemista:</w:t>
+      </w:r>
+    </w:p>
+    <w:p>
+      <w:pPr>
+        <w:pStyle w:val="Luettelokappale"/>
+        <w:numPr>
+          <w:ilvl w:val="0"/>
+          <w:numId w:val="22"/>
+        </w:numPr>
+      </w:pPr>
+      <w:r>
+        <w:t>ylhäälle käännetty (0, -1)</w:t>
+      </w:r>
+      <w:bookmarkStart w:id="14" w:name="_GoBack"/>
+      <w:bookmarkEnd w:id="14"/>
+    </w:p>
+    <w:p>
+      <w:pPr>
+        <w:pStyle w:val="Luettelokappale"/>
+        <w:numPr>
+          <w:ilvl w:val="0"/>
+          <w:numId w:val="22"/>
+        </w:numPr>
+      </w:pPr>
+      <w:r>
+        <w:t>alas käännetty (0, 1)</w:t>
+      </w:r>
+    </w:p>
+    <w:p>
+      <w:pPr>
+        <w:pStyle w:val="Luettelokappale"/>
+        <w:numPr>
+          <w:ilvl w:val="0"/>
+          <w:numId w:val="22"/>
+        </w:numPr>
+      </w:pPr>
+      <w:r>
+        <w:t>vasemmalle käännetty (-1, 0)</w:t>
+      </w:r>
+    </w:p>
+    <w:p>
+      <w:pPr>
+        <w:pStyle w:val="Luettelokappale"/>
+        <w:numPr>
+          <w:ilvl w:val="0"/>
+          <w:numId w:val="22"/>
+        </w:numPr>
+      </w:pPr>
+      <w:r>
+        <w:t>oikealle käännetty (1, 0)</w:t>
+      </w:r>
+    </w:p>
+    <w:p>
+      <w:pPr>
+        <w:pStyle w:val="Luettelokappale"/>
+      </w:pPr>
+    </w:p>
+    <w:p>
+      <w:pPr>
+        <w:pStyle w:val="Luettelokappale"/>
+        <w:keepNext/>
+      </w:pPr>
+      <w:r>
+        <w:rPr>
+          <w:noProof/>
+        </w:rPr>
+        <w:drawing>
+          <wp:inline distT="0" distB="0" distL="0" distR="0" wp14:anchorId="7D5BBD6D" wp14:editId="2DA9E546">
+            <wp:extent cx="1552575" cy="742950"/>
+            <wp:effectExtent l="0" t="0" r="9525" b="0"/>
+            <wp:docPr id="2" name="Kuva 2" descr="img9"/>
+            <wp:cNvGraphicFramePr>
+              <a:graphicFrameLocks xmlns:a="http://schemas.openxmlformats.org/drawingml/2006/main" noChangeAspect="1"/>
+            </wp:cNvGraphicFramePr>
+            <a:graphic xmlns:a="http://schemas.openxmlformats.org/drawingml/2006/main">
+              <a:graphicData uri="http://schemas.openxmlformats.org/drawingml/2006/picture">
+                <pic:pic xmlns:pic="http://schemas.openxmlformats.org/drawingml/2006/picture">
+                  <pic:nvPicPr>
+                    <pic:cNvPr id="0" name="Picture 1" descr="img9"/>
+                    <pic:cNvPicPr>
+                      <a:picLocks noChangeAspect="1" noChangeArrowheads="1"/>
+                    </pic:cNvPicPr>
+                  </pic:nvPicPr>
+                  <pic:blipFill>
+                    <a:blip r:embed="rId12">
+                      <a:extLst>
+                        <a:ext uri="{28A0092B-C50C-407E-A947-70E740481C1C}">
+                          <a14:useLocalDpi xmlns:a14="http://schemas.microsoft.com/office/drawing/2010/main" val="0"/>
+                        </a:ext>
+                      </a:extLst>
+                    </a:blip>
+                    <a:srcRect/>
+                    <a:stretch>
+                      <a:fillRect/>
+                    </a:stretch>
+                  </pic:blipFill>
+                  <pic:spPr bwMode="auto">
+                    <a:xfrm>
+                      <a:off x="0" y="0"/>
+                      <a:ext cx="1552575" cy="742950"/>
+                    </a:xfrm>
+                    <a:prstGeom prst="rect">
+                      <a:avLst/>
+                    </a:prstGeom>
+                    <a:noFill/>
+                    <a:ln>
+                      <a:noFill/>
+                    </a:ln>
+                  </pic:spPr>
+                </pic:pic>
+              </a:graphicData>
+            </a:graphic>
+          </wp:inline>
+        </w:drawing>
+      </w:r>
+    </w:p>
+    <w:p>
+      <w:pPr>
+        <w:pStyle w:val="Kuvaotsikko"/>
+      </w:pPr>
+      <w:r>
+        <w:t xml:space="preserve">Kuva </w:t>
+      </w:r>
+      <w:r>
+        <w:fldChar w:fldCharType="begin"/>
+      </w:r>
+      <w:r>
+        <w:instrText xml:space="preserve"> SEQ Kuva \* ARABIC </w:instrText>
+      </w:r>
+      <w:r>
+        <w:fldChar w:fldCharType="separate"/>
+      </w:r>
+      <w:r>
+        <w:rPr>
+          <w:noProof/>
+        </w:rPr>
+        <w:t>2</w:t>
+      </w:r>
+      <w:r>
+        <w:rPr>
+          <w:noProof/>
+        </w:rPr>
+        <w:fldChar w:fldCharType="end"/>
+      </w:r>
+      <w:r>
+        <w:t>. Neliöasteikon kartoitus ympyräasteikolle.</w:t>
+      </w:r>
+    </w:p>
+    <w:p/>
+    <w:p>
+      <w:r>
+        <w:t xml:space="preserve">Jos aikaa jää pyritään näiden lisäksi vielä toteuttamaan joitain pelin tilan muuttujien, kuten esimerkiksi pisteiden, esittäminen </w:t>
+      </w:r>
+      <w:proofErr w:type="spellStart"/>
+      <w:r>
+        <w:t>Nucleoon</w:t>
+      </w:r>
+      <w:proofErr w:type="spellEnd"/>
+      <w:r>
+        <w:t xml:space="preserve"> </w:t>
+      </w:r>
+      <w:r>
+        <w:t>liitetyillä komponenteilla (ledit, näyttö)</w:t>
+      </w:r>
+      <w:r>
+        <w:t>.</w:t>
+      </w:r>
+      <w:r>
+        <w:t xml:space="preserve"> Tämän lisäksi on suunniteltu vielä pelin tilan muuttamista esimerkiksi lämpötilasensorista luetun arvon perusteella, mutta se jää nähtäväksi kerkeääkö tällaista ominaisuutta implementoida…</w:t>
+      </w:r>
+      <w:r>
+        <w:t xml:space="preserve"> </w:t>
+      </w:r>
+      <w:r>
+        <w:t>Projektissa käytetyistä sensoreista ja</w:t>
+      </w:r>
+      <w:r>
+        <w:t xml:space="preserve"> </w:t>
+      </w:r>
+      <w:r>
+        <w:t>komponenteista</w:t>
+      </w:r>
+      <w:r>
+        <w:t xml:space="preserve"> </w:t>
+      </w:r>
+      <w:r>
+        <w:t xml:space="preserve">luvassa </w:t>
+      </w:r>
+      <w:r>
+        <w:t>enemmän tietoa projektin edetessä ja loppuraportiss</w:t>
+      </w:r>
+      <w:r>
+        <w:t>a.</w:t>
+      </w:r>
+    </w:p>
+    <w:p>
+      <w:pPr>
+        <w:pStyle w:val="Otsikko3"/>
+      </w:pPr>
+      <w:r>
+        <w:t xml:space="preserve"> </w:t>
+      </w:r>
+      <w:bookmarkStart w:id="15" w:name="_Toc35792933"/>
       <w:r>
         <w:t>Luonnontieteet (fysiikan ja matematiikan osio)</w:t>
       </w:r>
-      <w:bookmarkEnd w:id="14"/>
+      <w:bookmarkEnd w:id="15"/>
     </w:p>
     <w:p>
       <w:r>
@@ -2265,7 +2644,11 @@
         <w:t xml:space="preserve"> Fysiikkamoottorin avulla pyritään saamaan realistisen tuntuiset ”aidot” fysiikat peliin kuten kappaleiden ja pelaajan painon tunteminen ohjatessa.</w:t>
       </w:r>
       <w:r>
-        <w:t xml:space="preserve"> Peliin mahdollisesti luodaan myös gravitaatiovoiman lisäksi muita luonnonvoimia kuten tuulta ja tietyillä alustoilla kitkaa tai kimpoamista. </w:t>
+        <w:t xml:space="preserve"> Peliin mahdollisesti luodaan myös gravitaatiovoiman lisäksi muita luonnonvoimia kuten tuulta </w:t>
+      </w:r>
+      <w:r>
+        <w:lastRenderedPageBreak/>
+        <w:t xml:space="preserve">ja tietyillä alustoilla kitkaa tai kimpoamista. </w:t>
       </w:r>
       <w:r>
         <w:t>Käytetyistä fysiikan periaatteista annetaan tarkempi kuvaus projektin loppuraportissa.</w:t>
@@ -2273,32 +2656,31 @@
     </w:p>
     <w:p>
       <w:pPr>
-        <w:pStyle w:val="Heading1"/>
-      </w:pPr>
-      <w:bookmarkStart w:id="15" w:name="_Toc35792934"/>
-      <w:r>
-        <w:lastRenderedPageBreak/>
+        <w:pStyle w:val="Otsikko1"/>
+      </w:pPr>
+      <w:bookmarkStart w:id="16" w:name="_Toc35792934"/>
+      <w:r>
         <w:t>PROJEKTIN</w:t>
       </w:r>
       <w:r>
         <w:t xml:space="preserve"> ORGANISOINTI</w:t>
       </w:r>
-      <w:bookmarkEnd w:id="15"/>
-    </w:p>
-    <w:p>
-      <w:pPr>
-        <w:pStyle w:val="Heading2"/>
-      </w:pPr>
-      <w:bookmarkStart w:id="16" w:name="_Toc73859624"/>
-      <w:bookmarkStart w:id="17" w:name="_Toc35792935"/>
+      <w:bookmarkEnd w:id="16"/>
+    </w:p>
+    <w:p>
+      <w:pPr>
+        <w:pStyle w:val="Otsikko2"/>
+      </w:pPr>
+      <w:bookmarkStart w:id="17" w:name="_Toc73859624"/>
+      <w:bookmarkStart w:id="18" w:name="_Toc35792935"/>
       <w:r>
         <w:t xml:space="preserve">Toimittajan </w:t>
       </w:r>
       <w:r>
         <w:t>projektiryhmä</w:t>
       </w:r>
-      <w:bookmarkEnd w:id="16"/>
       <w:bookmarkEnd w:id="17"/>
+      <w:bookmarkEnd w:id="18"/>
     </w:p>
     <w:p>
       <w:r>
@@ -2320,7 +2702,7 @@
     </w:p>
     <w:p>
       <w:pPr>
-        <w:pStyle w:val="Caption"/>
+        <w:pStyle w:val="Kuvaotsikko"/>
       </w:pPr>
       <w:r>
         <w:t>TAULUKKO 1. Projektiryhmän henkilöt</w:t>
@@ -2868,13 +3250,14 @@
     <w:p/>
     <w:p>
       <w:pPr>
-        <w:pStyle w:val="Heading2"/>
-      </w:pPr>
-      <w:bookmarkStart w:id="18" w:name="_Toc35792936"/>
-      <w:r>
+        <w:pStyle w:val="Otsikko2"/>
+      </w:pPr>
+      <w:bookmarkStart w:id="19" w:name="_Toc35792936"/>
+      <w:r>
+        <w:lastRenderedPageBreak/>
         <w:t>Tilat</w:t>
       </w:r>
-      <w:bookmarkEnd w:id="18"/>
+      <w:bookmarkEnd w:id="19"/>
     </w:p>
     <w:p>
       <w:pPr>
@@ -2891,105 +3274,105 @@
     </w:p>
     <w:p>
       <w:r>
+        <w:t>Projektin aikana käytetään kunkin ohjelmistosuunnittelijan itselleen sopivaksi kokemaansa työtilaa, eli pääasiallisesti kotitoimistoa. Nämä tilat valittiin projektin luonteesta ja maailmalla jylläävästä koronavirus-epidemiasta johtuen.</w:t>
+      </w:r>
+    </w:p>
+    <w:p>
+      <w:r>
+        <w:t>Näiden kiinteiden tilojen lisäksi työryhmä käyttää myös työskentelytilanaan ryhmän Discord-palvelinta, missä ryhmänjäsenet pystyvät kommunikoimaan reaaliaikaisesti.</w:t>
+      </w:r>
+    </w:p>
+    <w:p>
+      <w:pPr>
+        <w:pStyle w:val="Otsikko2"/>
+      </w:pPr>
+      <w:bookmarkStart w:id="20" w:name="_Toc35792937"/>
+      <w:r>
+        <w:t>Työkalut</w:t>
+      </w:r>
+      <w:r>
+        <w:t>, l</w:t>
+      </w:r>
+      <w:r>
+        <w:t>aitteistot</w:t>
+      </w:r>
+      <w:r>
+        <w:t xml:space="preserve"> ja verkkoyhteydet</w:t>
+      </w:r>
+      <w:r>
+        <w:t xml:space="preserve"> ja budjetti</w:t>
+      </w:r>
+      <w:bookmarkEnd w:id="20"/>
+    </w:p>
+    <w:p>
+      <w:pPr>
+        <w:rPr>
+          <w:color w:val="548DD4" w:themeColor="text2" w:themeTint="99"/>
+        </w:rPr>
+      </w:pPr>
+      <w:r>
+        <w:rPr>
+          <w:color w:val="548DD4" w:themeColor="text2" w:themeTint="99"/>
+        </w:rPr>
+        <w:t>Tässä luvussa kuvataan projektin käytössä olevat työkalut, laitteet ja verkkoyhteydet sekä näiden käyttötarkoitus projektissa (ei koske projektin tuotteessa tarvittavia komponentteja). Lisäksi kuvataan tiedossa oleva budjetti.</w:t>
+      </w:r>
+    </w:p>
+    <w:p>
+      <w:r>
+        <w:t>Koska projektissa käytetyt laitteet ovat tilaajalta tai toteuttajilta peräisin, sekä käytetyt digitaaliset työkalut ilmaisia, projektin suunnitteluvaiheessa arvioitu budjetti pysyy nollassa eurossa.</w:t>
+      </w:r>
+    </w:p>
+    <w:p>
+      <w:pPr>
+        <w:pStyle w:val="Otsikko1"/>
+      </w:pPr>
+      <w:bookmarkStart w:id="21" w:name="_Toc73859632"/>
+      <w:bookmarkStart w:id="22" w:name="_Toc35792938"/>
+      <w:r>
+        <w:t>TOTEUTUSSUUNNITELMA</w:t>
+      </w:r>
+      <w:bookmarkEnd w:id="21"/>
+      <w:bookmarkEnd w:id="22"/>
+    </w:p>
+    <w:p>
+      <w:pPr>
+        <w:pStyle w:val="Otsikko2"/>
+      </w:pPr>
+      <w:bookmarkStart w:id="23" w:name="_Toc49062444"/>
+      <w:bookmarkStart w:id="24" w:name="_Toc73859633"/>
+      <w:bookmarkStart w:id="25" w:name="_Toc35792939"/>
+      <w:r>
+        <w:t>Projektin vaiheistus</w:t>
+      </w:r>
+      <w:bookmarkEnd w:id="23"/>
+      <w:r>
+        <w:t xml:space="preserve"> ja aikataulu</w:t>
+      </w:r>
+      <w:bookmarkEnd w:id="24"/>
+      <w:bookmarkEnd w:id="25"/>
+    </w:p>
+    <w:p>
+      <w:pPr>
+        <w:rPr>
+          <w:color w:val="0070C0"/>
+        </w:rPr>
+      </w:pPr>
+      <w:r>
+        <w:rPr>
+          <w:color w:val="548DD4" w:themeColor="text2" w:themeTint="99"/>
+        </w:rPr>
+        <w:t>Tässä luvussa esitellään projektin vaiheistus ja aikataulu. Jos projektin vaiheistus ja aikataulu on jo laadittu ja esitelty jossain toisessa dokumentissa, tässä voidaan viitata siihen dokumenttiin. Lisäksi jos projektin vaiheistukseen tai aikatauluun liittyy kuvia, kaavioita tai graafeja, ne voidaan esitellä tässä luvussa tai tämän dokumentin liitteinä</w:t>
+      </w:r>
+      <w:r>
+        <w:rPr>
+          <w:color w:val="0070C0"/>
+        </w:rPr>
+        <w:t>.</w:t>
+      </w:r>
+    </w:p>
+    <w:p>
+      <w:r>
         <w:lastRenderedPageBreak/>
-        <w:t>Projektin aikana käytetään kunkin ohjelmistosuunnittelijan itselleen sopivaksi kokemaansa työtilaa, eli pääasiallisesti kotitoimistoa. Nämä tilat valittiin projektin luonteesta ja maailmalla jylläävästä koronavirus-epidemiasta johtuen.</w:t>
-      </w:r>
-    </w:p>
-    <w:p>
-      <w:r>
-        <w:t>Näiden kiinteiden tilojen lisäksi työryhmä käyttää myös työskentelytilanaan ryhmän Discord-palvelinta, missä ryhmänjäsenet pystyvät kommunikoimaan reaaliaikaisesti.</w:t>
-      </w:r>
-    </w:p>
-    <w:p>
-      <w:pPr>
-        <w:pStyle w:val="Heading2"/>
-      </w:pPr>
-      <w:bookmarkStart w:id="19" w:name="_Toc35792937"/>
-      <w:r>
-        <w:t>Työkalut</w:t>
-      </w:r>
-      <w:r>
-        <w:t>, l</w:t>
-      </w:r>
-      <w:r>
-        <w:t>aitteistot</w:t>
-      </w:r>
-      <w:r>
-        <w:t xml:space="preserve"> ja verkkoyhteydet</w:t>
-      </w:r>
-      <w:r>
-        <w:t xml:space="preserve"> ja budjetti</w:t>
-      </w:r>
-      <w:bookmarkEnd w:id="19"/>
-    </w:p>
-    <w:p>
-      <w:pPr>
-        <w:rPr>
-          <w:color w:val="548DD4" w:themeColor="text2" w:themeTint="99"/>
-        </w:rPr>
-      </w:pPr>
-      <w:r>
-        <w:rPr>
-          <w:color w:val="548DD4" w:themeColor="text2" w:themeTint="99"/>
-        </w:rPr>
-        <w:t>Tässä luvussa kuvataan projektin käytössä olevat työkalut, laitteet ja verkkoyhteydet sekä näiden käyttötarkoitus projektissa (ei koske projektin tuotteessa tarvittavia komponentteja). Lisäksi kuvataan tiedossa oleva budjetti.</w:t>
-      </w:r>
-    </w:p>
-    <w:p>
-      <w:r>
-        <w:t>Koska projektissa käytetyt laitteet ovat tilaajalta tai toteuttajilta peräisin, sekä käytetyt digitaaliset työkalut ilmaisia, projektin suunnitteluvaiheessa arvioitu budjetti pysyy nollassa eurossa.</w:t>
-      </w:r>
-    </w:p>
-    <w:p>
-      <w:pPr>
-        <w:pStyle w:val="Heading1"/>
-      </w:pPr>
-      <w:bookmarkStart w:id="20" w:name="_Toc73859632"/>
-      <w:bookmarkStart w:id="21" w:name="_Toc35792938"/>
-      <w:r>
-        <w:t>TOTEUTUSSUUNNITELMA</w:t>
-      </w:r>
-      <w:bookmarkEnd w:id="20"/>
-      <w:bookmarkEnd w:id="21"/>
-    </w:p>
-    <w:p>
-      <w:pPr>
-        <w:pStyle w:val="Heading2"/>
-      </w:pPr>
-      <w:bookmarkStart w:id="22" w:name="_Toc49062444"/>
-      <w:bookmarkStart w:id="23" w:name="_Toc73859633"/>
-      <w:bookmarkStart w:id="24" w:name="_Toc35792939"/>
-      <w:r>
-        <w:t>Projektin vaiheistus</w:t>
-      </w:r>
-      <w:bookmarkEnd w:id="22"/>
-      <w:r>
-        <w:t xml:space="preserve"> ja aikataulu</w:t>
-      </w:r>
-      <w:bookmarkEnd w:id="23"/>
-      <w:bookmarkEnd w:id="24"/>
-    </w:p>
-    <w:p>
-      <w:pPr>
-        <w:rPr>
-          <w:color w:val="0070C0"/>
-        </w:rPr>
-      </w:pPr>
-      <w:r>
-        <w:rPr>
-          <w:color w:val="548DD4" w:themeColor="text2" w:themeTint="99"/>
-        </w:rPr>
-        <w:t>Tässä luvussa esitellään projektin vaiheistus ja aikataulu. Jos projektin vaiheistus ja aikataulu on jo laadittu ja esitelty jossain toisessa dokumentissa, tässä voidaan viitata siihen dokumenttiin. Lisäksi jos projektin vaiheistukseen tai aikatauluun liittyy kuvia, kaavioita tai graafeja, ne voidaan esitellä tässä luvussa tai tämän dokumentin liitteinä</w:t>
-      </w:r>
-      <w:r>
-        <w:rPr>
-          <w:color w:val="0070C0"/>
-        </w:rPr>
-        <w:t>.</w:t>
-      </w:r>
-    </w:p>
-    <w:p>
-      <w:r>
         <w:t>Koska projektille asetettu kesto on vain lähes kuukauden mittainen, sille ei pystytä laatimaan hyvin selkeää vaiheistusta tai aikataulua.</w:t>
       </w:r>
     </w:p>
@@ -2998,11 +3381,7 @@
         <w:t xml:space="preserve">Projektin tekeminen aloitetaan kevään 2020 </w:t>
       </w:r>
       <w:r>
-        <w:t xml:space="preserve">neljännen kouluperiodin kolmannella viikolla ja sen päättymisajankohdaksi asetetaan periodin viimeinen </w:t>
-      </w:r>
-      <w:r>
-        <w:lastRenderedPageBreak/>
-        <w:t>viikko. Projektin aikana tuotettu ohjelmakoodi pyritään kuitenkin jo toteuttamaan ja testaamaan viikkoa ennen tätä.</w:t>
+        <w:t>neljännen kouluperiodin kolmannella viikolla ja sen päättymisajankohdaksi asetetaan periodin viimeinen viikko. Projektin aikana tuotettu ohjelmakoodi pyritään kuitenkin jo toteuttamaan ja testaamaan viikkoa ennen tätä.</w:t>
       </w:r>
     </w:p>
     <w:p>
@@ -3060,7 +3439,7 @@
                 <w:szCs w:val="20"/>
               </w:rPr>
             </w:pPr>
-            <w:bookmarkStart w:id="25" w:name="_Toc73859639"/>
+            <w:bookmarkStart w:id="26" w:name="_Toc73859639"/>
             <w:r>
               <w:rPr>
                 <w:rFonts w:ascii="Verdana" w:hAnsi="Verdana"/>
@@ -3592,6 +3971,7 @@
               <w:rPr>
                 <w:rFonts w:ascii="Verdana" w:hAnsi="Verdana"/>
               </w:rPr>
+              <w:lastRenderedPageBreak/>
               <w:t>Integrointitestausvaihe</w:t>
             </w:r>
           </w:p>
@@ -3889,17 +4269,17 @@
     </w:p>
     <w:p>
       <w:pPr>
-        <w:pStyle w:val="Heading2"/>
-      </w:pPr>
-      <w:bookmarkStart w:id="26" w:name="_Toc35792940"/>
+        <w:pStyle w:val="Otsikko2"/>
+      </w:pPr>
+      <w:bookmarkStart w:id="27" w:name="_Toc35792940"/>
       <w:r>
         <w:t xml:space="preserve">Projektin </w:t>
       </w:r>
       <w:r>
         <w:t>toimitukset</w:t>
       </w:r>
-      <w:bookmarkEnd w:id="25"/>
       <w:bookmarkEnd w:id="26"/>
+      <w:bookmarkEnd w:id="27"/>
     </w:p>
     <w:p>
       <w:pPr>
@@ -3951,12 +4331,12 @@
     </w:p>
     <w:p>
       <w:pPr>
-        <w:pStyle w:val="Caption"/>
-      </w:pPr>
-    </w:p>
-    <w:p>
-      <w:pPr>
-        <w:pStyle w:val="Caption"/>
+        <w:pStyle w:val="Kuvaotsikko"/>
+      </w:pPr>
+    </w:p>
+    <w:p>
+      <w:pPr>
+        <w:pStyle w:val="Kuvaotsikko"/>
       </w:pPr>
       <w:r>
         <w:t>TAULUKKO 2. Projektin toimitukset</w:t>
@@ -4643,15 +5023,15 @@
     </w:tbl>
     <w:p>
       <w:pPr>
-        <w:pStyle w:val="Heading2"/>
-      </w:pPr>
-      <w:bookmarkStart w:id="27" w:name="_Toc35792941"/>
-      <w:bookmarkStart w:id="28" w:name="_Toc3202749"/>
-      <w:bookmarkStart w:id="29" w:name="_Toc73859640"/>
+        <w:pStyle w:val="Otsikko2"/>
+      </w:pPr>
+      <w:bookmarkStart w:id="28" w:name="_Toc35792941"/>
+      <w:bookmarkStart w:id="29" w:name="_Toc3202749"/>
+      <w:bookmarkStart w:id="30" w:name="_Toc73859640"/>
       <w:r>
         <w:t>Riskienhallinta</w:t>
       </w:r>
-      <w:bookmarkEnd w:id="27"/>
+      <w:bookmarkEnd w:id="28"/>
     </w:p>
     <w:p>
       <w:pPr>
@@ -4681,9 +5061,9 @@
     </w:p>
     <w:p>
       <w:pPr>
-        <w:pStyle w:val="Heading1"/>
-      </w:pPr>
-      <w:bookmarkStart w:id="30" w:name="_Toc35792942"/>
+        <w:pStyle w:val="Otsikko1"/>
+      </w:pPr>
+      <w:bookmarkStart w:id="31" w:name="_Toc35792942"/>
       <w:r>
         <w:lastRenderedPageBreak/>
         <w:t>OHJAUS</w:t>
@@ -4697,27 +5077,27 @@
       <w:r>
         <w:t>SUUNNITELMA</w:t>
       </w:r>
-      <w:bookmarkEnd w:id="28"/>
       <w:bookmarkEnd w:id="29"/>
       <w:bookmarkEnd w:id="30"/>
-    </w:p>
-    <w:p>
-      <w:pPr>
-        <w:pStyle w:val="Heading2"/>
-      </w:pPr>
-      <w:bookmarkStart w:id="31" w:name="_Toc73859642"/>
-      <w:bookmarkStart w:id="32" w:name="_Toc35792943"/>
+      <w:bookmarkEnd w:id="31"/>
+    </w:p>
+    <w:p>
+      <w:pPr>
+        <w:pStyle w:val="Otsikko2"/>
+      </w:pPr>
+      <w:bookmarkStart w:id="32" w:name="_Toc73859642"/>
+      <w:bookmarkStart w:id="33" w:name="_Toc35792943"/>
       <w:r>
         <w:t>P</w:t>
       </w:r>
       <w:r>
         <w:t>alaverikäytän</w:t>
       </w:r>
-      <w:bookmarkEnd w:id="31"/>
+      <w:bookmarkEnd w:id="32"/>
       <w:r>
         <w:t>nöt</w:t>
       </w:r>
-      <w:bookmarkEnd w:id="32"/>
+      <w:bookmarkEnd w:id="33"/>
     </w:p>
     <w:p>
       <w:pPr>
@@ -4854,7 +5234,7 @@
     </w:p>
     <w:p>
       <w:pPr>
-        <w:pStyle w:val="Caption"/>
+        <w:pStyle w:val="Kuvaotsikko"/>
         <w:rPr>
           <w:snapToGrid w:val="0"/>
         </w:rPr>
@@ -5116,18 +5496,18 @@
     </w:tbl>
     <w:p>
       <w:pPr>
-        <w:pStyle w:val="Heading2"/>
-      </w:pPr>
-      <w:bookmarkStart w:id="33" w:name="_Toc73859648"/>
-      <w:bookmarkStart w:id="34" w:name="_Toc35792944"/>
+        <w:pStyle w:val="Otsikko2"/>
+      </w:pPr>
+      <w:bookmarkStart w:id="34" w:name="_Toc73859648"/>
+      <w:bookmarkStart w:id="35" w:name="_Toc35792944"/>
       <w:r>
         <w:t>Raportointi ja tiedo</w:t>
       </w:r>
-      <w:bookmarkEnd w:id="33"/>
+      <w:bookmarkEnd w:id="34"/>
       <w:r>
         <w:t>ttaminen</w:t>
       </w:r>
-      <w:bookmarkEnd w:id="34"/>
+      <w:bookmarkEnd w:id="35"/>
     </w:p>
     <w:p>
       <w:pPr>
@@ -5234,7 +5614,15 @@
         <w:t xml:space="preserve"> Discordia.</w:t>
       </w:r>
       <w:r>
-        <w:t xml:space="preserve"> Pidämme virallisia kokouksia kerran viikossa joista on muistiot ja ”epävirallisia” kokouksia myös kerran viikossa.</w:t>
+        <w:t xml:space="preserve"> Pidämme virallisia kokouksia kerran </w:t>
+      </w:r>
+      <w:proofErr w:type="gramStart"/>
+      <w:r>
+        <w:t>viikossa</w:t>
+      </w:r>
+      <w:proofErr w:type="gramEnd"/>
+      <w:r>
+        <w:t xml:space="preserve"> joista on muistiot ja ”epävirallisia” kokouksia myös kerran viikossa.</w:t>
       </w:r>
       <w:r>
         <w:t xml:space="preserve"> Käymme mahdollisia ongelmatilanteita läpi projektin ohjaajan kanssa.</w:t>
@@ -5242,20 +5630,20 @@
     </w:p>
     <w:p>
       <w:pPr>
-        <w:pStyle w:val="Heading2"/>
-      </w:pPr>
-      <w:bookmarkStart w:id="35" w:name="_Toc49062481"/>
-      <w:bookmarkStart w:id="36" w:name="_Toc73859657"/>
-      <w:bookmarkStart w:id="37" w:name="_Toc35792945"/>
+        <w:pStyle w:val="Otsikko2"/>
+      </w:pPr>
+      <w:bookmarkStart w:id="36" w:name="_Toc49062481"/>
+      <w:bookmarkStart w:id="37" w:name="_Toc73859657"/>
+      <w:bookmarkStart w:id="38" w:name="_Toc35792945"/>
       <w:r>
         <w:t>D</w:t>
       </w:r>
-      <w:bookmarkEnd w:id="35"/>
       <w:bookmarkEnd w:id="36"/>
+      <w:bookmarkEnd w:id="37"/>
       <w:r>
         <w:t>okumentointi</w:t>
       </w:r>
-      <w:bookmarkEnd w:id="37"/>
+      <w:bookmarkEnd w:id="38"/>
     </w:p>
     <w:p>
       <w:r>
@@ -5264,26 +5652,14 @@
       <w:r>
         <w:t xml:space="preserve"> GitHubissa. </w:t>
       </w:r>
-      <w:bookmarkStart w:id="38" w:name="_GoBack"/>
-      <w:bookmarkEnd w:id="38"/>
-      <w:r>
-        <w:fldChar w:fldCharType="begin"/>
-      </w:r>
-      <w:r>
-        <w:instrText xml:space="preserve"> HYPERLINK "https://github.com/JIkaheimo/embedded-project-2k20" </w:instrText>
-      </w:r>
-      <w:r>
-        <w:fldChar w:fldCharType="separate"/>
-      </w:r>
-      <w:r>
-        <w:rPr>
-          <w:rStyle w:val="Hyperlink"/>
-        </w:rPr>
-        <w:t>https://github.com/JIkaheimo/embedded-project-2k20</w:t>
-      </w:r>
-      <w:r>
-        <w:fldChar w:fldCharType="end"/>
-      </w:r>
+      <w:hyperlink r:id="rId13" w:history="1">
+        <w:r>
+          <w:rPr>
+            <w:rStyle w:val="Hyperlinkki"/>
+          </w:rPr>
+          <w:t>https://github.com/JIkaheimo/embedded-project-2k20</w:t>
+        </w:r>
+      </w:hyperlink>
     </w:p>
     <w:p>
       <w:pPr>
@@ -5478,25 +5854,78 @@
     </w:p>
     <w:p>
       <w:pPr>
-        <w:pStyle w:val="Title"/>
+        <w:pStyle w:val="Otsikko"/>
       </w:pPr>
       <w:r>
         <w:t>Lähteet</w:t>
       </w:r>
     </w:p>
     <w:p>
+      <w:r>
+        <w:t xml:space="preserve">1. </w:t>
+      </w:r>
+      <w:proofErr w:type="spellStart"/>
+      <w:r>
+        <w:t>ADKeypad</w:t>
+      </w:r>
+      <w:proofErr w:type="spellEnd"/>
+      <w:r>
+        <w:t xml:space="preserve">: </w:t>
+      </w:r>
+      <w:hyperlink r:id="rId14" w:history="1">
+        <w:r>
+          <w:rPr>
+            <w:rStyle w:val="Hyperlinkki"/>
+          </w:rPr>
+          <w:t>https://www.elecfreaks.com/estore/octopus-adkeypad.html</w:t>
+        </w:r>
+      </w:hyperlink>
+    </w:p>
+    <w:p>
+      <w:r>
+        <w:t xml:space="preserve">2. KY-023 </w:t>
+      </w:r>
+      <w:proofErr w:type="spellStart"/>
+      <w:r>
+        <w:t>Joystick</w:t>
+      </w:r>
+      <w:proofErr w:type="spellEnd"/>
+      <w:r>
+        <w:t xml:space="preserve">: </w:t>
+      </w:r>
+      <w:hyperlink r:id="rId15" w:history="1">
+        <w:r>
+          <w:rPr>
+            <w:rStyle w:val="Hyperlinkki"/>
+          </w:rPr>
+          <w:t>http://sensorkit.en.joy-it.net/index.php?title=KY-023_Joystick_module_(XY-Axis)</w:t>
+        </w:r>
+      </w:hyperlink>
+    </w:p>
+    <w:p>
       <w:pPr>
         <w:jc w:val="both"/>
-        <w:rPr>
-          <w:color w:val="548DD4" w:themeColor="text2" w:themeTint="99"/>
-        </w:rPr>
-      </w:pPr>
-      <w:r>
-        <w:rPr>
-          <w:color w:val="548DD4" w:themeColor="text2" w:themeTint="99"/>
-        </w:rPr>
-        <w:t>Projektisuunnitelmassa esitetään projektin suunnittelussa käytetyt lähteet ja luetellaan myös projektin toteutuksessa tarvittavia lähteitä, jos niitä jo projektin suunnitteluvaiheessa on tiedossa.</w:t>
-      </w:r>
+      </w:pPr>
+      <w:r>
+        <w:t xml:space="preserve">3. </w:t>
+      </w:r>
+      <w:r>
+        <w:t>Neliök</w:t>
+      </w:r>
+      <w:r>
+        <w:t>oordinaattien siirtäminen ympyrä</w:t>
+      </w:r>
+      <w:r>
+        <w:t xml:space="preserve">koordinaatistoon: </w:t>
+      </w:r>
+      <w:hyperlink r:id="rId16" w:history="1">
+        <w:r>
+          <w:rPr>
+            <w:rStyle w:val="Hyperlinkki"/>
+          </w:rPr>
+          <w:t>http://mathproofs.blogspot.com/2005/07/mapping-square-to-circle.html</w:t>
+        </w:r>
+      </w:hyperlink>
     </w:p>
     <w:p/>
     <w:sectPr>
@@ -5532,7 +5961,7 @@
 <w:ftr xmlns:wpc="http://schemas.microsoft.com/office/word/2010/wordprocessingCanvas" xmlns:cx="http://schemas.microsoft.com/office/drawing/2014/chartex" xmlns:cx1="http://schemas.microsoft.com/office/drawing/2015/9/8/chartex" xmlns:cx2="http://schemas.microsoft.com/office/drawing/2015/10/21/chartex" xmlns:cx3="http://schemas.microsoft.com/office/drawing/2016/5/9/chartex" xmlns:cx4="http://schemas.microsoft.com/office/drawing/2016/5/10/chartex" xmlns:cx5="http://schemas.microsoft.com/office/drawing/2016/5/11/chartex" xmlns:cx6="http://schemas.microsoft.com/office/drawing/2016/5/12/chartex" xmlns:cx7="http://schemas.microsoft.com/office/drawing/2016/5/13/chartex" xmlns:cx8="http://schemas.microsoft.com/office/drawing/2016/5/14/chartex" xmlns:mc="http://schemas.openxmlformats.org/markup-compatibility/2006" xmlns:aink="http://schemas.microsoft.com/office/drawing/2016/ink" xmlns:am3d="http://schemas.microsoft.com/office/drawing/2017/model3d" xmlns:o="urn:schemas-microsoft-com:office:office" xmlns:r="http://schemas.openxmlformats.org/officeDocument/2006/relationships" xmlns:m="http://schemas.openxmlformats.org/officeDocument/2006/math" xmlns:v="urn:schemas-microsoft-com:vml" xmlns:wp14="http://schemas.microsoft.com/office/word/2010/wordprocessingDrawing" xmlns:wp="http://schemas.openxmlformats.org/drawingml/2006/wordprocessingDrawing" xmlns:w10="urn:schemas-microsoft-com:office:word" xmlns:w="http://schemas.openxmlformats.org/wordprocessingml/2006/main" xmlns:w14="http://schemas.microsoft.com/office/word/2010/wordml" xmlns:w15="http://schemas.microsoft.com/office/word/2012/wordml" xmlns:w16cid="http://schemas.microsoft.com/office/word/2016/wordml/cid" xmlns:w16se="http://schemas.microsoft.com/office/word/2015/wordml/symex" xmlns:wpg="http://schemas.microsoft.com/office/word/2010/wordprocessingGroup" xmlns:wpi="http://schemas.microsoft.com/office/word/2010/wordprocessingInk" xmlns:wne="http://schemas.microsoft.com/office/word/2006/wordml" xmlns:wps="http://schemas.microsoft.com/office/word/2010/wordprocessingShape" mc:Ignorable="w14 w15 w16se w16cid wp14">
   <w:p>
     <w:pPr>
-      <w:pStyle w:val="Footer"/>
+      <w:pStyle w:val="Alatunniste"/>
       <w:jc w:val="center"/>
     </w:pPr>
   </w:p>
@@ -5543,7 +5972,7 @@
 <w:ftr xmlns:wpc="http://schemas.microsoft.com/office/word/2010/wordprocessingCanvas" xmlns:cx="http://schemas.microsoft.com/office/drawing/2014/chartex" xmlns:cx1="http://schemas.microsoft.com/office/drawing/2015/9/8/chartex" xmlns:cx2="http://schemas.microsoft.com/office/drawing/2015/10/21/chartex" xmlns:cx3="http://schemas.microsoft.com/office/drawing/2016/5/9/chartex" xmlns:cx4="http://schemas.microsoft.com/office/drawing/2016/5/10/chartex" xmlns:cx5="http://schemas.microsoft.com/office/drawing/2016/5/11/chartex" xmlns:cx6="http://schemas.microsoft.com/office/drawing/2016/5/12/chartex" xmlns:cx7="http://schemas.microsoft.com/office/drawing/2016/5/13/chartex" xmlns:cx8="http://schemas.microsoft.com/office/drawing/2016/5/14/chartex" xmlns:mc="http://schemas.openxmlformats.org/markup-compatibility/2006" xmlns:aink="http://schemas.microsoft.com/office/drawing/2016/ink" xmlns:am3d="http://schemas.microsoft.com/office/drawing/2017/model3d" xmlns:o="urn:schemas-microsoft-com:office:office" xmlns:r="http://schemas.openxmlformats.org/officeDocument/2006/relationships" xmlns:m="http://schemas.openxmlformats.org/officeDocument/2006/math" xmlns:v="urn:schemas-microsoft-com:vml" xmlns:wp14="http://schemas.microsoft.com/office/word/2010/wordprocessingDrawing" xmlns:wp="http://schemas.openxmlformats.org/drawingml/2006/wordprocessingDrawing" xmlns:w10="urn:schemas-microsoft-com:office:word" xmlns:w="http://schemas.openxmlformats.org/wordprocessingml/2006/main" xmlns:w14="http://schemas.microsoft.com/office/word/2010/wordml" xmlns:w15="http://schemas.microsoft.com/office/word/2012/wordml" xmlns:w16cid="http://schemas.microsoft.com/office/word/2016/wordml/cid" xmlns:w16se="http://schemas.microsoft.com/office/word/2015/wordml/symex" xmlns:wpg="http://schemas.microsoft.com/office/word/2010/wordprocessingGroup" xmlns:wpi="http://schemas.microsoft.com/office/word/2010/wordprocessingInk" xmlns:wne="http://schemas.microsoft.com/office/word/2006/wordml" xmlns:wps="http://schemas.microsoft.com/office/word/2010/wordprocessingShape" mc:Ignorable="w14 w15 w16se w16cid wp14">
   <w:p>
     <w:pPr>
-      <w:pStyle w:val="Footer"/>
+      <w:pStyle w:val="Alatunniste"/>
     </w:pPr>
   </w:p>
 </w:ftr>
@@ -5609,7 +6038,7 @@
         </w:tcPr>
         <w:p>
           <w:pPr>
-            <w:pStyle w:val="Header"/>
+            <w:pStyle w:val="Yltunniste"/>
             <w:spacing w:after="0" w:line="240" w:lineRule="auto"/>
             <w:rPr>
               <w:rFonts w:cs="Arial"/>
@@ -5634,7 +6063,7 @@
         </w:tcPr>
         <w:p>
           <w:pPr>
-            <w:pStyle w:val="Header"/>
+            <w:pStyle w:val="Yltunniste"/>
             <w:tabs>
               <w:tab w:val="clear" w:pos="4153"/>
             </w:tabs>
@@ -5662,18 +6091,18 @@
         </w:tcPr>
         <w:p>
           <w:pPr>
-            <w:pStyle w:val="Header"/>
+            <w:pStyle w:val="Yltunniste"/>
             <w:spacing w:after="0" w:line="240" w:lineRule="auto"/>
             <w:jc w:val="right"/>
             <w:rPr>
-              <w:rStyle w:val="PageNumber"/>
+              <w:rStyle w:val="Sivunumero"/>
               <w:rFonts w:cs="Arial"/>
               <w:sz w:val="20"/>
             </w:rPr>
           </w:pPr>
           <w:r>
             <w:rPr>
-              <w:rStyle w:val="PageNumber"/>
+              <w:rStyle w:val="Sivunumero"/>
               <w:rFonts w:cs="Arial"/>
               <w:sz w:val="20"/>
             </w:rPr>
@@ -5681,7 +6110,7 @@
           </w:r>
           <w:r>
             <w:rPr>
-              <w:rStyle w:val="PageNumber"/>
+              <w:rStyle w:val="Sivunumero"/>
               <w:rFonts w:cs="Arial"/>
               <w:sz w:val="20"/>
             </w:rPr>
@@ -5689,7 +6118,7 @@
           </w:r>
           <w:r>
             <w:rPr>
-              <w:rStyle w:val="PageNumber"/>
+              <w:rStyle w:val="Sivunumero"/>
               <w:rFonts w:cs="Arial"/>
               <w:sz w:val="20"/>
             </w:rPr>
@@ -5697,7 +6126,7 @@
           </w:r>
           <w:r>
             <w:rPr>
-              <w:rStyle w:val="PageNumber"/>
+              <w:rStyle w:val="Sivunumero"/>
               <w:rFonts w:cs="Arial"/>
               <w:noProof/>
               <w:sz w:val="20"/>
@@ -5706,7 +6135,7 @@
           </w:r>
           <w:r>
             <w:rPr>
-              <w:rStyle w:val="PageNumber"/>
+              <w:rStyle w:val="Sivunumero"/>
               <w:rFonts w:cs="Arial"/>
               <w:sz w:val="20"/>
             </w:rPr>
@@ -5714,7 +6143,7 @@
           </w:r>
           <w:r>
             <w:rPr>
-              <w:rStyle w:val="PageNumber"/>
+              <w:rStyle w:val="Sivunumero"/>
               <w:rFonts w:cs="Arial"/>
               <w:sz w:val="20"/>
             </w:rPr>
@@ -5722,7 +6151,7 @@
           </w:r>
           <w:r>
             <w:rPr>
-              <w:rStyle w:val="PageNumber"/>
+              <w:rStyle w:val="Sivunumero"/>
               <w:rFonts w:cs="Arial"/>
               <w:sz w:val="20"/>
             </w:rPr>
@@ -5730,7 +6159,7 @@
           </w:r>
           <w:r>
             <w:rPr>
-              <w:rStyle w:val="PageNumber"/>
+              <w:rStyle w:val="Sivunumero"/>
               <w:rFonts w:cs="Arial"/>
               <w:sz w:val="20"/>
             </w:rPr>
@@ -5738,7 +6167,7 @@
           </w:r>
           <w:r>
             <w:rPr>
-              <w:rStyle w:val="PageNumber"/>
+              <w:rStyle w:val="Sivunumero"/>
               <w:rFonts w:cs="Arial"/>
               <w:sz w:val="20"/>
             </w:rPr>
@@ -5746,7 +6175,7 @@
           </w:r>
           <w:r>
             <w:rPr>
-              <w:rStyle w:val="PageNumber"/>
+              <w:rStyle w:val="Sivunumero"/>
               <w:rFonts w:cs="Arial"/>
               <w:noProof/>
               <w:sz w:val="20"/>
@@ -5755,7 +6184,7 @@
           </w:r>
           <w:r>
             <w:rPr>
-              <w:rStyle w:val="PageNumber"/>
+              <w:rStyle w:val="Sivunumero"/>
               <w:rFonts w:cs="Arial"/>
               <w:sz w:val="20"/>
             </w:rPr>
@@ -5763,7 +6192,7 @@
           </w:r>
           <w:r>
             <w:rPr>
-              <w:rStyle w:val="PageNumber"/>
+              <w:rStyle w:val="Sivunumero"/>
               <w:rFonts w:cs="Arial"/>
               <w:sz w:val="20"/>
             </w:rPr>
@@ -5788,7 +6217,7 @@
         </w:tcPr>
         <w:p>
           <w:pPr>
-            <w:pStyle w:val="Header"/>
+            <w:pStyle w:val="Yltunniste"/>
             <w:spacing w:after="0" w:line="240" w:lineRule="auto"/>
             <w:rPr>
               <w:rFonts w:cs="Arial"/>
@@ -5814,11 +6243,11 @@
         </w:tcPr>
         <w:p>
           <w:pPr>
-            <w:pStyle w:val="Header"/>
+            <w:pStyle w:val="Yltunniste"/>
             <w:spacing w:after="0" w:line="240" w:lineRule="auto"/>
             <w:jc w:val="right"/>
             <w:rPr>
-              <w:rStyle w:val="PageNumber"/>
+              <w:rStyle w:val="Sivunumero"/>
               <w:rFonts w:cs="Arial"/>
               <w:b/>
               <w:sz w:val="20"/>
@@ -5899,7 +6328,7 @@
         </w:p>
         <w:p>
           <w:pPr>
-            <w:pStyle w:val="Header"/>
+            <w:pStyle w:val="Yltunniste"/>
             <w:spacing w:after="0" w:line="240" w:lineRule="auto"/>
             <w:rPr>
               <w:rFonts w:cs="Arial"/>
@@ -5950,7 +6379,7 @@
         </w:p>
         <w:p>
           <w:pPr>
-            <w:pStyle w:val="Header"/>
+            <w:pStyle w:val="Yltunniste"/>
             <w:spacing w:after="0" w:line="240" w:lineRule="auto"/>
             <w:rPr>
               <w:rFonts w:cs="Arial"/>
@@ -6241,7 +6670,7 @@
   </w:tbl>
   <w:p>
     <w:pPr>
-      <w:pStyle w:val="Header"/>
+      <w:pStyle w:val="Yltunniste"/>
       <w:rPr>
         <w:rFonts w:cs="Arial"/>
       </w:rPr>
@@ -7569,7 +7998,7 @@
     <w:lvl w:ilvl="0" w:tplc="406017C4">
       <w:start w:val="1"/>
       <w:numFmt w:val="decimal"/>
-      <w:pStyle w:val="Bibliography"/>
+      <w:pStyle w:val="Lhdeluettelo"/>
       <w:lvlText w:val="%1."/>
       <w:lvlJc w:val="left"/>
       <w:pPr>
@@ -8002,6 +8431,119 @@
     </w:lvl>
   </w:abstractNum>
   <w:abstractNum w:abstractNumId="16" w15:restartNumberingAfterBreak="0">
+    <w:nsid w:val="5B157D3A"/>
+    <w:multiLevelType w:val="hybridMultilevel"/>
+    <w:tmpl w:val="DB9A40E4"/>
+    <w:lvl w:ilvl="0" w:tplc="040B0001">
+      <w:start w:val="22"/>
+      <w:numFmt w:val="bullet"/>
+      <w:lvlText w:val=""/>
+      <w:lvlJc w:val="left"/>
+      <w:pPr>
+        <w:ind w:left="720" w:hanging="360"/>
+      </w:pPr>
+      <w:rPr>
+        <w:rFonts w:ascii="Symbol" w:eastAsia="Times New Roman" w:hAnsi="Symbol" w:cs="Times New Roman" w:hint="default"/>
+      </w:rPr>
+    </w:lvl>
+    <w:lvl w:ilvl="1" w:tplc="040B0003" w:tentative="1">
+      <w:start w:val="1"/>
+      <w:numFmt w:val="bullet"/>
+      <w:lvlText w:val="o"/>
+      <w:lvlJc w:val="left"/>
+      <w:pPr>
+        <w:ind w:left="1440" w:hanging="360"/>
+      </w:pPr>
+      <w:rPr>
+        <w:rFonts w:ascii="Courier New" w:hAnsi="Courier New" w:cs="Courier New" w:hint="default"/>
+      </w:rPr>
+    </w:lvl>
+    <w:lvl w:ilvl="2" w:tplc="040B0005" w:tentative="1">
+      <w:start w:val="1"/>
+      <w:numFmt w:val="bullet"/>
+      <w:lvlText w:val=""/>
+      <w:lvlJc w:val="left"/>
+      <w:pPr>
+        <w:ind w:left="2160" w:hanging="360"/>
+      </w:pPr>
+      <w:rPr>
+        <w:rFonts w:ascii="Wingdings" w:hAnsi="Wingdings" w:hint="default"/>
+      </w:rPr>
+    </w:lvl>
+    <w:lvl w:ilvl="3" w:tplc="040B0001" w:tentative="1">
+      <w:start w:val="1"/>
+      <w:numFmt w:val="bullet"/>
+      <w:lvlText w:val=""/>
+      <w:lvlJc w:val="left"/>
+      <w:pPr>
+        <w:ind w:left="2880" w:hanging="360"/>
+      </w:pPr>
+      <w:rPr>
+        <w:rFonts w:ascii="Symbol" w:hAnsi="Symbol" w:hint="default"/>
+      </w:rPr>
+    </w:lvl>
+    <w:lvl w:ilvl="4" w:tplc="040B0003" w:tentative="1">
+      <w:start w:val="1"/>
+      <w:numFmt w:val="bullet"/>
+      <w:lvlText w:val="o"/>
+      <w:lvlJc w:val="left"/>
+      <w:pPr>
+        <w:ind w:left="3600" w:hanging="360"/>
+      </w:pPr>
+      <w:rPr>
+        <w:rFonts w:ascii="Courier New" w:hAnsi="Courier New" w:cs="Courier New" w:hint="default"/>
+      </w:rPr>
+    </w:lvl>
+    <w:lvl w:ilvl="5" w:tplc="040B0005" w:tentative="1">
+      <w:start w:val="1"/>
+      <w:numFmt w:val="bullet"/>
+      <w:lvlText w:val=""/>
+      <w:lvlJc w:val="left"/>
+      <w:pPr>
+        <w:ind w:left="4320" w:hanging="360"/>
+      </w:pPr>
+      <w:rPr>
+        <w:rFonts w:ascii="Wingdings" w:hAnsi="Wingdings" w:hint="default"/>
+      </w:rPr>
+    </w:lvl>
+    <w:lvl w:ilvl="6" w:tplc="040B0001" w:tentative="1">
+      <w:start w:val="1"/>
+      <w:numFmt w:val="bullet"/>
+      <w:lvlText w:val=""/>
+      <w:lvlJc w:val="left"/>
+      <w:pPr>
+        <w:ind w:left="5040" w:hanging="360"/>
+      </w:pPr>
+      <w:rPr>
+        <w:rFonts w:ascii="Symbol" w:hAnsi="Symbol" w:hint="default"/>
+      </w:rPr>
+    </w:lvl>
+    <w:lvl w:ilvl="7" w:tplc="040B0003" w:tentative="1">
+      <w:start w:val="1"/>
+      <w:numFmt w:val="bullet"/>
+      <w:lvlText w:val="o"/>
+      <w:lvlJc w:val="left"/>
+      <w:pPr>
+        <w:ind w:left="5760" w:hanging="360"/>
+      </w:pPr>
+      <w:rPr>
+        <w:rFonts w:ascii="Courier New" w:hAnsi="Courier New" w:cs="Courier New" w:hint="default"/>
+      </w:rPr>
+    </w:lvl>
+    <w:lvl w:ilvl="8" w:tplc="040B0005" w:tentative="1">
+      <w:start w:val="1"/>
+      <w:numFmt w:val="bullet"/>
+      <w:lvlText w:val=""/>
+      <w:lvlJc w:val="left"/>
+      <w:pPr>
+        <w:ind w:left="6480" w:hanging="360"/>
+      </w:pPr>
+      <w:rPr>
+        <w:rFonts w:ascii="Wingdings" w:hAnsi="Wingdings" w:hint="default"/>
+      </w:rPr>
+    </w:lvl>
+  </w:abstractNum>
+  <w:abstractNum w:abstractNumId="17" w15:restartNumberingAfterBreak="0">
     <w:nsid w:val="64531B72"/>
     <w:multiLevelType w:val="hybridMultilevel"/>
     <w:tmpl w:val="2D52271A"/>
@@ -8087,7 +8629,7 @@
       </w:pPr>
     </w:lvl>
   </w:abstractNum>
-  <w:abstractNum w:abstractNumId="17" w15:restartNumberingAfterBreak="0">
+  <w:abstractNum w:abstractNumId="18" w15:restartNumberingAfterBreak="0">
     <w:nsid w:val="74CF090C"/>
     <w:multiLevelType w:val="hybridMultilevel"/>
     <w:tmpl w:val="7F78A27E"/>
@@ -8187,14 +8729,14 @@
       </w:pPr>
     </w:lvl>
   </w:abstractNum>
-  <w:abstractNum w:abstractNumId="18" w15:restartNumberingAfterBreak="0">
+  <w:abstractNum w:abstractNumId="19" w15:restartNumberingAfterBreak="0">
     <w:nsid w:val="75A923A4"/>
     <w:multiLevelType w:val="multilevel"/>
     <w:tmpl w:val="091A7968"/>
     <w:lvl w:ilvl="0">
       <w:start w:val="1"/>
       <w:numFmt w:val="decimal"/>
-      <w:pStyle w:val="Heading1"/>
+      <w:pStyle w:val="Otsikko1"/>
       <w:suff w:val="space"/>
       <w:lvlText w:val="%1"/>
       <w:lvlJc w:val="left"/>
@@ -8208,7 +8750,7 @@
     <w:lvl w:ilvl="1">
       <w:start w:val="1"/>
       <w:numFmt w:val="decimal"/>
-      <w:pStyle w:val="Heading2"/>
+      <w:pStyle w:val="Otsikko2"/>
       <w:suff w:val="space"/>
       <w:lvlText w:val="%1.%2"/>
       <w:lvlJc w:val="left"/>
@@ -8222,7 +8764,7 @@
     <w:lvl w:ilvl="2">
       <w:start w:val="1"/>
       <w:numFmt w:val="decimal"/>
-      <w:pStyle w:val="Heading3"/>
+      <w:pStyle w:val="Otsikko3"/>
       <w:suff w:val="space"/>
       <w:lvlText w:val="%1.%2.%3"/>
       <w:lvlJc w:val="left"/>
@@ -8236,7 +8778,7 @@
     <w:lvl w:ilvl="3">
       <w:start w:val="1"/>
       <w:numFmt w:val="decimal"/>
-      <w:pStyle w:val="Heading4"/>
+      <w:pStyle w:val="Otsikko4"/>
       <w:suff w:val="space"/>
       <w:lvlText w:val="%1.%2.%3.%4"/>
       <w:lvlJc w:val="left"/>
@@ -8250,7 +8792,7 @@
     <w:lvl w:ilvl="4">
       <w:start w:val="1"/>
       <w:numFmt w:val="decimal"/>
-      <w:pStyle w:val="Heading5"/>
+      <w:pStyle w:val="Otsikko5"/>
       <w:suff w:val="space"/>
       <w:lvlText w:val="%1.%2.%3.%4.%5"/>
       <w:lvlJc w:val="left"/>
@@ -8264,7 +8806,7 @@
     <w:lvl w:ilvl="5">
       <w:start w:val="1"/>
       <w:numFmt w:val="decimal"/>
-      <w:pStyle w:val="Heading6"/>
+      <w:pStyle w:val="Otsikko6"/>
       <w:suff w:val="space"/>
       <w:lvlText w:val="%1.%2.%3.%4.%5.%6"/>
       <w:lvlJc w:val="left"/>
@@ -8278,7 +8820,7 @@
     <w:lvl w:ilvl="6">
       <w:start w:val="1"/>
       <w:numFmt w:val="decimal"/>
-      <w:pStyle w:val="Heading7"/>
+      <w:pStyle w:val="Otsikko7"/>
       <w:lvlText w:val="%1.%2.%3.%4.%5.%6.%7"/>
       <w:lvlJc w:val="left"/>
       <w:pPr>
@@ -8291,7 +8833,7 @@
     <w:lvl w:ilvl="7">
       <w:start w:val="1"/>
       <w:numFmt w:val="decimal"/>
-      <w:pStyle w:val="Heading8"/>
+      <w:pStyle w:val="Otsikko8"/>
       <w:lvlText w:val="%1.%2.%3.%4.%5.%6.%7.%8"/>
       <w:lvlJc w:val="left"/>
       <w:pPr>
@@ -8304,7 +8846,7 @@
     <w:lvl w:ilvl="8">
       <w:start w:val="1"/>
       <w:numFmt w:val="decimal"/>
-      <w:pStyle w:val="Heading9"/>
+      <w:pStyle w:val="Otsikko9"/>
       <w:lvlText w:val="%1.%2.%3.%4.%5.%6.%7.%8.%9"/>
       <w:lvlJc w:val="left"/>
       <w:pPr>
@@ -8315,7 +8857,7 @@
       </w:rPr>
     </w:lvl>
   </w:abstractNum>
-  <w:abstractNum w:abstractNumId="19" w15:restartNumberingAfterBreak="0">
+  <w:abstractNum w:abstractNumId="20" w15:restartNumberingAfterBreak="0">
     <w:nsid w:val="78121B54"/>
     <w:multiLevelType w:val="hybridMultilevel"/>
     <w:tmpl w:val="C986B65E"/>
@@ -8404,7 +8946,7 @@
       </w:pPr>
     </w:lvl>
   </w:abstractNum>
-  <w:abstractNum w:abstractNumId="20" w15:restartNumberingAfterBreak="0">
+  <w:abstractNum w:abstractNumId="21" w15:restartNumberingAfterBreak="0">
     <w:nsid w:val="783A2810"/>
     <w:multiLevelType w:val="multilevel"/>
     <w:tmpl w:val="4D74E5B8"/>
@@ -8548,7 +9090,7 @@
     <w:abstractNumId w:val="13"/>
   </w:num>
   <w:num w:numId="2">
-    <w:abstractNumId w:val="17"/>
+    <w:abstractNumId w:val="18"/>
   </w:num>
   <w:num w:numId="3">
     <w:abstractNumId w:val="0"/>
@@ -8557,7 +9099,7 @@
     <w:abstractNumId w:val="1"/>
   </w:num>
   <w:num w:numId="5">
-    <w:abstractNumId w:val="16"/>
+    <w:abstractNumId w:val="17"/>
   </w:num>
   <w:num w:numId="6">
     <w:abstractNumId w:val="12"/>
@@ -8572,7 +9114,7 @@
     <w:abstractNumId w:val="7"/>
   </w:num>
   <w:num w:numId="10">
-    <w:abstractNumId w:val="18"/>
+    <w:abstractNumId w:val="19"/>
   </w:num>
   <w:num w:numId="11">
     <w:abstractNumId w:val="9"/>
@@ -8587,7 +9129,7 @@
     <w:abstractNumId w:val="11"/>
   </w:num>
   <w:num w:numId="15">
-    <w:abstractNumId w:val="19"/>
+    <w:abstractNumId w:val="20"/>
   </w:num>
   <w:num w:numId="16">
     <w:abstractNumId w:val="15"/>
@@ -8596,7 +9138,7 @@
     <w:abstractNumId w:val="14"/>
   </w:num>
   <w:num w:numId="18">
-    <w:abstractNumId w:val="20"/>
+    <w:abstractNumId w:val="21"/>
   </w:num>
   <w:num w:numId="19">
     <w:abstractNumId w:val="8"/>
@@ -8607,6 +9149,9 @@
   <w:num w:numId="21">
     <w:abstractNumId w:val="2"/>
   </w:num>
+  <w:num w:numId="22">
+    <w:abstractNumId w:val="16"/>
+  </w:num>
 </w:numbering>
 </file>
 
@@ -8621,7 +9166,7 @@
     </w:rPrDefault>
     <w:pPrDefault/>
   </w:docDefaults>
-  <w:latentStyles w:defLockedState="0" w:defUIPriority="0" w:defSemiHidden="0" w:defUnhideWhenUsed="0" w:defQFormat="0" w:count="377">
+  <w:latentStyles w:defLockedState="0" w:defUIPriority="0" w:defSemiHidden="0" w:defUnhideWhenUsed="0" w:defQFormat="0" w:count="376">
     <w:lsdException w:name="Normal" w:qFormat="1"/>
     <w:lsdException w:name="heading 1" w:qFormat="1"/>
     <w:lsdException w:name="heading 2" w:qFormat="1"/>
@@ -8990,9 +9535,8 @@
     <w:lsdException w:name="Hashtag" w:semiHidden="1" w:uiPriority="99" w:unhideWhenUsed="1"/>
     <w:lsdException w:name="Unresolved Mention" w:semiHidden="1" w:uiPriority="99" w:unhideWhenUsed="1"/>
     <w:lsdException w:name="Smart Link" w:semiHidden="1" w:uiPriority="99" w:unhideWhenUsed="1"/>
-    <w:lsdException w:name="Smart Link Error" w:semiHidden="1" w:uiPriority="99" w:unhideWhenUsed="1"/>
   </w:latentStyles>
-  <w:style w:type="paragraph" w:default="1" w:styleId="Normal">
+  <w:style w:type="paragraph" w:default="1" w:styleId="Normaali">
     <w:name w:val="Normal"/>
     <w:qFormat/>
     <w:rsid w:val="007D1B3E"/>
@@ -9005,10 +9549,10 @@
       <w:szCs w:val="24"/>
     </w:rPr>
   </w:style>
-  <w:style w:type="paragraph" w:styleId="Heading1">
+  <w:style w:type="paragraph" w:styleId="Otsikko1">
     <w:name w:val="heading 1"/>
-    <w:basedOn w:val="Normal"/>
-    <w:next w:val="Normal"/>
+    <w:basedOn w:val="Normaali"/>
+    <w:next w:val="Normaali"/>
     <w:qFormat/>
     <w:rsid w:val="008F3EDA"/>
     <w:pPr>
@@ -9029,10 +9573,10 @@
       <w:szCs w:val="32"/>
     </w:rPr>
   </w:style>
-  <w:style w:type="paragraph" w:styleId="Heading2">
+  <w:style w:type="paragraph" w:styleId="Otsikko2">
     <w:name w:val="heading 2"/>
-    <w:basedOn w:val="Normal"/>
-    <w:next w:val="Normal"/>
+    <w:basedOn w:val="Normaali"/>
+    <w:next w:val="Normaali"/>
     <w:qFormat/>
     <w:rsid w:val="00D1111A"/>
     <w:pPr>
@@ -9053,10 +9597,10 @@
       <w:szCs w:val="28"/>
     </w:rPr>
   </w:style>
-  <w:style w:type="paragraph" w:styleId="Heading3">
+  <w:style w:type="paragraph" w:styleId="Otsikko3">
     <w:name w:val="heading 3"/>
-    <w:basedOn w:val="Normal"/>
-    <w:next w:val="Normal"/>
+    <w:basedOn w:val="Normaali"/>
+    <w:next w:val="Normaali"/>
     <w:qFormat/>
     <w:rsid w:val="00D1111A"/>
     <w:pPr>
@@ -9076,11 +9620,11 @@
       <w:szCs w:val="26"/>
     </w:rPr>
   </w:style>
-  <w:style w:type="paragraph" w:styleId="Heading4">
+  <w:style w:type="paragraph" w:styleId="Otsikko4">
     <w:name w:val="heading 4"/>
-    <w:basedOn w:val="Normal"/>
-    <w:next w:val="Normal"/>
-    <w:link w:val="Heading4Char"/>
+    <w:basedOn w:val="Normaali"/>
+    <w:next w:val="Normaali"/>
+    <w:link w:val="Otsikko4Char"/>
     <w:qFormat/>
     <w:rsid w:val="00C26318"/>
     <w:pPr>
@@ -9101,11 +9645,11 @@
       <w:lang w:val="en-GB" w:eastAsia="en-US"/>
     </w:rPr>
   </w:style>
-  <w:style w:type="paragraph" w:styleId="Heading5">
+  <w:style w:type="paragraph" w:styleId="Otsikko5">
     <w:name w:val="heading 5"/>
-    <w:basedOn w:val="Normal"/>
-    <w:next w:val="Normal"/>
-    <w:link w:val="Heading5Char"/>
+    <w:basedOn w:val="Normaali"/>
+    <w:next w:val="Normaali"/>
+    <w:link w:val="Otsikko5Char"/>
     <w:semiHidden/>
     <w:unhideWhenUsed/>
     <w:qFormat/>
@@ -9125,11 +9669,11 @@
       <w:color w:val="243F60"/>
     </w:rPr>
   </w:style>
-  <w:style w:type="paragraph" w:styleId="Heading6">
+  <w:style w:type="paragraph" w:styleId="Otsikko6">
     <w:name w:val="heading 6"/>
-    <w:basedOn w:val="Normal"/>
-    <w:next w:val="Normal"/>
-    <w:link w:val="Heading6Char"/>
+    <w:basedOn w:val="Normaali"/>
+    <w:next w:val="Normaali"/>
+    <w:link w:val="Otsikko6Char"/>
     <w:semiHidden/>
     <w:unhideWhenUsed/>
     <w:qFormat/>
@@ -9151,11 +9695,11 @@
       <w:color w:val="243F60"/>
     </w:rPr>
   </w:style>
-  <w:style w:type="paragraph" w:styleId="Heading7">
+  <w:style w:type="paragraph" w:styleId="Otsikko7">
     <w:name w:val="heading 7"/>
-    <w:basedOn w:val="Normal"/>
-    <w:next w:val="Normal"/>
-    <w:link w:val="Heading7Char"/>
+    <w:basedOn w:val="Normaali"/>
+    <w:next w:val="Normaali"/>
+    <w:link w:val="Otsikko7Char"/>
     <w:semiHidden/>
     <w:unhideWhenUsed/>
     <w:qFormat/>
@@ -9177,11 +9721,11 @@
       <w:color w:val="404040"/>
     </w:rPr>
   </w:style>
-  <w:style w:type="paragraph" w:styleId="Heading8">
+  <w:style w:type="paragraph" w:styleId="Otsikko8">
     <w:name w:val="heading 8"/>
-    <w:basedOn w:val="Normal"/>
-    <w:next w:val="Normal"/>
-    <w:link w:val="Heading8Char"/>
+    <w:basedOn w:val="Normaali"/>
+    <w:next w:val="Normaali"/>
+    <w:link w:val="Otsikko8Char"/>
     <w:semiHidden/>
     <w:unhideWhenUsed/>
     <w:qFormat/>
@@ -9203,11 +9747,11 @@
       <w:szCs w:val="20"/>
     </w:rPr>
   </w:style>
-  <w:style w:type="paragraph" w:styleId="Heading9">
+  <w:style w:type="paragraph" w:styleId="Otsikko9">
     <w:name w:val="heading 9"/>
-    <w:basedOn w:val="Normal"/>
-    <w:next w:val="Normal"/>
-    <w:link w:val="Heading9Char"/>
+    <w:basedOn w:val="Normaali"/>
+    <w:next w:val="Normaali"/>
+    <w:link w:val="Otsikko9Char"/>
     <w:semiHidden/>
     <w:unhideWhenUsed/>
     <w:qFormat/>
@@ -9231,13 +9775,13 @@
       <w:szCs w:val="20"/>
     </w:rPr>
   </w:style>
-  <w:style w:type="character" w:default="1" w:styleId="DefaultParagraphFont">
+  <w:style w:type="character" w:default="1" w:styleId="Kappaleenoletusfontti">
     <w:name w:val="Default Paragraph Font"/>
     <w:uiPriority w:val="1"/>
     <w:semiHidden/>
     <w:unhideWhenUsed/>
   </w:style>
-  <w:style w:type="table" w:default="1" w:styleId="TableNormal">
+  <w:style w:type="table" w:default="1" w:styleId="Normaalitaulukko">
     <w:name w:val="Normal Table"/>
     <w:uiPriority w:val="99"/>
     <w:semiHidden/>
@@ -9252,16 +9796,16 @@
       </w:tblCellMar>
     </w:tblPr>
   </w:style>
-  <w:style w:type="numbering" w:default="1" w:styleId="NoList">
+  <w:style w:type="numbering" w:default="1" w:styleId="Eiluetteloa">
     <w:name w:val="No List"/>
     <w:uiPriority w:val="99"/>
     <w:semiHidden/>
     <w:unhideWhenUsed/>
   </w:style>
-  <w:style w:type="paragraph" w:styleId="Header">
+  <w:style w:type="paragraph" w:styleId="Yltunniste">
     <w:name w:val="header"/>
-    <w:basedOn w:val="Normal"/>
-    <w:link w:val="HeaderChar"/>
+    <w:basedOn w:val="Normaali"/>
+    <w:link w:val="YltunnisteChar"/>
     <w:uiPriority w:val="99"/>
     <w:rsid w:val="00A1493A"/>
     <w:pPr>
@@ -9271,10 +9815,10 @@
       </w:tabs>
     </w:pPr>
   </w:style>
-  <w:style w:type="paragraph" w:styleId="Footer">
+  <w:style w:type="paragraph" w:styleId="Alatunniste">
     <w:name w:val="footer"/>
-    <w:basedOn w:val="Normal"/>
-    <w:link w:val="FooterChar"/>
+    <w:basedOn w:val="Normaali"/>
+    <w:link w:val="AlatunnisteChar"/>
     <w:uiPriority w:val="99"/>
     <w:rsid w:val="00A1493A"/>
     <w:pPr>
@@ -9284,15 +9828,15 @@
       </w:tabs>
     </w:pPr>
   </w:style>
-  <w:style w:type="character" w:styleId="PageNumber">
+  <w:style w:type="character" w:styleId="Sivunumero">
     <w:name w:val="page number"/>
-    <w:basedOn w:val="DefaultParagraphFont"/>
+    <w:basedOn w:val="Kappaleenoletusfontti"/>
     <w:rsid w:val="00A1493A"/>
   </w:style>
-  <w:style w:type="paragraph" w:styleId="TOC1">
+  <w:style w:type="paragraph" w:styleId="Sisluet1">
     <w:name w:val="toc 1"/>
-    <w:basedOn w:val="Normal"/>
-    <w:next w:val="Normal"/>
+    <w:basedOn w:val="Normaali"/>
+    <w:next w:val="Normaali"/>
     <w:autoRedefine/>
     <w:uiPriority w:val="39"/>
     <w:rsid w:val="00F01F8D"/>
@@ -9306,10 +9850,10 @@
       <w:caps/>
     </w:rPr>
   </w:style>
-  <w:style w:type="paragraph" w:styleId="TOC2">
+  <w:style w:type="paragraph" w:styleId="Sisluet2">
     <w:name w:val="toc 2"/>
-    <w:basedOn w:val="Normal"/>
-    <w:next w:val="Normal"/>
+    <w:basedOn w:val="Normaali"/>
+    <w:next w:val="Normaali"/>
     <w:autoRedefine/>
     <w:uiPriority w:val="39"/>
     <w:rsid w:val="00F01F8D"/>
@@ -9324,10 +9868,10 @@
       <w:noProof/>
     </w:rPr>
   </w:style>
-  <w:style w:type="paragraph" w:styleId="TOC3">
+  <w:style w:type="paragraph" w:styleId="Sisluet3">
     <w:name w:val="toc 3"/>
-    <w:basedOn w:val="Normal"/>
-    <w:next w:val="Normal"/>
+    <w:basedOn w:val="Normaali"/>
+    <w:next w:val="Normaali"/>
     <w:autoRedefine/>
     <w:uiPriority w:val="39"/>
     <w:rsid w:val="00F01F8D"/>
@@ -9342,10 +9886,10 @@
       <w:noProof/>
     </w:rPr>
   </w:style>
-  <w:style w:type="paragraph" w:styleId="TOC4">
+  <w:style w:type="paragraph" w:styleId="Sisluet4">
     <w:name w:val="toc 4"/>
-    <w:basedOn w:val="Normal"/>
-    <w:next w:val="Normal"/>
+    <w:basedOn w:val="Normaali"/>
+    <w:next w:val="Normaali"/>
     <w:autoRedefine/>
     <w:semiHidden/>
     <w:rsid w:val="00A1493A"/>
@@ -9353,10 +9897,10 @@
       <w:ind w:left="720"/>
     </w:pPr>
   </w:style>
-  <w:style w:type="paragraph" w:styleId="TOC5">
+  <w:style w:type="paragraph" w:styleId="Sisluet5">
     <w:name w:val="toc 5"/>
-    <w:basedOn w:val="Normal"/>
-    <w:next w:val="Normal"/>
+    <w:basedOn w:val="Normaali"/>
+    <w:next w:val="Normaali"/>
     <w:autoRedefine/>
     <w:semiHidden/>
     <w:rsid w:val="00A1493A"/>
@@ -9364,10 +9908,10 @@
       <w:ind w:left="960"/>
     </w:pPr>
   </w:style>
-  <w:style w:type="paragraph" w:styleId="TOC6">
+  <w:style w:type="paragraph" w:styleId="Sisluet6">
     <w:name w:val="toc 6"/>
-    <w:basedOn w:val="Normal"/>
-    <w:next w:val="Normal"/>
+    <w:basedOn w:val="Normaali"/>
+    <w:next w:val="Normaali"/>
     <w:autoRedefine/>
     <w:semiHidden/>
     <w:rsid w:val="00A1493A"/>
@@ -9375,10 +9919,10 @@
       <w:ind w:left="1200"/>
     </w:pPr>
   </w:style>
-  <w:style w:type="paragraph" w:styleId="TOC7">
+  <w:style w:type="paragraph" w:styleId="Sisluet7">
     <w:name w:val="toc 7"/>
-    <w:basedOn w:val="Normal"/>
-    <w:next w:val="Normal"/>
+    <w:basedOn w:val="Normaali"/>
+    <w:next w:val="Normaali"/>
     <w:autoRedefine/>
     <w:semiHidden/>
     <w:rsid w:val="00A1493A"/>
@@ -9386,10 +9930,10 @@
       <w:ind w:left="1440"/>
     </w:pPr>
   </w:style>
-  <w:style w:type="paragraph" w:styleId="TOC8">
+  <w:style w:type="paragraph" w:styleId="Sisluet8">
     <w:name w:val="toc 8"/>
-    <w:basedOn w:val="Normal"/>
-    <w:next w:val="Normal"/>
+    <w:basedOn w:val="Normaali"/>
+    <w:next w:val="Normaali"/>
     <w:autoRedefine/>
     <w:semiHidden/>
     <w:rsid w:val="00A1493A"/>
@@ -9397,10 +9941,10 @@
       <w:ind w:left="1680"/>
     </w:pPr>
   </w:style>
-  <w:style w:type="paragraph" w:styleId="TOC9">
+  <w:style w:type="paragraph" w:styleId="Sisluet9">
     <w:name w:val="toc 9"/>
-    <w:basedOn w:val="Normal"/>
-    <w:next w:val="Normal"/>
+    <w:basedOn w:val="Normaali"/>
+    <w:next w:val="Normaali"/>
     <w:autoRedefine/>
     <w:semiHidden/>
     <w:rsid w:val="00A1493A"/>
@@ -9408,7 +9952,7 @@
       <w:ind w:left="1920"/>
     </w:pPr>
   </w:style>
-  <w:style w:type="character" w:styleId="Hyperlink">
+  <w:style w:type="character" w:styleId="Hyperlinkki">
     <w:name w:val="Hyperlink"/>
     <w:uiPriority w:val="99"/>
     <w:rsid w:val="00A1493A"/>
@@ -9419,7 +9963,7 @@
   </w:style>
   <w:style w:type="paragraph" w:customStyle="1" w:styleId="Viranhaltijapts">
     <w:name w:val="Viranhaltijapäätös"/>
-    <w:basedOn w:val="Normal"/>
+    <w:basedOn w:val="Normaali"/>
     <w:rsid w:val="008E5E02"/>
     <w:pPr>
       <w:tabs>
@@ -9438,9 +9982,9 @@
       <w:szCs w:val="20"/>
     </w:rPr>
   </w:style>
-  <w:style w:type="character" w:customStyle="1" w:styleId="Heading4Char">
-    <w:name w:val="Heading 4 Char"/>
-    <w:link w:val="Heading4"/>
+  <w:style w:type="character" w:customStyle="1" w:styleId="Otsikko4Char">
+    <w:name w:val="Otsikko 4 Char"/>
+    <w:link w:val="Otsikko4"/>
     <w:rsid w:val="00C26318"/>
     <w:rPr>
       <w:b/>
@@ -9452,8 +9996,8 @@
   </w:style>
   <w:style w:type="paragraph" w:customStyle="1" w:styleId="Kirjallisuusluettelo">
     <w:name w:val="Kirjallisuusluettelo"/>
-    <w:basedOn w:val="Normal"/>
-    <w:next w:val="CommentText"/>
+    <w:basedOn w:val="Normaali"/>
+    <w:next w:val="Kommentinteksti"/>
     <w:autoRedefine/>
     <w:rsid w:val="00C26318"/>
     <w:pPr>
@@ -9467,9 +10011,9 @@
       <w:lang w:eastAsia="en-US"/>
     </w:rPr>
   </w:style>
-  <w:style w:type="character" w:customStyle="1" w:styleId="FooterChar">
-    <w:name w:val="Footer Char"/>
-    <w:link w:val="Footer"/>
+  <w:style w:type="character" w:customStyle="1" w:styleId="AlatunnisteChar">
+    <w:name w:val="Alatunniste Char"/>
+    <w:link w:val="Alatunniste"/>
     <w:uiPriority w:val="99"/>
     <w:rsid w:val="00C26318"/>
     <w:rPr>
@@ -9478,18 +10022,18 @@
       <w:szCs w:val="24"/>
     </w:rPr>
   </w:style>
-  <w:style w:type="paragraph" w:styleId="BodyText">
+  <w:style w:type="paragraph" w:styleId="Leipteksti">
     <w:name w:val="Body Text"/>
-    <w:basedOn w:val="Normal"/>
-    <w:link w:val="BodyTextChar"/>
+    <w:basedOn w:val="Normaali"/>
+    <w:link w:val="LeiptekstiChar"/>
     <w:rsid w:val="00C26318"/>
     <w:pPr>
       <w:spacing w:after="120"/>
     </w:pPr>
   </w:style>
-  <w:style w:type="character" w:customStyle="1" w:styleId="BodyTextChar">
-    <w:name w:val="Body Text Char"/>
-    <w:link w:val="BodyText"/>
+  <w:style w:type="character" w:customStyle="1" w:styleId="LeiptekstiChar">
+    <w:name w:val="Leipäteksti Char"/>
+    <w:link w:val="Leipteksti"/>
     <w:rsid w:val="00C26318"/>
     <w:rPr>
       <w:rFonts w:ascii="Arial" w:hAnsi="Arial"/>
@@ -9499,12 +10043,12 @@
   </w:style>
   <w:style w:type="paragraph" w:customStyle="1" w:styleId="TyyliOtsikko1ArialNarrow14pt">
     <w:name w:val="Tyyli Otsikko 1 + Arial Narrow 14 pt"/>
-    <w:basedOn w:val="Heading1"/>
+    <w:basedOn w:val="Otsikko1"/>
     <w:rsid w:val="00FE1CE8"/>
   </w:style>
   <w:style w:type="paragraph" w:customStyle="1" w:styleId="TyyliOtsikko1ArialNarrow14ptJlkeen0pt">
     <w:name w:val="Tyyli Otsikko 1 + Arial Narrow 14 pt Jälkeen:  0 pt"/>
-    <w:basedOn w:val="Heading1"/>
+    <w:basedOn w:val="Otsikko1"/>
     <w:rsid w:val="00740380"/>
     <w:pPr>
       <w:spacing w:after="0"/>
@@ -9514,7 +10058,7 @@
       <w:szCs w:val="20"/>
     </w:rPr>
   </w:style>
-  <w:style w:type="character" w:styleId="CommentReference">
+  <w:style w:type="character" w:styleId="Kommentinviite">
     <w:name w:val="annotation reference"/>
     <w:rsid w:val="00F564BB"/>
     <w:rPr>
@@ -9522,38 +10066,38 @@
       <w:szCs w:val="16"/>
     </w:rPr>
   </w:style>
-  <w:style w:type="paragraph" w:styleId="CommentText">
+  <w:style w:type="paragraph" w:styleId="Kommentinteksti">
     <w:name w:val="annotation text"/>
-    <w:basedOn w:val="Normal"/>
-    <w:link w:val="CommentTextChar"/>
+    <w:basedOn w:val="Normaali"/>
+    <w:link w:val="KommentintekstiChar"/>
     <w:rsid w:val="00F564BB"/>
     <w:rPr>
       <w:sz w:val="20"/>
       <w:szCs w:val="20"/>
     </w:rPr>
   </w:style>
-  <w:style w:type="character" w:customStyle="1" w:styleId="CommentTextChar">
-    <w:name w:val="Comment Text Char"/>
-    <w:link w:val="CommentText"/>
+  <w:style w:type="character" w:customStyle="1" w:styleId="KommentintekstiChar">
+    <w:name w:val="Kommentin teksti Char"/>
+    <w:link w:val="Kommentinteksti"/>
     <w:rsid w:val="00F564BB"/>
     <w:rPr>
       <w:rFonts w:ascii="Arial" w:hAnsi="Arial"/>
     </w:rPr>
   </w:style>
-  <w:style w:type="paragraph" w:styleId="CommentSubject">
+  <w:style w:type="paragraph" w:styleId="Kommentinotsikko">
     <w:name w:val="annotation subject"/>
-    <w:basedOn w:val="CommentText"/>
-    <w:next w:val="CommentText"/>
-    <w:link w:val="CommentSubjectChar"/>
+    <w:basedOn w:val="Kommentinteksti"/>
+    <w:next w:val="Kommentinteksti"/>
+    <w:link w:val="KommentinotsikkoChar"/>
     <w:rsid w:val="00F564BB"/>
     <w:rPr>
       <w:b/>
       <w:bCs/>
     </w:rPr>
   </w:style>
-  <w:style w:type="character" w:customStyle="1" w:styleId="CommentSubjectChar">
-    <w:name w:val="Comment Subject Char"/>
-    <w:link w:val="CommentSubject"/>
+  <w:style w:type="character" w:customStyle="1" w:styleId="KommentinotsikkoChar">
+    <w:name w:val="Kommentin otsikko Char"/>
+    <w:link w:val="Kommentinotsikko"/>
     <w:rsid w:val="00F564BB"/>
     <w:rPr>
       <w:rFonts w:ascii="Arial" w:hAnsi="Arial"/>
@@ -9561,10 +10105,10 @@
       <w:bCs/>
     </w:rPr>
   </w:style>
-  <w:style w:type="paragraph" w:styleId="BalloonText">
+  <w:style w:type="paragraph" w:styleId="Seliteteksti">
     <w:name w:val="Balloon Text"/>
-    <w:basedOn w:val="Normal"/>
-    <w:link w:val="BalloonTextChar"/>
+    <w:basedOn w:val="Normaali"/>
+    <w:link w:val="SelitetekstiChar"/>
     <w:rsid w:val="00F564BB"/>
     <w:pPr>
       <w:spacing w:line="240" w:lineRule="auto"/>
@@ -9575,9 +10119,9 @@
       <w:szCs w:val="16"/>
     </w:rPr>
   </w:style>
-  <w:style w:type="character" w:customStyle="1" w:styleId="BalloonTextChar">
-    <w:name w:val="Balloon Text Char"/>
-    <w:link w:val="BalloonText"/>
+  <w:style w:type="character" w:customStyle="1" w:styleId="SelitetekstiChar">
+    <w:name w:val="Seliteteksti Char"/>
+    <w:link w:val="Seliteteksti"/>
     <w:rsid w:val="00F564BB"/>
     <w:rPr>
       <w:rFonts w:ascii="Tahoma" w:hAnsi="Tahoma" w:cs="Tahoma"/>
@@ -9587,7 +10131,7 @@
   </w:style>
   <w:style w:type="paragraph" w:customStyle="1" w:styleId="Inssitynleipteksti">
     <w:name w:val="Inssityön leipäteksti"/>
-    <w:basedOn w:val="Normal"/>
+    <w:basedOn w:val="Normaali"/>
     <w:autoRedefine/>
     <w:rsid w:val="00E0764C"/>
     <w:pPr>
@@ -9603,7 +10147,7 @@
   </w:style>
   <w:style w:type="paragraph" w:customStyle="1" w:styleId="Inssitynliiteluettelo">
     <w:name w:val="Inssityön liiteluettelo"/>
-    <w:basedOn w:val="Normal"/>
+    <w:basedOn w:val="Normaali"/>
     <w:autoRedefine/>
     <w:rsid w:val="004A55F0"/>
     <w:pPr>
@@ -9633,7 +10177,7 @@
   </w:style>
   <w:style w:type="paragraph" w:customStyle="1" w:styleId="Inssityntaulukonotsikko">
     <w:name w:val="Inssityön taulukon otsikko"/>
-    <w:basedOn w:val="Normal"/>
+    <w:basedOn w:val="Normaali"/>
     <w:next w:val="Inssitynleipteksti"/>
     <w:autoRedefine/>
     <w:rsid w:val="002A531F"/>
@@ -9658,7 +10202,7 @@
   </w:style>
   <w:style w:type="paragraph" w:customStyle="1" w:styleId="Inssitynkuva">
     <w:name w:val="Inssityön kuva"/>
-    <w:basedOn w:val="NormalWeb"/>
+    <w:basedOn w:val="NormaaliWWW"/>
     <w:next w:val="Inssitynkuvanotsikko"/>
     <w:autoRedefine/>
     <w:rsid w:val="002A531F"/>
@@ -9676,7 +10220,7 @@
   </w:style>
   <w:style w:type="paragraph" w:customStyle="1" w:styleId="Inssitynkuvanotsikko">
     <w:name w:val="Inssityön kuvan otsikko"/>
-    <w:basedOn w:val="Normal"/>
+    <w:basedOn w:val="Normaali"/>
     <w:next w:val="Inssitynleipteksti"/>
     <w:autoRedefine/>
     <w:rsid w:val="002A531F"/>
@@ -9701,7 +10245,7 @@
   </w:style>
   <w:style w:type="paragraph" w:customStyle="1" w:styleId="Inssitynkaava">
     <w:name w:val="Inssityön kaava"/>
-    <w:basedOn w:val="Normal"/>
+    <w:basedOn w:val="Normaali"/>
     <w:next w:val="Inssitynleipteksti"/>
     <w:autoRedefine/>
     <w:rsid w:val="002A531F"/>
@@ -9724,9 +10268,9 @@
       <w:lang w:eastAsia="en-US"/>
     </w:rPr>
   </w:style>
-  <w:style w:type="paragraph" w:styleId="NormalWeb">
+  <w:style w:type="paragraph" w:styleId="NormaaliWWW">
     <w:name w:val="Normal (Web)"/>
-    <w:basedOn w:val="Normal"/>
+    <w:basedOn w:val="Normaali"/>
     <w:uiPriority w:val="99"/>
     <w:rsid w:val="002A531F"/>
     <w:rPr>
@@ -9735,7 +10279,7 @@
   </w:style>
   <w:style w:type="paragraph" w:customStyle="1" w:styleId="Inssitynlhttietomuistionlomakerivi">
     <w:name w:val="Inssityön lähtötietomuistion lomakerivi"/>
-    <w:basedOn w:val="Normal"/>
+    <w:basedOn w:val="Normaali"/>
     <w:autoRedefine/>
     <w:rsid w:val="00FE7ABB"/>
     <w:pPr>
@@ -9755,8 +10299,8 @@
   </w:style>
   <w:style w:type="paragraph" w:customStyle="1" w:styleId="Inssitynliitteenotsikko">
     <w:name w:val="Inssityön liitteen otsikko"/>
-    <w:basedOn w:val="Normal"/>
-    <w:next w:val="Normal"/>
+    <w:basedOn w:val="Normaali"/>
+    <w:next w:val="Normaali"/>
     <w:autoRedefine/>
     <w:rsid w:val="00196D38"/>
     <w:pPr>
@@ -9772,7 +10316,7 @@
       <w:lang w:eastAsia="en-US"/>
     </w:rPr>
   </w:style>
-  <w:style w:type="character" w:styleId="EndnoteReference">
+  <w:style w:type="character" w:styleId="Loppuviitteenviite">
     <w:name w:val="endnote reference"/>
     <w:rsid w:val="00FE7ABB"/>
     <w:rPr>
@@ -9781,7 +10325,7 @@
   </w:style>
   <w:style w:type="paragraph" w:customStyle="1" w:styleId="Inssitynliitteenloppuviite">
     <w:name w:val="Inssityön liitteen loppuviite"/>
-    <w:basedOn w:val="EndnoteText"/>
+    <w:basedOn w:val="Loppuviitteenteksti"/>
     <w:autoRedefine/>
     <w:rsid w:val="00FE7ABB"/>
     <w:pPr>
@@ -9796,10 +10340,10 @@
       <w:lang w:eastAsia="en-US"/>
     </w:rPr>
   </w:style>
-  <w:style w:type="paragraph" w:styleId="EndnoteText">
+  <w:style w:type="paragraph" w:styleId="Loppuviitteenteksti">
     <w:name w:val="endnote text"/>
-    <w:basedOn w:val="Normal"/>
-    <w:link w:val="EndnoteTextChar"/>
+    <w:basedOn w:val="Normaali"/>
+    <w:link w:val="LoppuviitteentekstiChar"/>
     <w:rsid w:val="00FE7ABB"/>
     <w:pPr>
       <w:spacing w:line="240" w:lineRule="auto"/>
@@ -9809,9 +10353,9 @@
       <w:szCs w:val="20"/>
     </w:rPr>
   </w:style>
-  <w:style w:type="character" w:customStyle="1" w:styleId="EndnoteTextChar">
-    <w:name w:val="Endnote Text Char"/>
-    <w:link w:val="EndnoteText"/>
+  <w:style w:type="character" w:customStyle="1" w:styleId="LoppuviitteentekstiChar">
+    <w:name w:val="Loppuviitteen teksti Char"/>
+    <w:link w:val="Loppuviitteenteksti"/>
     <w:rsid w:val="00FE7ABB"/>
     <w:rPr>
       <w:rFonts w:ascii="Arial" w:hAnsi="Arial"/>
@@ -9819,7 +10363,7 @@
   </w:style>
   <w:style w:type="paragraph" w:customStyle="1" w:styleId="Inssitynotsikko1">
     <w:name w:val="Inssityön otsikko 1"/>
-    <w:basedOn w:val="Heading1"/>
+    <w:basedOn w:val="Otsikko1"/>
     <w:next w:val="Inssitynleipteksti"/>
     <w:rsid w:val="00FE7ABB"/>
     <w:pPr>
@@ -9855,7 +10399,7 @@
   </w:style>
   <w:style w:type="paragraph" w:customStyle="1" w:styleId="Inssitynlhdemalli">
     <w:name w:val="Inssityön lähdemalli"/>
-    <w:basedOn w:val="Normal"/>
+    <w:basedOn w:val="Normaali"/>
     <w:next w:val="Inssitynleipteksti"/>
     <w:rsid w:val="00FE7ABB"/>
     <w:pPr>
@@ -9931,7 +10475,7 @@
       <w:szCs w:val="24"/>
     </w:rPr>
   </w:style>
-  <w:style w:type="character" w:styleId="FollowedHyperlink">
+  <w:style w:type="character" w:styleId="AvattuHyperlinkki">
     <w:name w:val="FollowedHyperlink"/>
     <w:rsid w:val="00FD73A7"/>
     <w:rPr>
@@ -9939,9 +10483,9 @@
       <w:u w:val="single"/>
     </w:rPr>
   </w:style>
-  <w:style w:type="table" w:styleId="TableGrid">
+  <w:style w:type="table" w:styleId="TaulukkoRuudukko">
     <w:name w:val="Table Grid"/>
-    <w:basedOn w:val="TableNormal"/>
+    <w:basedOn w:val="Normaalitaulukko"/>
     <w:uiPriority w:val="59"/>
     <w:rsid w:val="00DD2DD6"/>
     <w:rPr>
@@ -9961,9 +10505,9 @@
       </w:tblBorders>
     </w:tblPr>
   </w:style>
-  <w:style w:type="paragraph" w:styleId="ListParagraph">
+  <w:style w:type="paragraph" w:styleId="Luettelokappale">
     <w:name w:val="List Paragraph"/>
-    <w:basedOn w:val="Normal"/>
+    <w:basedOn w:val="Normaali"/>
     <w:uiPriority w:val="34"/>
     <w:qFormat/>
     <w:rsid w:val="00471C6C"/>
@@ -9972,11 +10516,11 @@
       <w:contextualSpacing/>
     </w:pPr>
   </w:style>
-  <w:style w:type="paragraph" w:styleId="Title">
+  <w:style w:type="paragraph" w:styleId="Otsikko">
     <w:name w:val="Title"/>
-    <w:basedOn w:val="Normal"/>
-    <w:next w:val="Normal"/>
-    <w:link w:val="TitleChar"/>
+    <w:basedOn w:val="Normaali"/>
+    <w:next w:val="Normaali"/>
+    <w:link w:val="OtsikkoChar"/>
     <w:qFormat/>
     <w:rsid w:val="00D1111A"/>
     <w:pPr>
@@ -9994,9 +10538,9 @@
       <w:szCs w:val="52"/>
     </w:rPr>
   </w:style>
-  <w:style w:type="character" w:customStyle="1" w:styleId="TitleChar">
-    <w:name w:val="Title Char"/>
-    <w:link w:val="Title"/>
+  <w:style w:type="character" w:customStyle="1" w:styleId="OtsikkoChar">
+    <w:name w:val="Otsikko Char"/>
+    <w:link w:val="Otsikko"/>
     <w:rsid w:val="00D1111A"/>
     <w:rPr>
       <w:rFonts w:ascii="Arial" w:eastAsia="Times New Roman" w:hAnsi="Arial" w:cs="Arial"/>
@@ -10008,9 +10552,9 @@
       <w:szCs w:val="52"/>
     </w:rPr>
   </w:style>
-  <w:style w:type="character" w:customStyle="1" w:styleId="Heading5Char">
-    <w:name w:val="Heading 5 Char"/>
-    <w:link w:val="Heading5"/>
+  <w:style w:type="character" w:customStyle="1" w:styleId="Otsikko5Char">
+    <w:name w:val="Otsikko 5 Char"/>
+    <w:link w:val="Otsikko5"/>
     <w:semiHidden/>
     <w:rsid w:val="00A025B8"/>
     <w:rPr>
@@ -10020,9 +10564,9 @@
       <w:szCs w:val="24"/>
     </w:rPr>
   </w:style>
-  <w:style w:type="character" w:customStyle="1" w:styleId="Heading6Char">
-    <w:name w:val="Heading 6 Char"/>
-    <w:link w:val="Heading6"/>
+  <w:style w:type="character" w:customStyle="1" w:styleId="Otsikko6Char">
+    <w:name w:val="Otsikko 6 Char"/>
+    <w:link w:val="Otsikko6"/>
     <w:semiHidden/>
     <w:rsid w:val="00A025B8"/>
     <w:rPr>
@@ -10034,9 +10578,9 @@
       <w:szCs w:val="24"/>
     </w:rPr>
   </w:style>
-  <w:style w:type="character" w:customStyle="1" w:styleId="Heading7Char">
-    <w:name w:val="Heading 7 Char"/>
-    <w:link w:val="Heading7"/>
+  <w:style w:type="character" w:customStyle="1" w:styleId="Otsikko7Char">
+    <w:name w:val="Otsikko 7 Char"/>
+    <w:link w:val="Otsikko7"/>
     <w:semiHidden/>
     <w:rsid w:val="00A025B8"/>
     <w:rPr>
@@ -10048,9 +10592,9 @@
       <w:szCs w:val="24"/>
     </w:rPr>
   </w:style>
-  <w:style w:type="character" w:customStyle="1" w:styleId="Heading8Char">
-    <w:name w:val="Heading 8 Char"/>
-    <w:link w:val="Heading8"/>
+  <w:style w:type="character" w:customStyle="1" w:styleId="Otsikko8Char">
+    <w:name w:val="Otsikko 8 Char"/>
+    <w:link w:val="Otsikko8"/>
     <w:semiHidden/>
     <w:rsid w:val="00A025B8"/>
     <w:rPr>
@@ -10058,9 +10602,9 @@
       <w:color w:val="404040"/>
     </w:rPr>
   </w:style>
-  <w:style w:type="character" w:customStyle="1" w:styleId="Heading9Char">
-    <w:name w:val="Heading 9 Char"/>
-    <w:link w:val="Heading9"/>
+  <w:style w:type="character" w:customStyle="1" w:styleId="Otsikko9Char">
+    <w:name w:val="Otsikko 9 Char"/>
+    <w:link w:val="Otsikko9"/>
     <w:semiHidden/>
     <w:rsid w:val="00A025B8"/>
     <w:rPr>
@@ -10070,7 +10614,7 @@
       <w:color w:val="404040"/>
     </w:rPr>
   </w:style>
-  <w:style w:type="paragraph" w:styleId="NoSpacing">
+  <w:style w:type="paragraph" w:styleId="Eivli">
     <w:name w:val="No Spacing"/>
     <w:uiPriority w:val="1"/>
     <w:qFormat/>
@@ -10083,7 +10627,7 @@
   </w:style>
   <w:style w:type="paragraph" w:customStyle="1" w:styleId="OtikkoIlmanNumerointia">
     <w:name w:val="OtikkoIlmanNumerointia"/>
-    <w:basedOn w:val="NoSpacing"/>
+    <w:basedOn w:val="Eivli"/>
     <w:qFormat/>
     <w:rsid w:val="00D1111A"/>
     <w:pPr>
@@ -10093,10 +10637,10 @@
       <w:b/>
     </w:rPr>
   </w:style>
-  <w:style w:type="paragraph" w:styleId="Caption">
+  <w:style w:type="paragraph" w:styleId="Kuvaotsikko">
     <w:name w:val="caption"/>
     <w:basedOn w:val="Default"/>
-    <w:next w:val="Normal"/>
+    <w:next w:val="Normaali"/>
     <w:unhideWhenUsed/>
     <w:qFormat/>
     <w:rsid w:val="00536AB5"/>
@@ -10107,10 +10651,10 @@
       <w:i/>
     </w:rPr>
   </w:style>
-  <w:style w:type="paragraph" w:styleId="Bibliography">
+  <w:style w:type="paragraph" w:styleId="Lhdeluettelo">
     <w:name w:val="Bibliography"/>
-    <w:basedOn w:val="Normal"/>
-    <w:next w:val="Normal"/>
+    <w:basedOn w:val="Normaali"/>
+    <w:next w:val="Normaali"/>
     <w:uiPriority w:val="37"/>
     <w:unhideWhenUsed/>
     <w:qFormat/>
@@ -10122,9 +10666,9 @@
       <w:ind w:left="360"/>
     </w:pPr>
   </w:style>
-  <w:style w:type="character" w:customStyle="1" w:styleId="HeaderChar">
-    <w:name w:val="Header Char"/>
-    <w:link w:val="Header"/>
+  <w:style w:type="character" w:customStyle="1" w:styleId="YltunnisteChar">
+    <w:name w:val="Ylätunniste Char"/>
+    <w:link w:val="Yltunniste"/>
     <w:uiPriority w:val="99"/>
     <w:rsid w:val="002775E7"/>
     <w:rPr>
@@ -10133,7 +10677,7 @@
       <w:szCs w:val="24"/>
     </w:rPr>
   </w:style>
-  <w:style w:type="character" w:styleId="Emphasis">
+  <w:style w:type="character" w:styleId="Korostus">
     <w:name w:val="Emphasis"/>
     <w:qFormat/>
     <w:rsid w:val="00305DE1"/>
@@ -10144,8 +10688,8 @@
   </w:style>
   <w:style w:type="paragraph" w:customStyle="1" w:styleId="HeaderText">
     <w:name w:val="Header Text"/>
-    <w:basedOn w:val="Header"/>
-    <w:next w:val="Header"/>
+    <w:basedOn w:val="Yltunniste"/>
+    <w:next w:val="Yltunniste"/>
     <w:rsid w:val="00A03ABA"/>
     <w:pPr>
       <w:keepLines/>
@@ -10166,7 +10710,7 @@
   </w:style>
   <w:style w:type="paragraph" w:customStyle="1" w:styleId="HeaderText2">
     <w:name w:val="Header Text2"/>
-    <w:basedOn w:val="Header"/>
+    <w:basedOn w:val="Yltunniste"/>
     <w:rsid w:val="00A03ABA"/>
     <w:pPr>
       <w:keepLines/>
@@ -10186,10 +10730,10 @@
       <w:lang w:val="en-US" w:eastAsia="en-US"/>
     </w:rPr>
   </w:style>
-  <w:style w:type="paragraph" w:styleId="BodyTextIndent2">
+  <w:style w:type="paragraph" w:styleId="Sisennettyleipteksti2">
     <w:name w:val="Body Text Indent 2"/>
-    <w:basedOn w:val="Normal"/>
-    <w:link w:val="BodyTextIndent2Char"/>
+    <w:basedOn w:val="Normaali"/>
+    <w:link w:val="Sisennettyleipteksti2Char"/>
     <w:semiHidden/>
     <w:unhideWhenUsed/>
     <w:rsid w:val="00B325E8"/>
@@ -10198,16 +10742,28 @@
       <w:ind w:left="283"/>
     </w:pPr>
   </w:style>
-  <w:style w:type="character" w:customStyle="1" w:styleId="BodyTextIndent2Char">
-    <w:name w:val="Body Text Indent 2 Char"/>
-    <w:basedOn w:val="DefaultParagraphFont"/>
-    <w:link w:val="BodyTextIndent2"/>
+  <w:style w:type="character" w:customStyle="1" w:styleId="Sisennettyleipteksti2Char">
+    <w:name w:val="Sisennetty leipäteksti 2 Char"/>
+    <w:basedOn w:val="Kappaleenoletusfontti"/>
+    <w:link w:val="Sisennettyleipteksti2"/>
     <w:semiHidden/>
     <w:rsid w:val="00B325E8"/>
     <w:rPr>
       <w:rFonts w:ascii="Arial" w:hAnsi="Arial"/>
       <w:sz w:val="24"/>
       <w:szCs w:val="24"/>
+    </w:rPr>
+  </w:style>
+  <w:style w:type="character" w:styleId="Ratkaisematonmaininta">
+    <w:name w:val="Unresolved Mention"/>
+    <w:basedOn w:val="Kappaleenoletusfontti"/>
+    <w:uiPriority w:val="99"/>
+    <w:semiHidden/>
+    <w:unhideWhenUsed/>
+    <w:rsid w:val="00DA5A32"/>
+    <w:rPr>
+      <w:color w:val="605E5C"/>
+      <w:shd w:val="clear" w:color="auto" w:fill="E1DFDD"/>
     </w:rPr>
   </w:style>
 </w:styles>
@@ -10501,7 +11057,7 @@
 </file>
 
 <file path=customXml/itemProps1.xml><?xml version="1.0" encoding="utf-8"?>
-<ds:datastoreItem xmlns:ds="http://schemas.openxmlformats.org/officeDocument/2006/customXml" ds:itemID="{58F537B0-6961-47AF-9580-A1169CAC113D}">
+<ds:datastoreItem xmlns:ds="http://schemas.openxmlformats.org/officeDocument/2006/customXml" ds:itemID="{D4AC9AEB-DDE1-4CDE-AB0B-F4D3E47D30D4}">
   <ds:schemaRefs>
     <ds:schemaRef ds:uri="http://schemas.openxmlformats.org/officeDocument/2006/bibliography"/>
   </ds:schemaRefs>

</xml_diff>